<commit_message>
Add optimal parameters paragraph to the report
</commit_message>
<xml_diff>
--- a/report-dsa-course.docx
+++ b/report-dsa-course.docx
@@ -983,7 +983,6 @@
       <w:pPr>
         <w:pStyle w:val="Standard"/>
         <w:spacing w:line="360" w:lineRule="auto"/>
-        <w:jc w:val="center"/>
         <w:rPr>
           <w:rFonts w:ascii="Times New Roman" w:hAnsi="Times New Roman" w:cs="Times New Roman"/>
           <w:szCs w:val="28"/>
@@ -994,7 +993,6 @@
       <w:pPr>
         <w:pStyle w:val="Standard"/>
         <w:spacing w:line="360" w:lineRule="auto"/>
-        <w:jc w:val="center"/>
         <w:rPr>
           <w:rFonts w:ascii="Times New Roman" w:hAnsi="Times New Roman" w:cs="Times New Roman"/>
           <w:szCs w:val="28"/>
@@ -1005,7 +1003,6 @@
       <w:pPr>
         <w:pStyle w:val="Standard"/>
         <w:spacing w:line="360" w:lineRule="auto"/>
-        <w:jc w:val="center"/>
         <w:rPr>
           <w:rFonts w:ascii="Times New Roman" w:hAnsi="Times New Roman" w:cs="Times New Roman"/>
           <w:szCs w:val="28"/>
@@ -1118,7 +1115,13 @@
             <w:rFonts w:ascii="Times New Roman" w:hAnsi="Times New Roman" w:cs="Times New Roman"/>
           </w:rPr>
           <w:tab/>
-          <w:t>4</w:t>
+        </w:r>
+        <w:r>
+          <w:rPr>
+            <w:rFonts w:ascii="Times New Roman" w:hAnsi="Times New Roman" w:cs="Times New Roman"/>
+            <w:lang w:val="ru-RU"/>
+          </w:rPr>
+          <w:t>3</w:t>
         </w:r>
       </w:hyperlink>
     </w:p>
@@ -1134,14 +1137,27 @@
           <w:rPr>
             <w:rFonts w:ascii="Times New Roman" w:hAnsi="Times New Roman" w:cs="Times New Roman"/>
           </w:rPr>
-          <w:t>1.1 Т</w:t>
+          <w:t>1.1 </w:t>
+        </w:r>
+        <w:r>
+          <w:rPr>
+            <w:rFonts w:ascii="Times New Roman" w:hAnsi="Times New Roman" w:cs="Times New Roman"/>
+            <w:lang w:val="ru-RU"/>
+          </w:rPr>
+          <w:t>Составные компоненты</w:t>
         </w:r>
         <w:r>
           <w:rPr>
             <w:rFonts w:ascii="Times New Roman" w:hAnsi="Times New Roman" w:cs="Times New Roman"/>
           </w:rPr>
           <w:tab/>
-          <w:t>4</w:t>
+        </w:r>
+        <w:r>
+          <w:rPr>
+            <w:rFonts w:ascii="Times New Roman" w:hAnsi="Times New Roman" w:cs="Times New Roman"/>
+            <w:lang w:val="ru-RU"/>
+          </w:rPr>
+          <w:t>3</w:t>
         </w:r>
       </w:hyperlink>
     </w:p>
@@ -1157,7 +1173,14 @@
           <w:rPr>
             <w:rFonts w:ascii="Times New Roman" w:hAnsi="Times New Roman" w:cs="Times New Roman"/>
           </w:rPr>
-          <w:t>1.2 Т</w:t>
+          <w:t>1.2 </w:t>
+        </w:r>
+        <w:r>
+          <w:rPr>
+            <w:rFonts w:ascii="Times New Roman" w:hAnsi="Times New Roman" w:cs="Times New Roman"/>
+            <w:lang w:val="ru-RU"/>
+          </w:rPr>
+          <w:t>Алгоритм работы</w:t>
         </w:r>
         <w:r>
           <w:rPr>
@@ -1180,14 +1203,14 @@
           <w:rPr>
             <w:rFonts w:ascii="Times New Roman" w:hAnsi="Times New Roman" w:cs="Times New Roman"/>
           </w:rPr>
-          <w:t>1.3 Выводы</w:t>
+          <w:t>1.3 </w:t>
         </w:r>
         <w:r>
           <w:rPr>
             <w:rFonts w:ascii="Times New Roman" w:hAnsi="Times New Roman" w:cs="Times New Roman"/>
             <w:lang w:val="ru-RU"/>
           </w:rPr>
-          <w:t>. Асимптотический анализ вычислительной сложности</w:t>
+          <w:t>Оптимальные значения параметров фильтра Блума</w:t>
         </w:r>
         <w:r>
           <w:rPr>
@@ -1197,6 +1220,22 @@
           <w:t>5</w:t>
         </w:r>
       </w:hyperlink>
+    </w:p>
+    <w:p>
+      <w:pPr>
+        <w:pStyle w:val="Contents2"/>
+        <w:rPr>
+          <w:rFonts w:ascii="Times New Roman" w:hAnsi="Times New Roman" w:cs="Times New Roman"/>
+          <w:lang w:val="ru-RU"/>
+        </w:rPr>
+      </w:pPr>
+      <w:r>
+        <w:rPr>
+          <w:rFonts w:ascii="Times New Roman" w:hAnsi="Times New Roman" w:cs="Times New Roman"/>
+          <w:lang w:val="ru-RU"/>
+        </w:rPr>
+        <w:t>1.4 Выводы……………………………………………………………………………5</w:t>
+      </w:r>
     </w:p>
     <w:p>
       <w:pPr>
@@ -1383,7 +1422,13 @@
         <w:rPr>
           <w:rFonts w:ascii="Times New Roman" w:hAnsi="Times New Roman" w:cs="Times New Roman"/>
         </w:rPr>
-        <w:t>……………………………………………</w:t>
+        <w:t>…………………………………………</w:t>
+      </w:r>
+      <w:r>
+        <w:rPr>
+          <w:rFonts w:ascii="Times New Roman" w:hAnsi="Times New Roman" w:cs="Times New Roman"/>
+        </w:rPr>
+        <w:t>…11</w:t>
       </w:r>
     </w:p>
     <w:p>
@@ -1397,7 +1442,13 @@
         <w:rPr>
           <w:rFonts w:ascii="Times New Roman" w:hAnsi="Times New Roman" w:cs="Times New Roman"/>
         </w:rPr>
-        <w:t>1.2 Файл "bits.c"……………………………………………………………………….</w:t>
+        <w:t>1.2 Файл "bits.c"……………………………………………………………………</w:t>
+      </w:r>
+      <w:r>
+        <w:rPr>
+          <w:rFonts w:ascii="Times New Roman" w:hAnsi="Times New Roman" w:cs="Times New Roman"/>
+        </w:rPr>
+        <w:t>..11</w:t>
       </w:r>
     </w:p>
     <w:p>
@@ -1411,7 +1462,13 @@
         <w:rPr>
           <w:rFonts w:ascii="Times New Roman" w:hAnsi="Times New Roman" w:cs="Times New Roman"/>
         </w:rPr>
-        <w:t>1.3 Файл "bits.h"………………………………………………………………………</w:t>
+        <w:t>1.3 Файл "bits.h"……………………………………………………………………</w:t>
+      </w:r>
+      <w:r>
+        <w:rPr>
+          <w:rFonts w:ascii="Times New Roman" w:hAnsi="Times New Roman" w:cs="Times New Roman"/>
+        </w:rPr>
+        <w:t>..11</w:t>
       </w:r>
     </w:p>
     <w:p>
@@ -1427,63 +1484,25 @@
         </w:rPr>
         <w:t>1.4 Файл "bloom.c"…………………………………………………………………</w:t>
       </w:r>
+      <w:r>
+        <w:rPr>
+          <w:rFonts w:ascii="Times New Roman" w:hAnsi="Times New Roman" w:cs="Times New Roman"/>
+        </w:rPr>
+        <w:t>..11</w:t>
+      </w:r>
     </w:p>
     <w:p>
       <w:pPr>
         <w:pStyle w:val="Contents2"/>
         <w:rPr>
           <w:rFonts w:ascii="Times New Roman" w:hAnsi="Times New Roman" w:cs="Times New Roman"/>
-          <w:lang w:val="ru-RU"/>
         </w:rPr>
       </w:pPr>
       <w:r>
         <w:rPr>
           <w:rFonts w:ascii="Times New Roman" w:hAnsi="Times New Roman" w:cs="Times New Roman"/>
-          <w:lang w:val="ru-RU"/>
-        </w:rPr>
-        <w:t xml:space="preserve">1.5 </w:t>
-      </w:r>
-      <w:r>
-        <w:rPr>
-          <w:rFonts w:ascii="Times New Roman" w:hAnsi="Times New Roman" w:cs="Times New Roman"/>
-          <w:lang w:val="ru-RU"/>
-        </w:rPr>
-        <w:t>Файл</w:t>
-      </w:r>
-      <w:r>
-        <w:rPr>
-          <w:rFonts w:ascii="Times New Roman" w:hAnsi="Times New Roman" w:cs="Times New Roman"/>
-          <w:lang w:val="ru-RU"/>
-        </w:rPr>
-        <w:t xml:space="preserve"> "</w:t>
-      </w:r>
-      <w:r>
-        <w:rPr>
-          <w:rFonts w:ascii="Times New Roman" w:hAnsi="Times New Roman" w:cs="Times New Roman"/>
-          <w:lang w:val="en-US"/>
-        </w:rPr>
-        <w:t>bloom</w:t>
-      </w:r>
-      <w:r>
-        <w:rPr>
-          <w:rFonts w:ascii="Times New Roman" w:hAnsi="Times New Roman" w:cs="Times New Roman"/>
-          <w:lang w:val="ru-RU"/>
-        </w:rPr>
-        <w:t>.</w:t>
-      </w:r>
-      <w:r>
-        <w:rPr>
-          <w:rFonts w:ascii="Times New Roman" w:hAnsi="Times New Roman" w:cs="Times New Roman"/>
-          <w:lang w:val="en-US"/>
-        </w:rPr>
-        <w:t>h</w:t>
-      </w:r>
-      <w:r>
-        <w:rPr>
-          <w:rFonts w:ascii="Times New Roman" w:hAnsi="Times New Roman" w:cs="Times New Roman"/>
-          <w:lang w:val="ru-RU"/>
-        </w:rPr>
-        <w:t>"………………………………………………………………….11</w:t>
+        </w:rPr>
+        <w:t>1.5 Файл "bloom.h"………………………………………………………………….11</w:t>
       </w:r>
     </w:p>
     <w:p>
@@ -1533,7 +1552,7 @@
           <w:rFonts w:ascii="Times New Roman" w:hAnsi="Times New Roman" w:cs="Times New Roman"/>
           <w:lang w:val="ru-RU"/>
         </w:rPr>
-        <w:t xml:space="preserve">Работа с большим массивом данных требует и больших вычислительных мощностей. </w:t>
+        <w:t xml:space="preserve">Работа с большим массивом данных требует больших вычислительных мощностей. </w:t>
       </w:r>
       <w:r>
         <w:rPr>
@@ -1547,6 +1566,41 @@
           <w:rFonts w:ascii="Times New Roman" w:hAnsi="Times New Roman" w:cs="Times New Roman"/>
           <w:lang w:val="ru-RU"/>
         </w:rPr>
+        <w:t xml:space="preserve"> в массиве</w:t>
+      </w:r>
+      <w:r>
+        <w:rPr>
+          <w:rFonts w:ascii="Times New Roman" w:hAnsi="Times New Roman" w:cs="Times New Roman"/>
+          <w:lang w:val="ru-RU"/>
+        </w:rPr>
+        <w:t>/</w:t>
+      </w:r>
+      <w:r>
+        <w:rPr>
+          <w:rFonts w:ascii="Times New Roman" w:hAnsi="Times New Roman" w:cs="Times New Roman"/>
+          <w:lang w:val="ru-RU"/>
+        </w:rPr>
+        <w:t>словаре</w:t>
+      </w:r>
+      <w:r>
+        <w:rPr>
+          <w:rFonts w:ascii="Times New Roman" w:hAnsi="Times New Roman" w:cs="Times New Roman"/>
+          <w:lang w:val="ru-RU"/>
+        </w:rPr>
+        <w:t>/</w:t>
+      </w:r>
+      <w:r>
+        <w:rPr>
+          <w:rFonts w:ascii="Times New Roman" w:hAnsi="Times New Roman" w:cs="Times New Roman"/>
+          <w:lang w:val="ru-RU"/>
+        </w:rPr>
+        <w:t>списке</w:t>
+      </w:r>
+      <w:r>
+        <w:rPr>
+          <w:rFonts w:ascii="Times New Roman" w:hAnsi="Times New Roman" w:cs="Times New Roman"/>
+          <w:lang w:val="ru-RU"/>
+        </w:rPr>
         <w:t xml:space="preserve"> (</w:t>
       </w:r>
       <w:r>
@@ -1582,7 +1636,290 @@
           <w:rFonts w:ascii="Times New Roman" w:hAnsi="Times New Roman" w:cs="Times New Roman"/>
           <w:lang w:val="ru-RU"/>
         </w:rPr>
-        <w:t>дереве), поиск целого становится и вовсе бессмысленным. Чтобы сократить время обращений к «пустым» записям и освободить много драгоценного места в памяти, хоть и ценой вероятности ложноположительного результата «поиска», Бертон Говард Блум придумал собственную структуру данных, назвав его фильтром Блума, по своей же фамилии.</w:t>
+        <w:t>дереве), поиск целого</w:t>
+      </w:r>
+      <w:r>
+        <w:rPr>
+          <w:rFonts w:ascii="Times New Roman" w:hAnsi="Times New Roman" w:cs="Times New Roman"/>
+          <w:lang w:val="ru-RU"/>
+        </w:rPr>
+        <w:t xml:space="preserve"> элемента (со всеми его полями и свойствами)</w:t>
+      </w:r>
+      <w:r>
+        <w:rPr>
+          <w:rFonts w:ascii="Times New Roman" w:hAnsi="Times New Roman" w:cs="Times New Roman"/>
+          <w:lang w:val="ru-RU"/>
+        </w:rPr>
+        <w:t xml:space="preserve"> становится и вовсе бессмысленным. Чтобы сократить время обращений к «пустым» записям и освободить много драгоценного места в памяти, хоть и ценой вероятности ложноположительного результата «поиска», Бертон Говард Блум придумал собственную структуру данных, назвав его фильтром Блума, по своей же фамилии</w:t>
+      </w:r>
+      <w:r>
+        <w:rPr>
+          <w:rFonts w:ascii="Times New Roman" w:hAnsi="Times New Roman" w:cs="Times New Roman"/>
+          <w:lang w:val="ru-RU"/>
+        </w:rPr>
+        <w:t xml:space="preserve">, описав его в статье </w:t>
+      </w:r>
+      <w:r>
+        <w:rPr>
+          <w:rFonts w:ascii="Times New Roman" w:hAnsi="Times New Roman" w:cs="Times New Roman"/>
+          <w:i/>
+          <w:iCs/>
+          <w:lang w:val="en-US"/>
+        </w:rPr>
+        <w:t>Space</w:t>
+      </w:r>
+      <w:r>
+        <w:rPr>
+          <w:rFonts w:ascii="Times New Roman" w:hAnsi="Times New Roman" w:cs="Times New Roman"/>
+          <w:i/>
+          <w:iCs/>
+          <w:lang w:val="ru-RU"/>
+        </w:rPr>
+        <w:t>/</w:t>
+      </w:r>
+      <w:r>
+        <w:rPr>
+          <w:rFonts w:ascii="Times New Roman" w:hAnsi="Times New Roman" w:cs="Times New Roman"/>
+          <w:i/>
+          <w:iCs/>
+          <w:lang w:val="en-US"/>
+        </w:rPr>
+        <w:t>time</w:t>
+      </w:r>
+      <w:r>
+        <w:rPr>
+          <w:rFonts w:ascii="Times New Roman" w:hAnsi="Times New Roman" w:cs="Times New Roman"/>
+          <w:i/>
+          <w:iCs/>
+          <w:lang w:val="ru-RU"/>
+        </w:rPr>
+        <w:t xml:space="preserve"> </w:t>
+      </w:r>
+      <w:r>
+        <w:rPr>
+          <w:rFonts w:ascii="Times New Roman" w:hAnsi="Times New Roman" w:cs="Times New Roman"/>
+          <w:i/>
+          <w:iCs/>
+          <w:lang w:val="en-US"/>
+        </w:rPr>
+        <w:t>trade</w:t>
+      </w:r>
+      <w:r>
+        <w:rPr>
+          <w:rFonts w:ascii="Times New Roman" w:hAnsi="Times New Roman" w:cs="Times New Roman"/>
+          <w:i/>
+          <w:iCs/>
+          <w:lang w:val="ru-RU"/>
+        </w:rPr>
+        <w:t>-</w:t>
+      </w:r>
+      <w:r>
+        <w:rPr>
+          <w:rFonts w:ascii="Times New Roman" w:hAnsi="Times New Roman" w:cs="Times New Roman"/>
+          <w:i/>
+          <w:iCs/>
+          <w:lang w:val="en-US"/>
+        </w:rPr>
+        <w:t>offs</w:t>
+      </w:r>
+      <w:r>
+        <w:rPr>
+          <w:rFonts w:ascii="Times New Roman" w:hAnsi="Times New Roman" w:cs="Times New Roman"/>
+          <w:i/>
+          <w:iCs/>
+          <w:lang w:val="ru-RU"/>
+        </w:rPr>
+        <w:t xml:space="preserve"> </w:t>
+      </w:r>
+      <w:r>
+        <w:rPr>
+          <w:rFonts w:ascii="Times New Roman" w:hAnsi="Times New Roman" w:cs="Times New Roman"/>
+          <w:i/>
+          <w:iCs/>
+          <w:lang w:val="en-US"/>
+        </w:rPr>
+        <w:t>in</w:t>
+      </w:r>
+      <w:r>
+        <w:rPr>
+          <w:rFonts w:ascii="Times New Roman" w:hAnsi="Times New Roman" w:cs="Times New Roman"/>
+          <w:i/>
+          <w:iCs/>
+          <w:lang w:val="ru-RU"/>
+        </w:rPr>
+        <w:t xml:space="preserve"> </w:t>
+      </w:r>
+      <w:r>
+        <w:rPr>
+          <w:rFonts w:ascii="Times New Roman" w:hAnsi="Times New Roman" w:cs="Times New Roman"/>
+          <w:i/>
+          <w:iCs/>
+          <w:lang w:val="en-US"/>
+        </w:rPr>
+        <w:t>hash</w:t>
+      </w:r>
+      <w:r>
+        <w:rPr>
+          <w:rFonts w:ascii="Times New Roman" w:hAnsi="Times New Roman" w:cs="Times New Roman"/>
+          <w:i/>
+          <w:iCs/>
+          <w:lang w:val="ru-RU"/>
+        </w:rPr>
+        <w:t xml:space="preserve"> </w:t>
+      </w:r>
+      <w:r>
+        <w:rPr>
+          <w:rFonts w:ascii="Times New Roman" w:hAnsi="Times New Roman" w:cs="Times New Roman"/>
+          <w:i/>
+          <w:iCs/>
+          <w:lang w:val="en-US"/>
+        </w:rPr>
+        <w:t>coding</w:t>
+      </w:r>
+      <w:r>
+        <w:rPr>
+          <w:rFonts w:ascii="Times New Roman" w:hAnsi="Times New Roman" w:cs="Times New Roman"/>
+          <w:i/>
+          <w:iCs/>
+          <w:lang w:val="ru-RU"/>
+        </w:rPr>
+        <w:t xml:space="preserve"> </w:t>
+      </w:r>
+      <w:r>
+        <w:rPr>
+          <w:rFonts w:ascii="Times New Roman" w:hAnsi="Times New Roman" w:cs="Times New Roman"/>
+          <w:i/>
+          <w:iCs/>
+          <w:lang w:val="en-US"/>
+        </w:rPr>
+        <w:t>with</w:t>
+      </w:r>
+      <w:r>
+        <w:rPr>
+          <w:rFonts w:ascii="Times New Roman" w:hAnsi="Times New Roman" w:cs="Times New Roman"/>
+          <w:i/>
+          <w:iCs/>
+          <w:lang w:val="ru-RU"/>
+        </w:rPr>
+        <w:t xml:space="preserve"> </w:t>
+      </w:r>
+      <w:r>
+        <w:rPr>
+          <w:rFonts w:ascii="Times New Roman" w:hAnsi="Times New Roman" w:cs="Times New Roman"/>
+          <w:i/>
+          <w:iCs/>
+          <w:lang w:val="en-US"/>
+        </w:rPr>
+        <w:t>allowable</w:t>
+      </w:r>
+      <w:r>
+        <w:rPr>
+          <w:rFonts w:ascii="Times New Roman" w:hAnsi="Times New Roman" w:cs="Times New Roman"/>
+          <w:i/>
+          <w:iCs/>
+          <w:lang w:val="ru-RU"/>
+        </w:rPr>
+        <w:t xml:space="preserve"> </w:t>
+      </w:r>
+      <w:r>
+        <w:rPr>
+          <w:rFonts w:ascii="Times New Roman" w:hAnsi="Times New Roman" w:cs="Times New Roman"/>
+          <w:i/>
+          <w:iCs/>
+          <w:lang w:val="en-US"/>
+        </w:rPr>
+        <w:t>errors</w:t>
+      </w:r>
+      <w:r>
+        <w:rPr>
+          <w:rFonts w:ascii="Times New Roman" w:hAnsi="Times New Roman" w:cs="Times New Roman"/>
+          <w:lang w:val="ru-RU"/>
+        </w:rPr>
+        <w:t xml:space="preserve"> </w:t>
+      </w:r>
+      <w:r>
+        <w:rPr>
+          <w:rFonts w:ascii="Times New Roman" w:hAnsi="Times New Roman" w:cs="Times New Roman"/>
+          <w:lang w:val="ru-RU"/>
+        </w:rPr>
+        <w:t xml:space="preserve">журнала </w:t>
+      </w:r>
+      <w:r>
+        <w:rPr>
+          <w:rFonts w:ascii="Times New Roman" w:hAnsi="Times New Roman" w:cs="Times New Roman"/>
+          <w:i/>
+          <w:iCs/>
+          <w:lang w:val="en-US"/>
+        </w:rPr>
+        <w:t>Communications</w:t>
+      </w:r>
+      <w:r>
+        <w:rPr>
+          <w:rFonts w:ascii="Times New Roman" w:hAnsi="Times New Roman" w:cs="Times New Roman"/>
+          <w:i/>
+          <w:iCs/>
+          <w:lang w:val="ru-RU"/>
+        </w:rPr>
+        <w:t xml:space="preserve"> </w:t>
+      </w:r>
+      <w:r>
+        <w:rPr>
+          <w:rFonts w:ascii="Times New Roman" w:hAnsi="Times New Roman" w:cs="Times New Roman"/>
+          <w:i/>
+          <w:iCs/>
+          <w:lang w:val="en-US"/>
+        </w:rPr>
+        <w:t>of</w:t>
+      </w:r>
+      <w:r>
+        <w:rPr>
+          <w:rFonts w:ascii="Times New Roman" w:hAnsi="Times New Roman" w:cs="Times New Roman"/>
+          <w:i/>
+          <w:iCs/>
+          <w:lang w:val="ru-RU"/>
+        </w:rPr>
+        <w:t xml:space="preserve"> </w:t>
+      </w:r>
+      <w:r>
+        <w:rPr>
+          <w:rFonts w:ascii="Times New Roman" w:hAnsi="Times New Roman" w:cs="Times New Roman"/>
+          <w:i/>
+          <w:iCs/>
+          <w:lang w:val="en-US"/>
+        </w:rPr>
+        <w:t>the</w:t>
+      </w:r>
+      <w:r>
+        <w:rPr>
+          <w:rFonts w:ascii="Times New Roman" w:hAnsi="Times New Roman" w:cs="Times New Roman"/>
+          <w:i/>
+          <w:iCs/>
+          <w:lang w:val="ru-RU"/>
+        </w:rPr>
+        <w:t xml:space="preserve"> </w:t>
+      </w:r>
+      <w:r>
+        <w:rPr>
+          <w:rFonts w:ascii="Times New Roman" w:hAnsi="Times New Roman" w:cs="Times New Roman"/>
+          <w:i/>
+          <w:iCs/>
+          <w:lang w:val="en-US"/>
+        </w:rPr>
+        <w:t>ACM</w:t>
+      </w:r>
+      <w:r>
+        <w:rPr>
+          <w:rFonts w:ascii="Times New Roman" w:hAnsi="Times New Roman" w:cs="Times New Roman"/>
+          <w:lang w:val="ru-RU"/>
+        </w:rPr>
+        <w:t xml:space="preserve"> </w:t>
+      </w:r>
+      <w:r>
+        <w:rPr>
+          <w:rFonts w:ascii="Times New Roman" w:hAnsi="Times New Roman" w:cs="Times New Roman"/>
+          <w:lang w:val="ru-RU"/>
+        </w:rPr>
+        <w:t>в 1970 году.</w:t>
       </w:r>
     </w:p>
     <w:p>
@@ -1590,6 +1927,7 @@
         <w:pStyle w:val="ReportSection"/>
         <w:rPr>
           <w:rFonts w:ascii="Times New Roman" w:hAnsi="Times New Roman" w:cs="Times New Roman"/>
+          <w:lang w:val="ru-RU"/>
         </w:rPr>
       </w:pPr>
       <w:bookmarkStart w:id="1" w:name="__RefHeading___Toc4329_3153689509"/>
@@ -1652,663 +1990,154 @@
           <w:rFonts w:ascii="Times New Roman" w:hAnsi="Times New Roman" w:cs="Times New Roman"/>
           <w:lang w:val="ru-RU"/>
         </w:rPr>
-        <w:t xml:space="preserve">Фильтр задействует два главных (и единственных) компонента — битовый массив и </w:t>
+        <w:t>Фильтр задействует два главных (и единственных) компонента — битовый массив</w:t>
       </w:r>
       <w:r>
         <w:rPr>
           <w:rFonts w:ascii="Times New Roman" w:hAnsi="Times New Roman" w:cs="Times New Roman"/>
           <w:lang w:val="ru-RU"/>
         </w:rPr>
-        <w:t xml:space="preserve">некоторое фиксированное количество хеш-функций. </w:t>
+        <w:t xml:space="preserve"> (рис. 1.1)</w:t>
+      </w:r>
+      <w:r>
+        <w:rPr>
+          <w:rFonts w:ascii="Times New Roman" w:hAnsi="Times New Roman" w:cs="Times New Roman"/>
+          <w:lang w:val="ru-RU"/>
+        </w:rPr>
+        <w:t xml:space="preserve"> и </w:t>
+      </w:r>
+      <w:r>
+        <w:rPr>
+          <w:rFonts w:ascii="Times New Roman" w:hAnsi="Times New Roman" w:cs="Times New Roman"/>
+          <w:lang w:val="ru-RU"/>
+        </w:rPr>
+        <w:t>некоторое фиксированное количество хеш-функций.</w:t>
       </w:r>
     </w:p>
-    <w:tbl>
-      <w:tblPr>
-        <w:tblW w:w="9972" w:type="dxa"/>
-        <w:tblLayout w:type="fixed"/>
-        <w:tblCellMar>
-          <w:left w:w="10" w:type="dxa"/>
-          <w:right w:w="10" w:type="dxa"/>
-        </w:tblCellMar>
-        <w:tblLook w:val="0000" w:firstRow="0" w:lastRow="0" w:firstColumn="0" w:lastColumn="0" w:noHBand="0" w:noVBand="0"/>
-      </w:tblPr>
-      <w:tblGrid>
-        <w:gridCol w:w="9094"/>
-        <w:gridCol w:w="878"/>
-      </w:tblGrid>
-      <w:tr>
-        <w:tc>
-          <w:tcPr>
-            <w:tcW w:w="9094" w:type="dxa"/>
-            <w:shd w:val="clear" w:color="auto" w:fill="auto"/>
-            <w:tcMar>
-              <w:top w:w="55" w:type="dxa"/>
-              <w:left w:w="55" w:type="dxa"/>
-              <w:bottom w:w="55" w:type="dxa"/>
-              <w:right w:w="55" w:type="dxa"/>
-            </w:tcMar>
-            <w:vAlign w:val="center"/>
-          </w:tcPr>
-          <w:p>
-            <w:pPr>
-              <w:pStyle w:val="ReportFormula"/>
-              <w:rPr>
-                <w:rFonts w:ascii="Times New Roman" w:hAnsi="Times New Roman" w:cs="Times New Roman"/>
-              </w:rPr>
-            </w:pPr>
-            <w:r>
-              <w:rPr>
-                <w:rFonts w:ascii="Times New Roman" w:hAnsi="Times New Roman" w:cs="Times New Roman"/>
-                <w:noProof/>
-              </w:rPr>
-              <w:object w:dxaOrig="3804" w:dyaOrig="659" w14:anchorId="4B81B9D3">
-                <v:shapetype id="_x0000_t75" coordsize="21600,21600" o:spt="75" o:preferrelative="t" path="m@4@5l@4@11@9@11@9@5xe" filled="f" stroked="f">
-                  <v:stroke joinstyle="miter"/>
-                  <v:formulas>
-                    <v:f eqn="if lineDrawn pixelLineWidth 0"/>
-                    <v:f eqn="sum @0 1 0"/>
-                    <v:f eqn="sum 0 0 @1"/>
-                    <v:f eqn="prod @2 1 2"/>
-                    <v:f eqn="prod @3 21600 pixelWidth"/>
-                    <v:f eqn="prod @3 21600 pixelHeight"/>
-                    <v:f eqn="sum @0 0 1"/>
-                    <v:f eqn="prod @6 1 2"/>
-                    <v:f eqn="prod @7 21600 pixelWidth"/>
-                    <v:f eqn="sum @8 21600 0"/>
-                    <v:f eqn="prod @7 21600 pixelHeight"/>
-                    <v:f eqn="sum @10 21600 0"/>
-                  </v:formulas>
-                  <v:path o:extrusionok="f" gradientshapeok="t" o:connecttype="rect"/>
-                  <o:lock v:ext="edit" aspectratio="t"/>
-                </v:shapetype>
-                <v:shape id="Object1" o:spid="_x0000_i1025" type="#_x0000_t75" alt="" style="width:190.3pt;height:33.45pt;visibility:visible;mso-wrap-style:square;mso-width-percent:0;mso-height-percent:0;mso-width-percent:0;mso-height-percent:0" o:ole="">
-                  <v:imagedata r:id="rId7" o:title=""/>
-                </v:shape>
-                <o:OLEObject Type="Embed" ProgID="Unknown" ShapeID="Object1" DrawAspect="Content" ObjectID="_1731779344" r:id="rId8"/>
-              </w:object>
-            </w:r>
-          </w:p>
-        </w:tc>
-        <w:tc>
-          <w:tcPr>
-            <w:tcW w:w="878" w:type="dxa"/>
-            <w:shd w:val="clear" w:color="auto" w:fill="auto"/>
-            <w:tcMar>
-              <w:top w:w="55" w:type="dxa"/>
-              <w:left w:w="55" w:type="dxa"/>
-              <w:bottom w:w="55" w:type="dxa"/>
-              <w:right w:w="55" w:type="dxa"/>
-            </w:tcMar>
-            <w:vAlign w:val="center"/>
-          </w:tcPr>
-          <w:p>
-            <w:pPr>
-              <w:pStyle w:val="ReportTableContents"/>
-              <w:jc w:val="center"/>
-              <w:rPr>
-                <w:rFonts w:ascii="Times New Roman" w:hAnsi="Times New Roman" w:cs="Times New Roman"/>
-              </w:rPr>
-            </w:pPr>
-            <w:r>
-              <w:rPr>
-                <w:rFonts w:ascii="Times New Roman" w:hAnsi="Times New Roman" w:cs="Times New Roman"/>
-              </w:rPr>
-              <w:t>(1.1)</w:t>
-            </w:r>
-          </w:p>
-        </w:tc>
-      </w:tr>
-    </w:tbl>
     <w:p>
       <w:pPr>
         <w:pStyle w:val="ReportText"/>
-        <w:ind w:firstLine="0"/>
-        <w:rPr>
-          <w:rFonts w:ascii="Times New Roman" w:hAnsi="Times New Roman" w:cs="Times New Roman"/>
+        <w:rPr>
+          <w:rFonts w:ascii="Times New Roman" w:hAnsi="Times New Roman" w:cs="Times New Roman"/>
+          <w:lang w:val="ru-RU"/>
         </w:rPr>
       </w:pPr>
+      <w:r>
+        <w:rPr>
+          <w:rFonts w:ascii="Times New Roman" w:hAnsi="Times New Roman" w:cs="Times New Roman"/>
+          <w:noProof/>
+          <w:lang w:val="ru-RU"/>
+        </w:rPr>
+        <w:drawing>
+          <wp:inline distT="0" distB="0" distL="0" distR="0" wp14:anchorId="34FC66E9" wp14:editId="5204CA8A">
+            <wp:extent cx="5475514" cy="399187"/>
+            <wp:effectExtent l="0" t="0" r="0" b="0"/>
+            <wp:docPr id="13" name="Picture 13"/>
+            <wp:cNvGraphicFramePr>
+              <a:graphicFrameLocks xmlns:a="http://schemas.openxmlformats.org/drawingml/2006/main" noChangeAspect="1"/>
+            </wp:cNvGraphicFramePr>
+            <a:graphic xmlns:a="http://schemas.openxmlformats.org/drawingml/2006/main">
+              <a:graphicData uri="http://schemas.openxmlformats.org/drawingml/2006/picture">
+                <pic:pic xmlns:pic="http://schemas.openxmlformats.org/drawingml/2006/picture">
+                  <pic:nvPicPr>
+                    <pic:cNvPr id="13" name="Picture 13"/>
+                    <pic:cNvPicPr/>
+                  </pic:nvPicPr>
+                  <pic:blipFill>
+                    <a:blip r:embed="rId7" cstate="print">
+                      <a:extLst>
+                        <a:ext uri="{28A0092B-C50C-407E-A947-70E740481C1C}">
+                          <a14:useLocalDpi xmlns:a14="http://schemas.microsoft.com/office/drawing/2010/main" val="0"/>
+                        </a:ext>
+                      </a:extLst>
+                    </a:blip>
+                    <a:stretch>
+                      <a:fillRect/>
+                    </a:stretch>
+                  </pic:blipFill>
+                  <pic:spPr>
+                    <a:xfrm>
+                      <a:off x="0" y="0"/>
+                      <a:ext cx="5858229" cy="427088"/>
+                    </a:xfrm>
+                    <a:prstGeom prst="rect">
+                      <a:avLst/>
+                    </a:prstGeom>
+                  </pic:spPr>
+                </pic:pic>
+              </a:graphicData>
+            </a:graphic>
+          </wp:inline>
+        </w:drawing>
+      </w:r>
     </w:p>
     <w:p>
       <w:pPr>
-        <w:pStyle w:val="ReportTableCaption"/>
-        <w:rPr>
-          <w:rFonts w:ascii="Times New Roman" w:hAnsi="Times New Roman" w:cs="Times New Roman"/>
+        <w:pStyle w:val="ReportText"/>
+        <w:jc w:val="center"/>
+        <w:rPr>
+          <w:rFonts w:ascii="Times New Roman" w:hAnsi="Times New Roman" w:cs="Times New Roman"/>
+          <w:lang w:val="ru-RU"/>
         </w:rPr>
       </w:pPr>
       <w:r>
         <w:rPr>
           <w:rFonts w:ascii="Times New Roman" w:hAnsi="Times New Roman" w:cs="Times New Roman"/>
-        </w:rPr>
-        <w:t>Таблица 1.1 – Основные типы данных, определённые в стандарте MPI</w:t>
+          <w:lang w:val="ru-RU"/>
+        </w:rPr>
+        <w:t>Рисунок 1.1 — Массив битов</w:t>
       </w:r>
     </w:p>
-    <w:tbl>
-      <w:tblPr>
-        <w:tblW w:w="9972" w:type="dxa"/>
-        <w:tblLayout w:type="fixed"/>
-        <w:tblCellMar>
-          <w:left w:w="10" w:type="dxa"/>
-          <w:right w:w="10" w:type="dxa"/>
-        </w:tblCellMar>
-        <w:tblLook w:val="0000" w:firstRow="0" w:lastRow="0" w:firstColumn="0" w:lastColumn="0" w:noHBand="0" w:noVBand="0"/>
-      </w:tblPr>
-      <w:tblGrid>
-        <w:gridCol w:w="4986"/>
-        <w:gridCol w:w="4986"/>
-      </w:tblGrid>
-      <w:tr>
-        <w:tc>
-          <w:tcPr>
-            <w:tcW w:w="4986" w:type="dxa"/>
-            <w:tcBorders>
-              <w:top w:val="single" w:sz="4" w:space="0" w:color="000000"/>
-              <w:left w:val="single" w:sz="4" w:space="0" w:color="000000"/>
-              <w:bottom w:val="single" w:sz="4" w:space="0" w:color="000000"/>
-            </w:tcBorders>
-            <w:shd w:val="clear" w:color="auto" w:fill="auto"/>
-            <w:tcMar>
-              <w:top w:w="55" w:type="dxa"/>
-              <w:left w:w="55" w:type="dxa"/>
-              <w:bottom w:w="55" w:type="dxa"/>
-              <w:right w:w="55" w:type="dxa"/>
-            </w:tcMar>
-          </w:tcPr>
-          <w:p>
-            <w:pPr>
-              <w:pStyle w:val="ReportTableContents"/>
-              <w:rPr>
-                <w:rFonts w:ascii="Times New Roman" w:hAnsi="Times New Roman" w:cs="Times New Roman"/>
-              </w:rPr>
-            </w:pPr>
-            <w:r>
-              <w:rPr>
-                <w:rFonts w:ascii="Times New Roman" w:hAnsi="Times New Roman" w:cs="Times New Roman"/>
-              </w:rPr>
-              <w:t>Тип данных MPI</w:t>
-            </w:r>
-          </w:p>
-        </w:tc>
-        <w:tc>
-          <w:tcPr>
-            <w:tcW w:w="4986" w:type="dxa"/>
-            <w:tcBorders>
-              <w:top w:val="single" w:sz="4" w:space="0" w:color="000000"/>
-              <w:left w:val="single" w:sz="4" w:space="0" w:color="000000"/>
-              <w:bottom w:val="single" w:sz="4" w:space="0" w:color="000000"/>
-              <w:right w:val="single" w:sz="4" w:space="0" w:color="000000"/>
-            </w:tcBorders>
-            <w:shd w:val="clear" w:color="auto" w:fill="auto"/>
-            <w:tcMar>
-              <w:top w:w="55" w:type="dxa"/>
-              <w:left w:w="55" w:type="dxa"/>
-              <w:bottom w:w="55" w:type="dxa"/>
-              <w:right w:w="55" w:type="dxa"/>
-            </w:tcMar>
-          </w:tcPr>
-          <w:p>
-            <w:pPr>
-              <w:pStyle w:val="ReportTableContents"/>
-              <w:rPr>
-                <w:rFonts w:ascii="Times New Roman" w:hAnsi="Times New Roman" w:cs="Times New Roman"/>
-              </w:rPr>
-            </w:pPr>
-            <w:r>
-              <w:rPr>
-                <w:rFonts w:ascii="Times New Roman" w:hAnsi="Times New Roman" w:cs="Times New Roman"/>
-              </w:rPr>
-              <w:t>Соответствующий тип данных C</w:t>
-            </w:r>
-          </w:p>
-        </w:tc>
-      </w:tr>
-      <w:tr>
-        <w:tc>
-          <w:tcPr>
-            <w:tcW w:w="4986" w:type="dxa"/>
-            <w:tcBorders>
-              <w:left w:val="single" w:sz="4" w:space="0" w:color="000000"/>
-              <w:bottom w:val="single" w:sz="4" w:space="0" w:color="000000"/>
-            </w:tcBorders>
-            <w:shd w:val="clear" w:color="auto" w:fill="auto"/>
-            <w:tcMar>
-              <w:top w:w="55" w:type="dxa"/>
-              <w:left w:w="55" w:type="dxa"/>
-              <w:bottom w:w="55" w:type="dxa"/>
-              <w:right w:w="55" w:type="dxa"/>
-            </w:tcMar>
-          </w:tcPr>
-          <w:p>
-            <w:pPr>
-              <w:pStyle w:val="ReportTableContents"/>
-              <w:rPr>
-                <w:rFonts w:ascii="Times New Roman" w:hAnsi="Times New Roman" w:cs="Times New Roman"/>
-              </w:rPr>
-            </w:pPr>
-            <w:r>
-              <w:rPr>
-                <w:rFonts w:ascii="Times New Roman" w:hAnsi="Times New Roman" w:cs="Times New Roman"/>
-              </w:rPr>
-              <w:t>MPI_CHAR</w:t>
-            </w:r>
-          </w:p>
-        </w:tc>
-        <w:tc>
-          <w:tcPr>
-            <w:tcW w:w="4986" w:type="dxa"/>
-            <w:tcBorders>
-              <w:left w:val="single" w:sz="4" w:space="0" w:color="000000"/>
-              <w:bottom w:val="single" w:sz="4" w:space="0" w:color="000000"/>
-              <w:right w:val="single" w:sz="4" w:space="0" w:color="000000"/>
-            </w:tcBorders>
-            <w:shd w:val="clear" w:color="auto" w:fill="auto"/>
-            <w:tcMar>
-              <w:top w:w="55" w:type="dxa"/>
-              <w:left w:w="55" w:type="dxa"/>
-              <w:bottom w:w="55" w:type="dxa"/>
-              <w:right w:w="55" w:type="dxa"/>
-            </w:tcMar>
-          </w:tcPr>
-          <w:p>
-            <w:pPr>
-              <w:pStyle w:val="ReportTableContents"/>
-              <w:rPr>
-                <w:rFonts w:ascii="Times New Roman" w:hAnsi="Times New Roman" w:cs="Times New Roman"/>
-              </w:rPr>
-            </w:pPr>
-            <w:r>
-              <w:rPr>
-                <w:rFonts w:ascii="Times New Roman" w:hAnsi="Times New Roman" w:cs="Times New Roman"/>
-              </w:rPr>
-              <w:t>char</w:t>
-            </w:r>
-          </w:p>
-        </w:tc>
-      </w:tr>
-      <w:tr>
-        <w:tc>
-          <w:tcPr>
-            <w:tcW w:w="4986" w:type="dxa"/>
-            <w:tcBorders>
-              <w:left w:val="single" w:sz="4" w:space="0" w:color="000000"/>
-              <w:bottom w:val="single" w:sz="4" w:space="0" w:color="000000"/>
-            </w:tcBorders>
-            <w:shd w:val="clear" w:color="auto" w:fill="auto"/>
-            <w:tcMar>
-              <w:top w:w="55" w:type="dxa"/>
-              <w:left w:w="55" w:type="dxa"/>
-              <w:bottom w:w="55" w:type="dxa"/>
-              <w:right w:w="55" w:type="dxa"/>
-            </w:tcMar>
-          </w:tcPr>
-          <w:p>
-            <w:pPr>
-              <w:pStyle w:val="ReportTableContents"/>
-              <w:rPr>
-                <w:rFonts w:ascii="Times New Roman" w:hAnsi="Times New Roman" w:cs="Times New Roman"/>
-              </w:rPr>
-            </w:pPr>
-            <w:r>
-              <w:rPr>
-                <w:rFonts w:ascii="Times New Roman" w:hAnsi="Times New Roman" w:cs="Times New Roman"/>
-              </w:rPr>
-              <w:t>MPI_SHORT</w:t>
-            </w:r>
-          </w:p>
-        </w:tc>
-        <w:tc>
-          <w:tcPr>
-            <w:tcW w:w="4986" w:type="dxa"/>
-            <w:tcBorders>
-              <w:left w:val="single" w:sz="4" w:space="0" w:color="000000"/>
-              <w:bottom w:val="single" w:sz="4" w:space="0" w:color="000000"/>
-              <w:right w:val="single" w:sz="4" w:space="0" w:color="000000"/>
-            </w:tcBorders>
-            <w:shd w:val="clear" w:color="auto" w:fill="auto"/>
-            <w:tcMar>
-              <w:top w:w="55" w:type="dxa"/>
-              <w:left w:w="55" w:type="dxa"/>
-              <w:bottom w:w="55" w:type="dxa"/>
-              <w:right w:w="55" w:type="dxa"/>
-            </w:tcMar>
-          </w:tcPr>
-          <w:p>
-            <w:pPr>
-              <w:pStyle w:val="ReportTableContents"/>
-              <w:rPr>
-                <w:rFonts w:ascii="Times New Roman" w:hAnsi="Times New Roman" w:cs="Times New Roman"/>
-              </w:rPr>
-            </w:pPr>
-            <w:r>
-              <w:rPr>
-                <w:rFonts w:ascii="Times New Roman" w:hAnsi="Times New Roman" w:cs="Times New Roman"/>
-              </w:rPr>
-              <w:t>signed short int</w:t>
-            </w:r>
-          </w:p>
-        </w:tc>
-      </w:tr>
-      <w:tr>
-        <w:tc>
-          <w:tcPr>
-            <w:tcW w:w="4986" w:type="dxa"/>
-            <w:tcBorders>
-              <w:left w:val="single" w:sz="4" w:space="0" w:color="000000"/>
-              <w:bottom w:val="single" w:sz="4" w:space="0" w:color="000000"/>
-            </w:tcBorders>
-            <w:shd w:val="clear" w:color="auto" w:fill="auto"/>
-            <w:tcMar>
-              <w:top w:w="55" w:type="dxa"/>
-              <w:left w:w="55" w:type="dxa"/>
-              <w:bottom w:w="55" w:type="dxa"/>
-              <w:right w:w="55" w:type="dxa"/>
-            </w:tcMar>
-          </w:tcPr>
-          <w:p>
-            <w:pPr>
-              <w:pStyle w:val="ReportTableContents"/>
-              <w:rPr>
-                <w:rFonts w:ascii="Times New Roman" w:hAnsi="Times New Roman" w:cs="Times New Roman"/>
-              </w:rPr>
-            </w:pPr>
-            <w:r>
-              <w:rPr>
-                <w:rFonts w:ascii="Times New Roman" w:hAnsi="Times New Roman" w:cs="Times New Roman"/>
-              </w:rPr>
-              <w:t>MPI_INT</w:t>
-            </w:r>
-          </w:p>
-        </w:tc>
-        <w:tc>
-          <w:tcPr>
-            <w:tcW w:w="4986" w:type="dxa"/>
-            <w:tcBorders>
-              <w:left w:val="single" w:sz="4" w:space="0" w:color="000000"/>
-              <w:bottom w:val="single" w:sz="4" w:space="0" w:color="000000"/>
-              <w:right w:val="single" w:sz="4" w:space="0" w:color="000000"/>
-            </w:tcBorders>
-            <w:shd w:val="clear" w:color="auto" w:fill="auto"/>
-            <w:tcMar>
-              <w:top w:w="55" w:type="dxa"/>
-              <w:left w:w="55" w:type="dxa"/>
-              <w:bottom w:w="55" w:type="dxa"/>
-              <w:right w:w="55" w:type="dxa"/>
-            </w:tcMar>
-          </w:tcPr>
-          <w:p>
-            <w:pPr>
-              <w:pStyle w:val="ReportTableContents"/>
-              <w:rPr>
-                <w:rFonts w:ascii="Times New Roman" w:hAnsi="Times New Roman" w:cs="Times New Roman"/>
-              </w:rPr>
-            </w:pPr>
-            <w:r>
-              <w:rPr>
-                <w:rFonts w:ascii="Times New Roman" w:hAnsi="Times New Roman" w:cs="Times New Roman"/>
-              </w:rPr>
-              <w:t>signed int</w:t>
-            </w:r>
-          </w:p>
-        </w:tc>
-      </w:tr>
-      <w:tr>
-        <w:tc>
-          <w:tcPr>
-            <w:tcW w:w="4986" w:type="dxa"/>
-            <w:tcBorders>
-              <w:left w:val="single" w:sz="4" w:space="0" w:color="000000"/>
-              <w:bottom w:val="single" w:sz="4" w:space="0" w:color="000000"/>
-            </w:tcBorders>
-            <w:shd w:val="clear" w:color="auto" w:fill="auto"/>
-            <w:tcMar>
-              <w:top w:w="55" w:type="dxa"/>
-              <w:left w:w="55" w:type="dxa"/>
-              <w:bottom w:w="55" w:type="dxa"/>
-              <w:right w:w="55" w:type="dxa"/>
-            </w:tcMar>
-          </w:tcPr>
-          <w:p>
-            <w:pPr>
-              <w:pStyle w:val="ReportTableContents"/>
-              <w:rPr>
-                <w:rFonts w:ascii="Times New Roman" w:hAnsi="Times New Roman" w:cs="Times New Roman"/>
-              </w:rPr>
-            </w:pPr>
-            <w:r>
-              <w:rPr>
-                <w:rFonts w:ascii="Times New Roman" w:hAnsi="Times New Roman" w:cs="Times New Roman"/>
-              </w:rPr>
-              <w:t>MPI_LONG</w:t>
-            </w:r>
-          </w:p>
-        </w:tc>
-        <w:tc>
-          <w:tcPr>
-            <w:tcW w:w="4986" w:type="dxa"/>
-            <w:tcBorders>
-              <w:left w:val="single" w:sz="4" w:space="0" w:color="000000"/>
-              <w:bottom w:val="single" w:sz="4" w:space="0" w:color="000000"/>
-              <w:right w:val="single" w:sz="4" w:space="0" w:color="000000"/>
-            </w:tcBorders>
-            <w:shd w:val="clear" w:color="auto" w:fill="auto"/>
-            <w:tcMar>
-              <w:top w:w="55" w:type="dxa"/>
-              <w:left w:w="55" w:type="dxa"/>
-              <w:bottom w:w="55" w:type="dxa"/>
-              <w:right w:w="55" w:type="dxa"/>
-            </w:tcMar>
-          </w:tcPr>
-          <w:p>
-            <w:pPr>
-              <w:pStyle w:val="ReportTableContents"/>
-              <w:rPr>
-                <w:rFonts w:ascii="Times New Roman" w:hAnsi="Times New Roman" w:cs="Times New Roman"/>
-              </w:rPr>
-            </w:pPr>
-            <w:r>
-              <w:rPr>
-                <w:rFonts w:ascii="Times New Roman" w:hAnsi="Times New Roman" w:cs="Times New Roman"/>
-              </w:rPr>
-              <w:t>signed long int</w:t>
-            </w:r>
-          </w:p>
-        </w:tc>
-      </w:tr>
-      <w:tr>
-        <w:tc>
-          <w:tcPr>
-            <w:tcW w:w="4986" w:type="dxa"/>
-            <w:tcBorders>
-              <w:left w:val="single" w:sz="4" w:space="0" w:color="000000"/>
-              <w:bottom w:val="single" w:sz="4" w:space="0" w:color="000000"/>
-            </w:tcBorders>
-            <w:shd w:val="clear" w:color="auto" w:fill="auto"/>
-            <w:tcMar>
-              <w:top w:w="55" w:type="dxa"/>
-              <w:left w:w="55" w:type="dxa"/>
-              <w:bottom w:w="55" w:type="dxa"/>
-              <w:right w:w="55" w:type="dxa"/>
-            </w:tcMar>
-          </w:tcPr>
-          <w:p>
-            <w:pPr>
-              <w:pStyle w:val="ReportTableContents"/>
-              <w:rPr>
-                <w:rFonts w:ascii="Times New Roman" w:hAnsi="Times New Roman" w:cs="Times New Roman"/>
-              </w:rPr>
-            </w:pPr>
-            <w:r>
-              <w:rPr>
-                <w:rFonts w:ascii="Times New Roman" w:hAnsi="Times New Roman" w:cs="Times New Roman"/>
-              </w:rPr>
-              <w:t>MPI_UNSIGNED</w:t>
-            </w:r>
-          </w:p>
-        </w:tc>
-        <w:tc>
-          <w:tcPr>
-            <w:tcW w:w="4986" w:type="dxa"/>
-            <w:tcBorders>
-              <w:left w:val="single" w:sz="4" w:space="0" w:color="000000"/>
-              <w:bottom w:val="single" w:sz="4" w:space="0" w:color="000000"/>
-              <w:right w:val="single" w:sz="4" w:space="0" w:color="000000"/>
-            </w:tcBorders>
-            <w:shd w:val="clear" w:color="auto" w:fill="auto"/>
-            <w:tcMar>
-              <w:top w:w="55" w:type="dxa"/>
-              <w:left w:w="55" w:type="dxa"/>
-              <w:bottom w:w="55" w:type="dxa"/>
-              <w:right w:w="55" w:type="dxa"/>
-            </w:tcMar>
-          </w:tcPr>
-          <w:p>
-            <w:pPr>
-              <w:pStyle w:val="ReportTableContents"/>
-              <w:rPr>
-                <w:rFonts w:ascii="Times New Roman" w:hAnsi="Times New Roman" w:cs="Times New Roman"/>
-              </w:rPr>
-            </w:pPr>
-            <w:r>
-              <w:rPr>
-                <w:rFonts w:ascii="Times New Roman" w:hAnsi="Times New Roman" w:cs="Times New Roman"/>
-              </w:rPr>
-              <w:t>unsigned int</w:t>
-            </w:r>
-          </w:p>
-        </w:tc>
-      </w:tr>
-      <w:tr>
-        <w:tc>
-          <w:tcPr>
-            <w:tcW w:w="4986" w:type="dxa"/>
-            <w:tcBorders>
-              <w:left w:val="single" w:sz="4" w:space="0" w:color="000000"/>
-              <w:bottom w:val="single" w:sz="4" w:space="0" w:color="000000"/>
-            </w:tcBorders>
-            <w:shd w:val="clear" w:color="auto" w:fill="auto"/>
-            <w:tcMar>
-              <w:top w:w="55" w:type="dxa"/>
-              <w:left w:w="55" w:type="dxa"/>
-              <w:bottom w:w="55" w:type="dxa"/>
-              <w:right w:w="55" w:type="dxa"/>
-            </w:tcMar>
-          </w:tcPr>
-          <w:p>
-            <w:pPr>
-              <w:pStyle w:val="ReportTableContents"/>
-              <w:rPr>
-                <w:rFonts w:ascii="Times New Roman" w:hAnsi="Times New Roman" w:cs="Times New Roman"/>
-              </w:rPr>
-            </w:pPr>
-            <w:r>
-              <w:rPr>
-                <w:rFonts w:ascii="Times New Roman" w:hAnsi="Times New Roman" w:cs="Times New Roman"/>
-              </w:rPr>
-              <w:lastRenderedPageBreak/>
-              <w:t>MPI_FLOAT</w:t>
-            </w:r>
-          </w:p>
-        </w:tc>
-        <w:tc>
-          <w:tcPr>
-            <w:tcW w:w="4986" w:type="dxa"/>
-            <w:tcBorders>
-              <w:left w:val="single" w:sz="4" w:space="0" w:color="000000"/>
-              <w:bottom w:val="single" w:sz="4" w:space="0" w:color="000000"/>
-              <w:right w:val="single" w:sz="4" w:space="0" w:color="000000"/>
-            </w:tcBorders>
-            <w:shd w:val="clear" w:color="auto" w:fill="auto"/>
-            <w:tcMar>
-              <w:top w:w="55" w:type="dxa"/>
-              <w:left w:w="55" w:type="dxa"/>
-              <w:bottom w:w="55" w:type="dxa"/>
-              <w:right w:w="55" w:type="dxa"/>
-            </w:tcMar>
-          </w:tcPr>
-          <w:p>
-            <w:pPr>
-              <w:pStyle w:val="ReportTableContents"/>
-              <w:rPr>
-                <w:rFonts w:ascii="Times New Roman" w:hAnsi="Times New Roman" w:cs="Times New Roman"/>
-              </w:rPr>
-            </w:pPr>
-            <w:r>
-              <w:rPr>
-                <w:rFonts w:ascii="Times New Roman" w:hAnsi="Times New Roman" w:cs="Times New Roman"/>
-              </w:rPr>
-              <w:t>float</w:t>
-            </w:r>
-          </w:p>
-        </w:tc>
-      </w:tr>
-      <w:tr>
-        <w:tc>
-          <w:tcPr>
-            <w:tcW w:w="4986" w:type="dxa"/>
-            <w:tcBorders>
-              <w:left w:val="single" w:sz="4" w:space="0" w:color="000000"/>
-              <w:bottom w:val="single" w:sz="4" w:space="0" w:color="000000"/>
-            </w:tcBorders>
-            <w:shd w:val="clear" w:color="auto" w:fill="auto"/>
-            <w:tcMar>
-              <w:top w:w="55" w:type="dxa"/>
-              <w:left w:w="55" w:type="dxa"/>
-              <w:bottom w:w="55" w:type="dxa"/>
-              <w:right w:w="55" w:type="dxa"/>
-            </w:tcMar>
-          </w:tcPr>
-          <w:p>
-            <w:pPr>
-              <w:pStyle w:val="ReportTableContents"/>
-              <w:rPr>
-                <w:rFonts w:ascii="Times New Roman" w:hAnsi="Times New Roman" w:cs="Times New Roman"/>
-              </w:rPr>
-            </w:pPr>
-            <w:r>
-              <w:rPr>
-                <w:rFonts w:ascii="Times New Roman" w:hAnsi="Times New Roman" w:cs="Times New Roman"/>
-              </w:rPr>
-              <w:t>MPI_DOUBLE</w:t>
-            </w:r>
-          </w:p>
-        </w:tc>
-        <w:tc>
-          <w:tcPr>
-            <w:tcW w:w="4986" w:type="dxa"/>
-            <w:tcBorders>
-              <w:left w:val="single" w:sz="4" w:space="0" w:color="000000"/>
-              <w:bottom w:val="single" w:sz="4" w:space="0" w:color="000000"/>
-              <w:right w:val="single" w:sz="4" w:space="0" w:color="000000"/>
-            </w:tcBorders>
-            <w:shd w:val="clear" w:color="auto" w:fill="auto"/>
-            <w:tcMar>
-              <w:top w:w="55" w:type="dxa"/>
-              <w:left w:w="55" w:type="dxa"/>
-              <w:bottom w:w="55" w:type="dxa"/>
-              <w:right w:w="55" w:type="dxa"/>
-            </w:tcMar>
-          </w:tcPr>
-          <w:p>
-            <w:pPr>
-              <w:pStyle w:val="ReportTableContents"/>
-              <w:rPr>
-                <w:rFonts w:ascii="Times New Roman" w:hAnsi="Times New Roman" w:cs="Times New Roman"/>
-              </w:rPr>
-            </w:pPr>
-            <w:r>
-              <w:rPr>
-                <w:rFonts w:ascii="Times New Roman" w:hAnsi="Times New Roman" w:cs="Times New Roman"/>
-              </w:rPr>
-              <w:t>double</w:t>
-            </w:r>
-          </w:p>
-        </w:tc>
-      </w:tr>
-    </w:tbl>
     <w:p>
       <w:pPr>
         <w:pStyle w:val="ReportText"/>
         <w:rPr>
           <w:rFonts w:ascii="Times New Roman" w:hAnsi="Times New Roman" w:cs="Times New Roman"/>
+          <w:lang w:val="ru-RU"/>
+        </w:rPr>
+      </w:pPr>
+      <w:r>
+        <w:rPr>
+          <w:rFonts w:ascii="Times New Roman" w:hAnsi="Times New Roman" w:cs="Times New Roman"/>
+          <w:lang w:val="ru-RU"/>
+        </w:rPr>
+        <w:t>Как и для хеш-таблицы, взятое множество хеш-функций должно давать равномерное распределение результатов хеширования и минимальное число коллизий. Если разработчик не хочет сильно утруждаться «придумыванием» множества хеш-функций, можно добавлять</w:t>
+      </w:r>
+      <w:r>
+        <w:rPr>
+          <w:rFonts w:ascii="Times New Roman" w:hAnsi="Times New Roman" w:cs="Times New Roman"/>
+          <w:lang w:val="ru-RU"/>
+        </w:rPr>
+        <w:t>/</w:t>
+      </w:r>
+      <w:r>
+        <w:rPr>
+          <w:rFonts w:ascii="Times New Roman" w:hAnsi="Times New Roman" w:cs="Times New Roman"/>
+          <w:lang w:val="ru-RU"/>
+        </w:rPr>
+        <w:t>отнимать от составных частей хеш-функции</w:t>
+      </w:r>
+      <w:r>
+        <w:rPr>
+          <w:rFonts w:ascii="Times New Roman" w:hAnsi="Times New Roman" w:cs="Times New Roman"/>
+          <w:lang w:val="ru-RU"/>
+        </w:rPr>
+        <w:t xml:space="preserve"> ()</w:t>
+      </w:r>
+      <w:r>
+        <w:rPr>
+          <w:rFonts w:ascii="Times New Roman" w:hAnsi="Times New Roman" w:cs="Times New Roman"/>
+          <w:lang w:val="ru-RU"/>
+        </w:rPr>
+        <w:t xml:space="preserve"> некоторый итератор (1, 2, 3… для соответствующих вызовов одного и того же ключа), для чего нужна хеш-функция с подобающим лавинным эффектом.</w:t>
+      </w:r>
+    </w:p>
+    <w:p>
+      <w:pPr>
+        <w:pStyle w:val="ReportText"/>
+        <w:rPr>
+          <w:rFonts w:ascii="Times New Roman" w:hAnsi="Times New Roman" w:cs="Times New Roman"/>
+          <w:lang w:val="ru-RU"/>
         </w:rPr>
       </w:pPr>
     </w:p>
@@ -2317,6 +2146,7 @@
         <w:pStyle w:val="ReportSubsection"/>
         <w:rPr>
           <w:rFonts w:ascii="Times New Roman" w:hAnsi="Times New Roman" w:cs="Times New Roman"/>
+          <w:lang w:val="ru-RU"/>
         </w:rPr>
       </w:pPr>
       <w:bookmarkStart w:id="3" w:name="__RefHeading___Toc4333_3153689509"/>
@@ -2324,21 +2154,46 @@
         <w:rPr>
           <w:rFonts w:ascii="Times New Roman" w:hAnsi="Times New Roman" w:cs="Times New Roman"/>
         </w:rPr>
-        <w:t>1.2 </w:t>
-      </w:r>
-      <w:r>
-        <w:rPr>
-          <w:rFonts w:ascii="Times New Roman" w:hAnsi="Times New Roman" w:cs="Times New Roman"/>
+        <w:t xml:space="preserve">1.2  </w:t>
+      </w:r>
+      <w:bookmarkEnd w:id="3"/>
+      <w:r>
+        <w:rPr>
+          <w:rFonts w:ascii="Times New Roman" w:hAnsi="Times New Roman" w:cs="Times New Roman"/>
+          <w:lang w:val="ru-RU"/>
+        </w:rPr>
+        <w:t>Алгоритм работы</w:t>
+      </w:r>
+    </w:p>
+    <w:p>
+      <w:pPr>
+        <w:pStyle w:val="ReportSubsection"/>
+        <w:rPr>
+          <w:rFonts w:ascii="Times New Roman" w:hAnsi="Times New Roman" w:cs="Times New Roman"/>
+          <w:lang w:val="ru-RU"/>
+        </w:rPr>
+      </w:pPr>
+      <w:r>
+        <w:rPr>
+          <w:rFonts w:ascii="Times New Roman" w:hAnsi="Times New Roman" w:cs="Times New Roman"/>
+          <w:lang w:val="ru-RU"/>
+        </w:rPr>
+        <w:lastRenderedPageBreak/>
+        <w:t>Создание фильтра</w:t>
+      </w:r>
+      <w:r>
+        <w:rPr>
+          <w:rFonts w:ascii="Times New Roman" w:hAnsi="Times New Roman" w:cs="Times New Roman"/>
+          <w:lang w:val="ru-RU"/>
+        </w:rPr>
+        <w:t>:</w:t>
+      </w:r>
+      <w:r>
+        <w:rPr>
+          <w:rFonts w:ascii="Times New Roman" w:hAnsi="Times New Roman" w:cs="Times New Roman"/>
+          <w:lang w:val="ru-RU"/>
         </w:rPr>
         <w:t xml:space="preserve"> </w:t>
-      </w:r>
-      <w:bookmarkEnd w:id="3"/>
-      <w:r>
-        <w:rPr>
-          <w:rFonts w:ascii="Times New Roman" w:hAnsi="Times New Roman" w:cs="Times New Roman"/>
-          <w:lang w:val="ru-RU"/>
-        </w:rPr>
-        <w:t>Алгоритм работы</w:t>
       </w:r>
     </w:p>
     <w:p>
@@ -2352,8 +2207,16 @@
       <w:r>
         <w:rPr>
           <w:rFonts w:ascii="Times New Roman" w:hAnsi="Times New Roman" w:cs="Times New Roman"/>
-        </w:rPr>
-        <w:t>Т</w:t>
+          <w:lang w:val="ru-RU"/>
+        </w:rPr>
+        <w:t>Добавление элемента</w:t>
+      </w:r>
+      <w:r>
+        <w:rPr>
+          <w:rFonts w:ascii="Times New Roman" w:hAnsi="Times New Roman" w:cs="Times New Roman"/>
+          <w:lang w:val="ru-RU"/>
+        </w:rPr>
+        <w:t>:</w:t>
       </w:r>
     </w:p>
     <w:p>
@@ -2361,6 +2224,2395 @@
         <w:pStyle w:val="ReportText"/>
         <w:rPr>
           <w:rFonts w:ascii="Times New Roman" w:hAnsi="Times New Roman" w:cs="Times New Roman"/>
+          <w:lang w:val="ru-RU"/>
+        </w:rPr>
+      </w:pPr>
+    </w:p>
+    <w:p>
+      <w:pPr>
+        <w:pStyle w:val="ReportText"/>
+        <w:rPr>
+          <w:rFonts w:ascii="Times New Roman" w:hAnsi="Times New Roman" w:cs="Times New Roman"/>
+          <w:lang w:val="ru-RU"/>
+        </w:rPr>
+      </w:pPr>
+      <w:r>
+        <w:rPr>
+          <w:rFonts w:ascii="Times New Roman" w:hAnsi="Times New Roman" w:cs="Times New Roman"/>
+          <w:lang w:val="ru-RU"/>
+        </w:rPr>
+        <w:t xml:space="preserve">1.3 </w:t>
+      </w:r>
+      <w:r>
+        <w:rPr>
+          <w:rFonts w:ascii="Times New Roman" w:hAnsi="Times New Roman" w:cs="Times New Roman"/>
+          <w:lang w:val="ru-RU"/>
+        </w:rPr>
+        <w:t>Оптимальные значения параметров фильтра Блума</w:t>
+      </w:r>
+    </w:p>
+    <w:p>
+      <w:pPr>
+        <w:pStyle w:val="ReportText"/>
+        <w:jc w:val="left"/>
+        <w:rPr>
+          <w:rFonts w:ascii="Times New Roman" w:hAnsi="Times New Roman" w:cs="Times New Roman"/>
+          <w:lang w:val="ru-RU"/>
+        </w:rPr>
+      </w:pPr>
+      <w:r>
+        <w:rPr>
+          <w:rFonts w:ascii="Times New Roman" w:hAnsi="Times New Roman" w:cs="Times New Roman"/>
+          <w:lang w:val="ru-RU"/>
+        </w:rPr>
+        <w:t>Главный недостаток фильтра Блума — вероятность получения ложноположительного результата, из-за чего разработчику необходимо подобрать оптимальные параметры для размера массива битов и количества хеш-функций</w:t>
+      </w:r>
+      <w:r>
+        <w:rPr>
+          <w:rFonts w:ascii="Times New Roman" w:hAnsi="Times New Roman" w:cs="Times New Roman"/>
+          <w:lang w:val="ru-RU"/>
+        </w:rPr>
+        <w:t xml:space="preserve">: </w:t>
+      </w:r>
+      <w:r>
+        <w:rPr>
+          <w:rFonts w:ascii="Times New Roman" w:hAnsi="Times New Roman" w:cs="Times New Roman"/>
+          <w:lang w:val="ru-RU"/>
+        </w:rPr>
+        <w:t>даже если взять слишком много того и другого (что непременно даст положительный результат в уменьшении вероятности ложноположительного результата), программа задействует неоптимальный объём памяти и будет тратить больше времени на заполнение массива битов</w:t>
+      </w:r>
+      <w:r>
+        <w:rPr>
+          <w:rFonts w:ascii="Times New Roman" w:hAnsi="Times New Roman" w:cs="Times New Roman"/>
+          <w:lang w:val="ru-RU"/>
+        </w:rPr>
+        <w:t>.</w:t>
+      </w:r>
+    </w:p>
+    <w:p>
+      <w:pPr>
+        <w:pStyle w:val="ReportText"/>
+        <w:jc w:val="left"/>
+        <w:rPr>
+          <w:rFonts w:ascii="Times New Roman" w:hAnsi="Times New Roman" w:cs="Times New Roman"/>
+          <w:lang w:val="en-US"/>
+        </w:rPr>
+      </w:pPr>
+      <w:r>
+        <w:rPr>
+          <w:rFonts w:ascii="Times New Roman" w:hAnsi="Times New Roman" w:cs="Times New Roman"/>
+          <w:lang w:val="ru-RU"/>
+        </w:rPr>
+        <w:t>Прибегнем к математическому анализу данной проблемы</w:t>
+      </w:r>
+      <w:r>
+        <w:rPr>
+          <w:rFonts w:ascii="Times New Roman" w:hAnsi="Times New Roman" w:cs="Times New Roman"/>
+          <w:lang w:val="ru-RU"/>
+        </w:rPr>
+        <w:t>:</w:t>
+      </w:r>
+    </w:p>
+    <w:p>
+      <w:pPr>
+        <w:pStyle w:val="ReportText"/>
+        <w:tabs>
+          <w:tab w:val="left" w:pos="2709"/>
+        </w:tabs>
+        <w:jc w:val="left"/>
+        <w:rPr>
+          <w:rFonts w:ascii="Times New Roman" w:hAnsi="Times New Roman" w:cs="Times New Roman"/>
+          <w:lang w:val="ru-RU"/>
+        </w:rPr>
+      </w:pPr>
+      <w:r>
+        <w:rPr>
+          <w:rFonts w:ascii="Times New Roman" w:hAnsi="Times New Roman" w:cs="Times New Roman"/>
+          <w:i/>
+          <w:iCs/>
+          <w:lang w:val="en-US"/>
+        </w:rPr>
+        <w:t>m</w:t>
+      </w:r>
+      <w:r>
+        <w:rPr>
+          <w:rFonts w:ascii="Times New Roman" w:hAnsi="Times New Roman" w:cs="Times New Roman"/>
+          <w:lang w:val="ru-RU"/>
+        </w:rPr>
+        <w:t xml:space="preserve"> — </w:t>
+      </w:r>
+      <w:r>
+        <w:rPr>
+          <w:rFonts w:ascii="Times New Roman" w:hAnsi="Times New Roman" w:cs="Times New Roman"/>
+          <w:lang w:val="ru-RU"/>
+        </w:rPr>
+        <w:t>размер битового массива (фильтра Блума)</w:t>
+      </w:r>
+    </w:p>
+    <w:p>
+      <w:pPr>
+        <w:pStyle w:val="ReportText"/>
+        <w:tabs>
+          <w:tab w:val="left" w:pos="2709"/>
+        </w:tabs>
+        <w:jc w:val="left"/>
+        <w:rPr>
+          <w:rFonts w:ascii="Times New Roman" w:hAnsi="Times New Roman" w:cs="Times New Roman"/>
+          <w:lang w:val="ru-RU"/>
+        </w:rPr>
+      </w:pPr>
+      <w:r>
+        <w:rPr>
+          <w:rFonts w:ascii="Times New Roman" w:hAnsi="Times New Roman" w:cs="Times New Roman"/>
+          <w:i/>
+          <w:iCs/>
+          <w:lang w:val="en-US"/>
+        </w:rPr>
+        <w:t>n</w:t>
+      </w:r>
+      <w:r>
+        <w:rPr>
+          <w:rFonts w:ascii="Times New Roman" w:hAnsi="Times New Roman" w:cs="Times New Roman"/>
+          <w:lang w:val="ru-RU"/>
+        </w:rPr>
+        <w:t xml:space="preserve"> — </w:t>
+      </w:r>
+      <w:r>
+        <w:rPr>
+          <w:rFonts w:ascii="Times New Roman" w:hAnsi="Times New Roman" w:cs="Times New Roman"/>
+          <w:lang w:val="ru-RU"/>
+        </w:rPr>
+        <w:t>количество элементов</w:t>
+      </w:r>
+    </w:p>
+    <w:p>
+      <w:pPr>
+        <w:pStyle w:val="ReportText"/>
+        <w:tabs>
+          <w:tab w:val="left" w:pos="2709"/>
+        </w:tabs>
+        <w:jc w:val="left"/>
+        <w:rPr>
+          <w:rFonts w:ascii="Times New Roman" w:hAnsi="Times New Roman" w:cs="Times New Roman"/>
+          <w:lang w:val="ru-RU"/>
+        </w:rPr>
+      </w:pPr>
+      <w:r>
+        <w:rPr>
+          <w:rFonts w:ascii="Times New Roman" w:hAnsi="Times New Roman" w:cs="Times New Roman"/>
+          <w:i/>
+          <w:iCs/>
+          <w:lang w:val="en-US"/>
+        </w:rPr>
+        <w:t>k</w:t>
+      </w:r>
+      <w:r>
+        <w:rPr>
+          <w:rFonts w:ascii="Times New Roman" w:hAnsi="Times New Roman" w:cs="Times New Roman"/>
+          <w:lang w:val="ru-RU"/>
+        </w:rPr>
+        <w:t xml:space="preserve"> — </w:t>
+      </w:r>
+      <w:r>
+        <w:rPr>
+          <w:rFonts w:ascii="Times New Roman" w:hAnsi="Times New Roman" w:cs="Times New Roman"/>
+          <w:lang w:val="ru-RU"/>
+        </w:rPr>
+        <w:t>количество хеш-функций</w:t>
+      </w:r>
+    </w:p>
+    <w:p>
+      <w:pPr>
+        <w:pStyle w:val="ReportText"/>
+        <w:jc w:val="left"/>
+        <w:rPr>
+          <w:rFonts w:ascii="Times New Roman" w:hAnsi="Times New Roman" w:cs="Times New Roman"/>
+          <w:lang w:val="ru-RU"/>
+        </w:rPr>
+      </w:pPr>
+      <m:oMath>
+        <m:r>
+          <w:rPr>
+            <w:rFonts w:ascii="Cambria Math" w:hAnsi="Cambria Math" w:cs="Times New Roman"/>
+            <w:lang w:val="ru-RU"/>
+          </w:rPr>
+          <m:t>1-</m:t>
+        </m:r>
+        <m:f>
+          <m:fPr>
+            <m:ctrlPr>
+              <w:rPr>
+                <w:rFonts w:ascii="Cambria Math" w:hAnsi="Cambria Math" w:cs="Times New Roman"/>
+                <w:i/>
+                <w:lang w:val="ru-RU"/>
+              </w:rPr>
+            </m:ctrlPr>
+          </m:fPr>
+          <m:num>
+            <m:r>
+              <w:rPr>
+                <w:rFonts w:ascii="Cambria Math" w:hAnsi="Cambria Math" w:cs="Times New Roman"/>
+                <w:lang w:val="ru-RU"/>
+              </w:rPr>
+              <m:t>1</m:t>
+            </m:r>
+          </m:num>
+          <m:den>
+            <m:r>
+              <w:rPr>
+                <w:rFonts w:ascii="Cambria Math" w:hAnsi="Cambria Math" w:cs="Times New Roman"/>
+                <w:lang w:val="ru-RU"/>
+              </w:rPr>
+              <m:t>m</m:t>
+            </m:r>
+          </m:den>
+        </m:f>
+      </m:oMath>
+      <w:r>
+        <w:rPr>
+          <w:rFonts w:ascii="Times New Roman" w:hAnsi="Times New Roman" w:cs="Times New Roman"/>
+          <w:lang w:val="ru-RU"/>
+        </w:rPr>
+        <w:t xml:space="preserve">  — </w:t>
+      </w:r>
+      <w:r>
+        <w:rPr>
+          <w:rFonts w:ascii="Times New Roman" w:hAnsi="Times New Roman" w:cs="Times New Roman"/>
+          <w:lang w:val="ru-RU"/>
+        </w:rPr>
+        <w:t>вероятность хеш-функции не установить определённый бит в 1</w:t>
+      </w:r>
+    </w:p>
+    <w:p>
+      <w:pPr>
+        <w:pStyle w:val="ReportText"/>
+        <w:jc w:val="left"/>
+        <w:rPr>
+          <w:rFonts w:ascii="Times New Roman" w:hAnsi="Times New Roman" w:cs="Times New Roman"/>
+          <w:iCs/>
+          <w:lang w:val="ru-RU"/>
+        </w:rPr>
+      </w:pPr>
+      <m:oMath>
+        <m:sSup>
+          <m:sSupPr>
+            <m:ctrlPr>
+              <w:rPr>
+                <w:rFonts w:ascii="Cambria Math" w:hAnsi="Cambria Math" w:cs="Times New Roman"/>
+                <w:i/>
+                <w:lang w:val="en-US"/>
+              </w:rPr>
+            </m:ctrlPr>
+          </m:sSupPr>
+          <m:e>
+            <m:d>
+              <m:dPr>
+                <m:ctrlPr>
+                  <w:rPr>
+                    <w:rFonts w:ascii="Cambria Math" w:hAnsi="Cambria Math" w:cs="Times New Roman"/>
+                    <w:i/>
+                    <w:lang w:val="ru-RU"/>
+                  </w:rPr>
+                </m:ctrlPr>
+              </m:dPr>
+              <m:e>
+                <m:r>
+                  <w:rPr>
+                    <w:rFonts w:ascii="Cambria Math" w:hAnsi="Cambria Math" w:cs="Times New Roman"/>
+                    <w:lang w:val="ru-RU"/>
+                  </w:rPr>
+                  <m:t>1-</m:t>
+                </m:r>
+                <m:f>
+                  <m:fPr>
+                    <m:ctrlPr>
+                      <w:rPr>
+                        <w:rFonts w:ascii="Cambria Math" w:hAnsi="Cambria Math" w:cs="Times New Roman"/>
+                        <w:i/>
+                        <w:lang w:val="en-US"/>
+                      </w:rPr>
+                    </m:ctrlPr>
+                  </m:fPr>
+                  <m:num>
+                    <m:r>
+                      <w:rPr>
+                        <w:rFonts w:ascii="Cambria Math" w:hAnsi="Cambria Math" w:cs="Times New Roman"/>
+                        <w:lang w:val="ru-RU"/>
+                      </w:rPr>
+                      <m:t>1</m:t>
+                    </m:r>
+                  </m:num>
+                  <m:den>
+                    <m:r>
+                      <w:rPr>
+                        <w:rFonts w:ascii="Cambria Math" w:hAnsi="Cambria Math" w:cs="Times New Roman"/>
+                        <w:lang w:val="en-US"/>
+                      </w:rPr>
+                      <m:t>m</m:t>
+                    </m:r>
+                  </m:den>
+                </m:f>
+                <m:r>
+                  <w:rPr>
+                    <w:rFonts w:ascii="Cambria Math" w:hAnsi="Cambria Math" w:cs="Times New Roman"/>
+                    <w:lang w:val="en-US"/>
+                  </w:rPr>
+                  <m:t xml:space="preserve"> </m:t>
+                </m:r>
+              </m:e>
+            </m:d>
+          </m:e>
+          <m:sup>
+            <m:r>
+              <w:rPr>
+                <w:rFonts w:ascii="Cambria Math" w:hAnsi="Cambria Math" w:cs="Times New Roman"/>
+                <w:lang w:val="en-US"/>
+              </w:rPr>
+              <m:t>k</m:t>
+            </m:r>
+          </m:sup>
+        </m:sSup>
+        <m:r>
+          <w:rPr>
+            <w:rFonts w:ascii="Cambria Math" w:hAnsi="Cambria Math" w:cs="Times New Roman"/>
+            <w:lang w:val="ru-RU"/>
+          </w:rPr>
+          <m:t>=</m:t>
+        </m:r>
+        <m:sSup>
+          <m:sSupPr>
+            <m:ctrlPr>
+              <w:rPr>
+                <w:rFonts w:ascii="Cambria Math" w:hAnsi="Cambria Math" w:cs="Times New Roman"/>
+                <w:i/>
+                <w:lang w:val="en-US"/>
+              </w:rPr>
+            </m:ctrlPr>
+          </m:sSupPr>
+          <m:e>
+            <m:d>
+              <m:dPr>
+                <m:ctrlPr>
+                  <w:rPr>
+                    <w:rFonts w:ascii="Cambria Math" w:hAnsi="Cambria Math" w:cs="Times New Roman"/>
+                    <w:i/>
+                    <w:lang w:val="ru-RU"/>
+                  </w:rPr>
+                </m:ctrlPr>
+              </m:dPr>
+              <m:e>
+                <m:sSup>
+                  <m:sSupPr>
+                    <m:ctrlPr>
+                      <w:rPr>
+                        <w:rFonts w:ascii="Cambria Math" w:hAnsi="Cambria Math" w:cs="Times New Roman"/>
+                        <w:i/>
+                        <w:lang w:val="en-US"/>
+                      </w:rPr>
+                    </m:ctrlPr>
+                  </m:sSupPr>
+                  <m:e>
+                    <m:d>
+                      <m:dPr>
+                        <m:ctrlPr>
+                          <w:rPr>
+                            <w:rFonts w:ascii="Cambria Math" w:hAnsi="Cambria Math" w:cs="Times New Roman"/>
+                            <w:i/>
+                            <w:lang w:val="ru-RU"/>
+                          </w:rPr>
+                        </m:ctrlPr>
+                      </m:dPr>
+                      <m:e>
+                        <m:r>
+                          <w:rPr>
+                            <w:rFonts w:ascii="Cambria Math" w:hAnsi="Cambria Math" w:cs="Times New Roman"/>
+                            <w:lang w:val="ru-RU"/>
+                          </w:rPr>
+                          <m:t>1-</m:t>
+                        </m:r>
+                        <m:f>
+                          <m:fPr>
+                            <m:ctrlPr>
+                              <w:rPr>
+                                <w:rFonts w:ascii="Cambria Math" w:hAnsi="Cambria Math" w:cs="Times New Roman"/>
+                                <w:i/>
+                                <w:lang w:val="en-US"/>
+                              </w:rPr>
+                            </m:ctrlPr>
+                          </m:fPr>
+                          <m:num>
+                            <m:r>
+                              <w:rPr>
+                                <w:rFonts w:ascii="Cambria Math" w:hAnsi="Cambria Math" w:cs="Times New Roman"/>
+                                <w:lang w:val="ru-RU"/>
+                              </w:rPr>
+                              <m:t>1</m:t>
+                            </m:r>
+                          </m:num>
+                          <m:den>
+                            <m:r>
+                              <w:rPr>
+                                <w:rFonts w:ascii="Cambria Math" w:hAnsi="Cambria Math" w:cs="Times New Roman"/>
+                                <w:lang w:val="en-US"/>
+                              </w:rPr>
+                              <m:t>m</m:t>
+                            </m:r>
+                          </m:den>
+                        </m:f>
+                        <m:r>
+                          <w:rPr>
+                            <w:rFonts w:ascii="Cambria Math" w:hAnsi="Cambria Math" w:cs="Times New Roman"/>
+                            <w:lang w:val="en-US"/>
+                          </w:rPr>
+                          <m:t xml:space="preserve"> </m:t>
+                        </m:r>
+                      </m:e>
+                    </m:d>
+                  </m:e>
+                  <m:sup>
+                    <m:r>
+                      <w:rPr>
+                        <w:rFonts w:ascii="Cambria Math" w:hAnsi="Cambria Math" w:cs="Times New Roman"/>
+                        <w:lang w:val="en-US"/>
+                      </w:rPr>
+                      <m:t>m</m:t>
+                    </m:r>
+                  </m:sup>
+                </m:sSup>
+              </m:e>
+            </m:d>
+          </m:e>
+          <m:sup>
+            <m:r>
+              <w:rPr>
+                <w:rFonts w:ascii="Cambria Math" w:hAnsi="Cambria Math" w:cs="Times New Roman"/>
+                <w:lang w:val="en-US"/>
+              </w:rPr>
+              <m:t>k</m:t>
+            </m:r>
+            <m:r>
+              <w:rPr>
+                <w:rFonts w:ascii="Cambria Math" w:hAnsi="Cambria Math" w:cs="Times New Roman"/>
+                <w:lang w:val="ru-RU"/>
+              </w:rPr>
+              <m:t>/</m:t>
+            </m:r>
+            <m:r>
+              <w:rPr>
+                <w:rFonts w:ascii="Cambria Math" w:hAnsi="Cambria Math" w:cs="Times New Roman"/>
+                <w:lang w:val="en-US"/>
+              </w:rPr>
+              <m:t>m</m:t>
+            </m:r>
+          </m:sup>
+        </m:sSup>
+        <m:r>
+          <w:rPr>
+            <w:rFonts w:ascii="Cambria Math" w:hAnsi="Cambria Math" w:cs="Times New Roman"/>
+            <w:lang w:val="ru-RU"/>
+          </w:rPr>
+          <m:t>≈</m:t>
+        </m:r>
+        <m:sSup>
+          <m:sSupPr>
+            <m:ctrlPr>
+              <w:rPr>
+                <w:rFonts w:ascii="Cambria Math" w:hAnsi="Cambria Math" w:cs="Times New Roman"/>
+                <w:i/>
+                <w:lang w:val="en-US"/>
+              </w:rPr>
+            </m:ctrlPr>
+          </m:sSupPr>
+          <m:e>
+            <m:r>
+              <w:rPr>
+                <w:rFonts w:ascii="Cambria Math" w:hAnsi="Cambria Math" w:cs="Times New Roman"/>
+                <w:lang w:val="en-US"/>
+              </w:rPr>
+              <m:t>e</m:t>
+            </m:r>
+          </m:e>
+          <m:sup>
+            <m:r>
+              <w:rPr>
+                <w:rFonts w:ascii="Cambria Math" w:hAnsi="Cambria Math" w:cs="Times New Roman"/>
+                <w:lang w:val="ru-RU"/>
+              </w:rPr>
+              <m:t>-</m:t>
+            </m:r>
+            <m:r>
+              <w:rPr>
+                <w:rFonts w:ascii="Cambria Math" w:hAnsi="Cambria Math" w:cs="Times New Roman"/>
+                <w:lang w:val="en-US"/>
+              </w:rPr>
+              <m:t>k</m:t>
+            </m:r>
+            <m:r>
+              <w:rPr>
+                <w:rFonts w:ascii="Cambria Math" w:hAnsi="Cambria Math" w:cs="Times New Roman"/>
+                <w:lang w:val="ru-RU"/>
+              </w:rPr>
+              <m:t>/</m:t>
+            </m:r>
+            <m:r>
+              <w:rPr>
+                <w:rFonts w:ascii="Cambria Math" w:hAnsi="Cambria Math" w:cs="Times New Roman"/>
+                <w:lang w:val="en-US"/>
+              </w:rPr>
+              <m:t>m</m:t>
+            </m:r>
+          </m:sup>
+        </m:sSup>
+      </m:oMath>
+      <w:r>
+        <w:rPr>
+          <w:rFonts w:ascii="Times New Roman" w:hAnsi="Times New Roman" w:cs="Times New Roman"/>
+          <w:i/>
+          <w:lang w:val="ru-RU"/>
+        </w:rPr>
+        <w:t xml:space="preserve"> — </w:t>
+      </w:r>
+      <w:r>
+        <w:rPr>
+          <w:rFonts w:ascii="Times New Roman" w:hAnsi="Times New Roman" w:cs="Times New Roman"/>
+          <w:iCs/>
+          <w:lang w:val="ru-RU"/>
+        </w:rPr>
+        <w:t xml:space="preserve">вероятность для </w:t>
+      </w:r>
+      <w:r>
+        <w:rPr>
+          <w:rFonts w:ascii="Times New Roman" w:hAnsi="Times New Roman" w:cs="Times New Roman"/>
+          <w:i/>
+          <w:lang w:val="en-US"/>
+        </w:rPr>
+        <w:t>k</w:t>
+      </w:r>
+      <w:r>
+        <w:rPr>
+          <w:rFonts w:ascii="Times New Roman" w:hAnsi="Times New Roman" w:cs="Times New Roman"/>
+          <w:iCs/>
+          <w:lang w:val="ru-RU"/>
+        </w:rPr>
+        <w:t xml:space="preserve"> </w:t>
+      </w:r>
+      <w:r>
+        <w:rPr>
+          <w:rFonts w:ascii="Times New Roman" w:hAnsi="Times New Roman" w:cs="Times New Roman"/>
+          <w:iCs/>
+          <w:lang w:val="ru-RU"/>
+        </w:rPr>
+        <w:t>хеш-функций не установить определённый бит в 1</w:t>
+      </w:r>
+    </w:p>
+    <w:p>
+      <w:pPr>
+        <w:pStyle w:val="ReportText"/>
+        <w:jc w:val="left"/>
+        <w:rPr>
+          <w:rFonts w:ascii="Times New Roman" w:hAnsi="Times New Roman" w:cs="Times New Roman"/>
+          <w:iCs/>
+          <w:lang w:val="ru-RU"/>
+        </w:rPr>
+      </w:pPr>
+      <m:oMath>
+        <m:sSup>
+          <m:sSupPr>
+            <m:ctrlPr>
+              <w:rPr>
+                <w:rFonts w:ascii="Cambria Math" w:hAnsi="Cambria Math" w:cs="Times New Roman"/>
+                <w:i/>
+                <w:iCs/>
+                <w:lang w:val="ru-RU"/>
+              </w:rPr>
+            </m:ctrlPr>
+          </m:sSupPr>
+          <m:e>
+            <m:d>
+              <m:dPr>
+                <m:ctrlPr>
+                  <w:rPr>
+                    <w:rFonts w:ascii="Cambria Math" w:hAnsi="Cambria Math" w:cs="Times New Roman"/>
+                    <w:i/>
+                    <w:iCs/>
+                    <w:lang w:val="ru-RU"/>
+                  </w:rPr>
+                </m:ctrlPr>
+              </m:dPr>
+              <m:e>
+                <m:r>
+                  <w:rPr>
+                    <w:rFonts w:ascii="Cambria Math" w:hAnsi="Cambria Math" w:cs="Times New Roman"/>
+                    <w:lang w:val="ru-RU"/>
+                  </w:rPr>
+                  <m:t>1-</m:t>
+                </m:r>
+                <m:f>
+                  <m:fPr>
+                    <m:ctrlPr>
+                      <w:rPr>
+                        <w:rFonts w:ascii="Cambria Math" w:hAnsi="Cambria Math" w:cs="Times New Roman"/>
+                        <w:i/>
+                        <w:iCs/>
+                        <w:lang w:val="ru-RU"/>
+                      </w:rPr>
+                    </m:ctrlPr>
+                  </m:fPr>
+                  <m:num>
+                    <m:r>
+                      <w:rPr>
+                        <w:rFonts w:ascii="Cambria Math" w:hAnsi="Cambria Math" w:cs="Times New Roman"/>
+                        <w:lang w:val="ru-RU"/>
+                      </w:rPr>
+                      <m:t>1</m:t>
+                    </m:r>
+                  </m:num>
+                  <m:den>
+                    <m:r>
+                      <w:rPr>
+                        <w:rFonts w:ascii="Cambria Math" w:hAnsi="Cambria Math" w:cs="Times New Roman"/>
+                        <w:lang w:val="ru-RU"/>
+                      </w:rPr>
+                      <m:t>m</m:t>
+                    </m:r>
+                  </m:den>
+                </m:f>
+                <m:r>
+                  <w:rPr>
+                    <w:rFonts w:ascii="Cambria Math" w:hAnsi="Cambria Math" w:cs="Times New Roman"/>
+                    <w:lang w:val="ru-RU"/>
+                  </w:rPr>
+                  <m:t xml:space="preserve"> </m:t>
+                </m:r>
+              </m:e>
+            </m:d>
+          </m:e>
+          <m:sup>
+            <m:r>
+              <w:rPr>
+                <w:rFonts w:ascii="Cambria Math" w:hAnsi="Cambria Math" w:cs="Times New Roman"/>
+                <w:lang w:val="en-US"/>
+              </w:rPr>
+              <m:t>kn</m:t>
+            </m:r>
+          </m:sup>
+        </m:sSup>
+        <m:r>
+          <w:rPr>
+            <w:rFonts w:ascii="Cambria Math" w:hAnsi="Cambria Math" w:cs="Times New Roman"/>
+            <w:lang w:val="ru-RU"/>
+          </w:rPr>
+          <m:t>≈</m:t>
+        </m:r>
+        <m:sSup>
+          <m:sSupPr>
+            <m:ctrlPr>
+              <w:rPr>
+                <w:rFonts w:ascii="Cambria Math" w:hAnsi="Cambria Math" w:cs="Times New Roman"/>
+                <w:i/>
+                <w:iCs/>
+                <w:lang w:val="ru-RU"/>
+              </w:rPr>
+            </m:ctrlPr>
+          </m:sSupPr>
+          <m:e>
+            <m:r>
+              <w:rPr>
+                <w:rFonts w:ascii="Cambria Math" w:hAnsi="Cambria Math" w:cs="Times New Roman"/>
+                <w:lang w:val="ru-RU"/>
+              </w:rPr>
+              <m:t>e</m:t>
+            </m:r>
+          </m:e>
+          <m:sup>
+            <m:r>
+              <w:rPr>
+                <w:rFonts w:ascii="Cambria Math" w:hAnsi="Cambria Math" w:cs="Times New Roman"/>
+                <w:lang w:val="ru-RU"/>
+              </w:rPr>
+              <m:t>-kn</m:t>
+            </m:r>
+          </m:sup>
+        </m:sSup>
+      </m:oMath>
+      <w:r>
+        <w:rPr>
+          <w:rFonts w:ascii="Times New Roman" w:hAnsi="Times New Roman" w:cs="Times New Roman"/>
+          <w:iCs/>
+          <w:lang w:val="ru-RU"/>
+        </w:rPr>
+        <w:t xml:space="preserve"> — </w:t>
+      </w:r>
+      <w:r>
+        <w:rPr>
+          <w:rFonts w:ascii="Times New Roman" w:hAnsi="Times New Roman" w:cs="Times New Roman"/>
+          <w:iCs/>
+          <w:lang w:val="ru-RU"/>
+        </w:rPr>
+        <w:t xml:space="preserve">вероятность того, что после вставки </w:t>
+      </w:r>
+      <w:r>
+        <w:rPr>
+          <w:rFonts w:ascii="Times New Roman" w:hAnsi="Times New Roman" w:cs="Times New Roman"/>
+          <w:i/>
+          <w:lang w:val="en-US"/>
+        </w:rPr>
+        <w:t>n</w:t>
+      </w:r>
+      <w:r>
+        <w:rPr>
+          <w:rFonts w:ascii="Times New Roman" w:hAnsi="Times New Roman" w:cs="Times New Roman"/>
+          <w:iCs/>
+          <w:lang w:val="ru-RU"/>
+        </w:rPr>
+        <w:t xml:space="preserve"> </w:t>
+      </w:r>
+      <w:r>
+        <w:rPr>
+          <w:rFonts w:ascii="Times New Roman" w:hAnsi="Times New Roman" w:cs="Times New Roman"/>
+          <w:iCs/>
+          <w:lang w:val="ru-RU"/>
+        </w:rPr>
+        <w:t xml:space="preserve">элементов </w:t>
+      </w:r>
+      <w:r>
+        <w:rPr>
+          <w:rFonts w:ascii="Times New Roman" w:hAnsi="Times New Roman" w:cs="Times New Roman"/>
+          <w:i/>
+          <w:lang w:val="en-US"/>
+        </w:rPr>
+        <w:t>k</w:t>
+      </w:r>
+      <w:r>
+        <w:rPr>
+          <w:rFonts w:ascii="Times New Roman" w:hAnsi="Times New Roman" w:cs="Times New Roman"/>
+          <w:iCs/>
+          <w:lang w:val="ru-RU"/>
+        </w:rPr>
+        <w:t xml:space="preserve"> </w:t>
+      </w:r>
+      <w:r>
+        <w:rPr>
+          <w:rFonts w:ascii="Times New Roman" w:hAnsi="Times New Roman" w:cs="Times New Roman"/>
+          <w:iCs/>
+          <w:lang w:val="ru-RU"/>
+        </w:rPr>
+        <w:t>хеш-функциями определённый бит равен 0</w:t>
+      </w:r>
+    </w:p>
+    <w:p>
+      <w:pPr>
+        <w:pStyle w:val="ReportText"/>
+        <w:jc w:val="left"/>
+        <w:rPr>
+          <w:rFonts w:ascii="Times New Roman" w:hAnsi="Times New Roman" w:cs="Times New Roman"/>
+          <w:iCs/>
+          <w:lang w:val="ru-RU"/>
+        </w:rPr>
+      </w:pPr>
+      <m:oMath>
+        <m:r>
+          <w:rPr>
+            <w:rFonts w:ascii="Cambria Math" w:hAnsi="Cambria Math" w:cs="Times New Roman"/>
+            <w:lang w:val="ru-RU"/>
+          </w:rPr>
+          <m:t>1-</m:t>
+        </m:r>
+        <m:sSup>
+          <m:sSupPr>
+            <m:ctrlPr>
+              <w:rPr>
+                <w:rFonts w:ascii="Cambria Math" w:hAnsi="Cambria Math" w:cs="Times New Roman"/>
+                <w:i/>
+                <w:iCs/>
+                <w:lang w:val="ru-RU"/>
+              </w:rPr>
+            </m:ctrlPr>
+          </m:sSupPr>
+          <m:e>
+            <m:d>
+              <m:dPr>
+                <m:ctrlPr>
+                  <w:rPr>
+                    <w:rFonts w:ascii="Cambria Math" w:hAnsi="Cambria Math" w:cs="Times New Roman"/>
+                    <w:i/>
+                    <w:iCs/>
+                    <w:lang w:val="ru-RU"/>
+                  </w:rPr>
+                </m:ctrlPr>
+              </m:dPr>
+              <m:e>
+                <m:r>
+                  <w:rPr>
+                    <w:rFonts w:ascii="Cambria Math" w:hAnsi="Cambria Math" w:cs="Times New Roman"/>
+                    <w:lang w:val="ru-RU"/>
+                  </w:rPr>
+                  <m:t>1-</m:t>
+                </m:r>
+                <m:f>
+                  <m:fPr>
+                    <m:ctrlPr>
+                      <w:rPr>
+                        <w:rFonts w:ascii="Cambria Math" w:hAnsi="Cambria Math" w:cs="Times New Roman"/>
+                        <w:i/>
+                        <w:iCs/>
+                        <w:lang w:val="ru-RU"/>
+                      </w:rPr>
+                    </m:ctrlPr>
+                  </m:fPr>
+                  <m:num>
+                    <m:r>
+                      <w:rPr>
+                        <w:rFonts w:ascii="Cambria Math" w:hAnsi="Cambria Math" w:cs="Times New Roman"/>
+                        <w:lang w:val="ru-RU"/>
+                      </w:rPr>
+                      <m:t>1</m:t>
+                    </m:r>
+                  </m:num>
+                  <m:den>
+                    <m:r>
+                      <w:rPr>
+                        <w:rFonts w:ascii="Cambria Math" w:hAnsi="Cambria Math" w:cs="Times New Roman"/>
+                        <w:lang w:val="ru-RU"/>
+                      </w:rPr>
+                      <m:t>m</m:t>
+                    </m:r>
+                  </m:den>
+                </m:f>
+                <m:r>
+                  <w:rPr>
+                    <w:rFonts w:ascii="Cambria Math" w:hAnsi="Cambria Math" w:cs="Times New Roman"/>
+                    <w:lang w:val="ru-RU"/>
+                  </w:rPr>
+                  <m:t xml:space="preserve"> </m:t>
+                </m:r>
+              </m:e>
+            </m:d>
+          </m:e>
+          <m:sup>
+            <m:r>
+              <w:rPr>
+                <w:rFonts w:ascii="Cambria Math" w:hAnsi="Cambria Math" w:cs="Times New Roman"/>
+                <w:lang w:val="ru-RU"/>
+              </w:rPr>
+              <m:t>kn</m:t>
+            </m:r>
+          </m:sup>
+        </m:sSup>
+        <m:r>
+          <w:rPr>
+            <w:rFonts w:ascii="Cambria Math" w:hAnsi="Cambria Math" w:cs="Times New Roman"/>
+            <w:lang w:val="ru-RU"/>
+          </w:rPr>
+          <m:t>≈1-</m:t>
+        </m:r>
+        <m:sSup>
+          <m:sSupPr>
+            <m:ctrlPr>
+              <w:rPr>
+                <w:rFonts w:ascii="Cambria Math" w:hAnsi="Cambria Math" w:cs="Times New Roman"/>
+                <w:i/>
+                <w:iCs/>
+                <w:lang w:val="ru-RU"/>
+              </w:rPr>
+            </m:ctrlPr>
+          </m:sSupPr>
+          <m:e>
+            <m:r>
+              <w:rPr>
+                <w:rFonts w:ascii="Cambria Math" w:hAnsi="Cambria Math" w:cs="Times New Roman"/>
+                <w:lang w:val="ru-RU"/>
+              </w:rPr>
+              <m:t>e</m:t>
+            </m:r>
+          </m:e>
+          <m:sup>
+            <m:r>
+              <w:rPr>
+                <w:rFonts w:ascii="Cambria Math" w:hAnsi="Cambria Math" w:cs="Times New Roman"/>
+                <w:lang w:val="ru-RU"/>
+              </w:rPr>
+              <m:t xml:space="preserve">- </m:t>
+            </m:r>
+            <m:f>
+              <m:fPr>
+                <m:ctrlPr>
+                  <w:rPr>
+                    <w:rFonts w:ascii="Cambria Math" w:hAnsi="Cambria Math" w:cs="Times New Roman"/>
+                    <w:i/>
+                    <w:iCs/>
+                    <w:lang w:val="ru-RU"/>
+                  </w:rPr>
+                </m:ctrlPr>
+              </m:fPr>
+              <m:num>
+                <m:r>
+                  <w:rPr>
+                    <w:rFonts w:ascii="Cambria Math" w:hAnsi="Cambria Math" w:cs="Times New Roman"/>
+                    <w:lang w:val="ru-RU"/>
+                  </w:rPr>
+                  <m:t>kn</m:t>
+                </m:r>
+              </m:num>
+              <m:den>
+                <m:r>
+                  <w:rPr>
+                    <w:rFonts w:ascii="Cambria Math" w:hAnsi="Cambria Math" w:cs="Times New Roman"/>
+                    <w:lang w:val="ru-RU"/>
+                  </w:rPr>
+                  <m:t>m</m:t>
+                </m:r>
+              </m:den>
+            </m:f>
+            <m:r>
+              <w:rPr>
+                <w:rFonts w:ascii="Cambria Math" w:hAnsi="Cambria Math" w:cs="Times New Roman"/>
+                <w:lang w:val="ru-RU"/>
+              </w:rPr>
+              <m:t>,</m:t>
+            </m:r>
+          </m:sup>
+        </m:sSup>
+      </m:oMath>
+      <w:r>
+        <w:rPr>
+          <w:rFonts w:ascii="Times New Roman" w:hAnsi="Times New Roman" w:cs="Times New Roman"/>
+          <w:iCs/>
+          <w:lang w:val="ru-RU"/>
+        </w:rPr>
+        <w:t xml:space="preserve"> — </w:t>
+      </w:r>
+      <w:r>
+        <w:rPr>
+          <w:rFonts w:ascii="Times New Roman" w:hAnsi="Times New Roman" w:cs="Times New Roman"/>
+          <w:iCs/>
+          <w:lang w:val="ru-RU"/>
+        </w:rPr>
+        <w:t xml:space="preserve">вероятность того, что после вставки </w:t>
+      </w:r>
+      <w:r>
+        <w:rPr>
+          <w:rFonts w:ascii="Times New Roman" w:hAnsi="Times New Roman" w:cs="Times New Roman"/>
+          <w:i/>
+          <w:lang w:val="en-US"/>
+        </w:rPr>
+        <w:t>n</w:t>
+      </w:r>
+      <w:r>
+        <w:rPr>
+          <w:rFonts w:ascii="Times New Roman" w:hAnsi="Times New Roman" w:cs="Times New Roman"/>
+          <w:iCs/>
+          <w:lang w:val="ru-RU"/>
+        </w:rPr>
+        <w:t xml:space="preserve"> </w:t>
+      </w:r>
+      <w:r>
+        <w:rPr>
+          <w:rFonts w:ascii="Times New Roman" w:hAnsi="Times New Roman" w:cs="Times New Roman"/>
+          <w:iCs/>
+          <w:lang w:val="ru-RU"/>
+        </w:rPr>
+        <w:t xml:space="preserve">элементов </w:t>
+      </w:r>
+      <w:r>
+        <w:rPr>
+          <w:rFonts w:ascii="Times New Roman" w:hAnsi="Times New Roman" w:cs="Times New Roman"/>
+          <w:i/>
+          <w:lang w:val="en-US"/>
+        </w:rPr>
+        <w:t>k</w:t>
+      </w:r>
+      <w:r>
+        <w:rPr>
+          <w:rFonts w:ascii="Times New Roman" w:hAnsi="Times New Roman" w:cs="Times New Roman"/>
+          <w:iCs/>
+          <w:lang w:val="ru-RU"/>
+        </w:rPr>
+        <w:t xml:space="preserve"> </w:t>
+      </w:r>
+      <w:r>
+        <w:rPr>
+          <w:rFonts w:ascii="Times New Roman" w:hAnsi="Times New Roman" w:cs="Times New Roman"/>
+          <w:iCs/>
+          <w:lang w:val="ru-RU"/>
+        </w:rPr>
+        <w:t>хеш-функциями определённый бит равен 1</w:t>
+      </w:r>
+    </w:p>
+    <w:p>
+      <w:pPr>
+        <w:pStyle w:val="ReportText"/>
+        <w:jc w:val="left"/>
+        <w:rPr>
+          <w:rFonts w:ascii="Times New Roman" w:hAnsi="Times New Roman" w:cs="Times New Roman"/>
+          <w:iCs/>
+          <w:lang w:val="ru-RU"/>
+        </w:rPr>
+      </w:pPr>
+      <w:r>
+        <w:rPr>
+          <w:rFonts w:ascii="Times New Roman" w:hAnsi="Times New Roman" w:cs="Times New Roman"/>
+          <w:iCs/>
+          <w:lang w:val="ru-RU"/>
+        </w:rPr>
+        <w:t xml:space="preserve">Таким образом, </w:t>
+      </w:r>
+      <m:oMath>
+        <m:sSup>
+          <m:sSupPr>
+            <m:ctrlPr>
+              <w:rPr>
+                <w:rFonts w:ascii="Cambria Math" w:hAnsi="Cambria Math" w:cs="Times New Roman"/>
+                <w:i/>
+                <w:iCs/>
+                <w:lang w:val="ru-RU"/>
+              </w:rPr>
+            </m:ctrlPr>
+          </m:sSupPr>
+          <m:e>
+            <m:d>
+              <m:dPr>
+                <m:ctrlPr>
+                  <w:rPr>
+                    <w:rFonts w:ascii="Cambria Math" w:hAnsi="Cambria Math" w:cs="Times New Roman"/>
+                    <w:i/>
+                    <w:iCs/>
+                    <w:lang w:val="ru-RU"/>
+                  </w:rPr>
+                </m:ctrlPr>
+              </m:dPr>
+              <m:e>
+                <m:r>
+                  <w:rPr>
+                    <w:rFonts w:ascii="Cambria Math" w:hAnsi="Cambria Math" w:cs="Times New Roman"/>
+                    <w:lang w:val="ru-RU"/>
+                  </w:rPr>
+                  <m:t>1-</m:t>
+                </m:r>
+                <m:sSup>
+                  <m:sSupPr>
+                    <m:ctrlPr>
+                      <w:rPr>
+                        <w:rFonts w:ascii="Cambria Math" w:hAnsi="Cambria Math" w:cs="Times New Roman"/>
+                        <w:i/>
+                        <w:iCs/>
+                        <w:lang w:val="ru-RU"/>
+                      </w:rPr>
+                    </m:ctrlPr>
+                  </m:sSupPr>
+                  <m:e>
+                    <m:d>
+                      <m:dPr>
+                        <m:begChr m:val="["/>
+                        <m:endChr m:val="]"/>
+                        <m:ctrlPr>
+                          <w:rPr>
+                            <w:rFonts w:ascii="Cambria Math" w:hAnsi="Cambria Math" w:cs="Times New Roman"/>
+                            <w:i/>
+                            <w:iCs/>
+                            <w:lang w:val="ru-RU"/>
+                          </w:rPr>
+                        </m:ctrlPr>
+                      </m:dPr>
+                      <m:e>
+                        <m:r>
+                          <w:rPr>
+                            <w:rFonts w:ascii="Cambria Math" w:hAnsi="Cambria Math" w:cs="Times New Roman"/>
+                            <w:lang w:val="ru-RU"/>
+                          </w:rPr>
+                          <m:t xml:space="preserve"> 1-</m:t>
+                        </m:r>
+                        <m:f>
+                          <m:fPr>
+                            <m:ctrlPr>
+                              <w:rPr>
+                                <w:rFonts w:ascii="Cambria Math" w:hAnsi="Cambria Math" w:cs="Times New Roman"/>
+                                <w:i/>
+                                <w:iCs/>
+                                <w:lang w:val="ru-RU"/>
+                              </w:rPr>
+                            </m:ctrlPr>
+                          </m:fPr>
+                          <m:num>
+                            <m:r>
+                              <w:rPr>
+                                <w:rFonts w:ascii="Cambria Math" w:hAnsi="Cambria Math" w:cs="Times New Roman"/>
+                                <w:lang w:val="ru-RU"/>
+                              </w:rPr>
+                              <m:t>1</m:t>
+                            </m:r>
+                          </m:num>
+                          <m:den>
+                            <m:r>
+                              <w:rPr>
+                                <w:rFonts w:ascii="Cambria Math" w:hAnsi="Cambria Math" w:cs="Times New Roman"/>
+                                <w:lang w:val="ru-RU"/>
+                              </w:rPr>
+                              <m:t>m</m:t>
+                            </m:r>
+                          </m:den>
+                        </m:f>
+                        <m:r>
+                          <w:rPr>
+                            <w:rFonts w:ascii="Cambria Math" w:hAnsi="Cambria Math" w:cs="Times New Roman"/>
+                            <w:lang w:val="ru-RU"/>
+                          </w:rPr>
+                          <m:t xml:space="preserve"> </m:t>
+                        </m:r>
+                      </m:e>
+                    </m:d>
+                  </m:e>
+                  <m:sup>
+                    <m:r>
+                      <w:rPr>
+                        <w:rFonts w:ascii="Cambria Math" w:hAnsi="Cambria Math" w:cs="Times New Roman"/>
+                        <w:lang w:val="ru-RU"/>
+                      </w:rPr>
+                      <m:t>kn</m:t>
+                    </m:r>
+                  </m:sup>
+                </m:sSup>
+              </m:e>
+            </m:d>
+          </m:e>
+          <m:sup>
+            <m:r>
+              <w:rPr>
+                <w:rFonts w:ascii="Cambria Math" w:hAnsi="Cambria Math" w:cs="Times New Roman"/>
+                <w:lang w:val="ru-RU"/>
+              </w:rPr>
+              <m:t>k</m:t>
+            </m:r>
+          </m:sup>
+        </m:sSup>
+        <m:r>
+          <w:rPr>
+            <w:rFonts w:ascii="Cambria Math" w:hAnsi="Cambria Math" w:cs="Times New Roman"/>
+            <w:lang w:val="ru-RU"/>
+          </w:rPr>
+          <m:t>≈</m:t>
+        </m:r>
+        <m:sSup>
+          <m:sSupPr>
+            <m:ctrlPr>
+              <w:rPr>
+                <w:rFonts w:ascii="Cambria Math" w:hAnsi="Cambria Math" w:cs="Times New Roman"/>
+                <w:i/>
+                <w:iCs/>
+                <w:lang w:val="ru-RU"/>
+              </w:rPr>
+            </m:ctrlPr>
+          </m:sSupPr>
+          <m:e>
+            <m:d>
+              <m:dPr>
+                <m:ctrlPr>
+                  <w:rPr>
+                    <w:rFonts w:ascii="Cambria Math" w:hAnsi="Cambria Math" w:cs="Times New Roman"/>
+                    <w:i/>
+                    <w:iCs/>
+                    <w:lang w:val="ru-RU"/>
+                  </w:rPr>
+                </m:ctrlPr>
+              </m:dPr>
+              <m:e>
+                <m:r>
+                  <w:rPr>
+                    <w:rFonts w:ascii="Cambria Math" w:hAnsi="Cambria Math" w:cs="Times New Roman"/>
+                    <w:lang w:val="ru-RU"/>
+                  </w:rPr>
+                  <m:t>1-</m:t>
+                </m:r>
+                <m:sSup>
+                  <m:sSupPr>
+                    <m:ctrlPr>
+                      <w:rPr>
+                        <w:rFonts w:ascii="Cambria Math" w:hAnsi="Cambria Math" w:cs="Times New Roman"/>
+                        <w:i/>
+                        <w:iCs/>
+                        <w:lang w:val="ru-RU"/>
+                      </w:rPr>
+                    </m:ctrlPr>
+                  </m:sSupPr>
+                  <m:e>
+                    <m:r>
+                      <w:rPr>
+                        <w:rFonts w:ascii="Cambria Math" w:hAnsi="Cambria Math" w:cs="Times New Roman"/>
+                        <w:lang w:val="ru-RU"/>
+                      </w:rPr>
+                      <m:t>e</m:t>
+                    </m:r>
+                  </m:e>
+                  <m:sup>
+                    <m:r>
+                      <w:rPr>
+                        <w:rFonts w:ascii="Cambria Math" w:hAnsi="Cambria Math" w:cs="Times New Roman"/>
+                        <w:lang w:val="ru-RU"/>
+                      </w:rPr>
+                      <m:t>- kn/m</m:t>
+                    </m:r>
+                  </m:sup>
+                </m:sSup>
+              </m:e>
+            </m:d>
+          </m:e>
+          <m:sup>
+            <m:r>
+              <w:rPr>
+                <w:rFonts w:ascii="Cambria Math" w:hAnsi="Cambria Math" w:cs="Times New Roman"/>
+                <w:lang w:val="ru-RU"/>
+              </w:rPr>
+              <m:t>k</m:t>
+            </m:r>
+          </m:sup>
+        </m:sSup>
+        <m:r>
+          <w:rPr>
+            <w:rFonts w:ascii="Cambria Math" w:hAnsi="Cambria Math" w:cs="Times New Roman"/>
+            <w:lang w:val="ru-RU"/>
+          </w:rPr>
+          <m:t>=</m:t>
+        </m:r>
+        <m:r>
+          <w:rPr>
+            <w:rFonts w:ascii="Cambria Math" w:hAnsi="Cambria Math" w:cs="Times New Roman"/>
+            <w:lang w:val="en-US"/>
+          </w:rPr>
+          <m:t>p</m:t>
+        </m:r>
+      </m:oMath>
+      <w:r>
+        <w:rPr>
+          <w:rFonts w:ascii="Times New Roman" w:hAnsi="Times New Roman" w:cs="Times New Roman"/>
+          <w:iCs/>
+          <w:lang w:val="ru-RU"/>
+        </w:rPr>
+        <w:t xml:space="preserve"> — </w:t>
+      </w:r>
+      <w:r>
+        <w:rPr>
+          <w:rFonts w:ascii="Times New Roman" w:hAnsi="Times New Roman" w:cs="Times New Roman"/>
+          <w:iCs/>
+          <w:lang w:val="ru-RU"/>
+        </w:rPr>
+        <w:t xml:space="preserve">вероятность ложноположительного срабатывания «поиска» в фильтре Блума (вероятность того, </w:t>
+      </w:r>
+      <w:r>
+        <w:rPr>
+          <w:rFonts w:ascii="Times New Roman" w:hAnsi="Times New Roman" w:cs="Times New Roman"/>
+          <w:iCs/>
+          <w:lang w:val="ru-RU"/>
+        </w:rPr>
+        <w:lastRenderedPageBreak/>
+        <w:t xml:space="preserve">что для отсутствующего элемента каждая позиция (бит), вычисленная </w:t>
+      </w:r>
+      <w:r>
+        <w:rPr>
+          <w:rFonts w:ascii="Times New Roman" w:hAnsi="Times New Roman" w:cs="Times New Roman"/>
+          <w:i/>
+          <w:lang w:val="en-US"/>
+        </w:rPr>
+        <w:t>k</w:t>
+      </w:r>
+      <w:r>
+        <w:rPr>
+          <w:rFonts w:ascii="Times New Roman" w:hAnsi="Times New Roman" w:cs="Times New Roman"/>
+          <w:iCs/>
+          <w:lang w:val="ru-RU"/>
+        </w:rPr>
+        <w:t xml:space="preserve"> </w:t>
+      </w:r>
+      <w:r>
+        <w:rPr>
+          <w:rFonts w:ascii="Times New Roman" w:hAnsi="Times New Roman" w:cs="Times New Roman"/>
+          <w:iCs/>
+          <w:lang w:val="ru-RU"/>
+        </w:rPr>
+        <w:t>хеш-функциями, будет равна 1).</w:t>
+      </w:r>
+    </w:p>
+    <w:p>
+      <w:pPr>
+        <w:pStyle w:val="ReportText"/>
+        <w:jc w:val="left"/>
+        <w:rPr>
+          <w:rFonts w:ascii="Times New Roman" w:hAnsi="Times New Roman" w:cs="Times New Roman"/>
+          <w:lang w:val="ru-RU"/>
+        </w:rPr>
+      </w:pPr>
+      <m:oMath>
+        <m:r>
+          <w:rPr>
+            <w:rFonts w:ascii="Cambria Math" w:hAnsi="Cambria Math" w:cs="Times New Roman"/>
+            <w:lang w:val="ru-RU"/>
+          </w:rPr>
+          <m:t>p</m:t>
+        </m:r>
+        <m:r>
+          <w:rPr>
+            <w:rFonts w:ascii="Cambria Math" w:hAnsi="Cambria Math" w:cs="Times New Roman"/>
+            <w:lang w:val="ru-RU"/>
+          </w:rPr>
+          <m:t>→</m:t>
+        </m:r>
+        <m:func>
+          <m:funcPr>
+            <m:ctrlPr>
+              <w:rPr>
+                <w:rFonts w:ascii="Cambria Math" w:hAnsi="Cambria Math" w:cs="Times New Roman"/>
+                <w:i/>
+                <w:iCs/>
+                <w:lang w:val="ru-RU"/>
+              </w:rPr>
+            </m:ctrlPr>
+          </m:funcPr>
+          <m:fName>
+            <m:r>
+              <m:rPr>
+                <m:sty m:val="p"/>
+              </m:rPr>
+              <w:rPr>
+                <w:rFonts w:ascii="Cambria Math" w:hAnsi="Cambria Math" w:cs="Times New Roman"/>
+                <w:lang w:val="en-US"/>
+              </w:rPr>
+              <m:t>min</m:t>
+            </m:r>
+          </m:fName>
+          <m:e>
+            <m:r>
+              <w:rPr>
+                <w:rFonts w:ascii="Cambria Math" w:hAnsi="Cambria Math" w:cs="Times New Roman"/>
+                <w:lang w:val="ru-RU"/>
+              </w:rPr>
+              <m:t xml:space="preserve"> </m:t>
+            </m:r>
+            <m:r>
+              <w:rPr>
+                <w:rFonts w:ascii="Cambria Math" w:hAnsi="Cambria Math" w:cs="Times New Roman"/>
+                <w:lang w:val="ru-RU"/>
+              </w:rPr>
+              <m:t>при</m:t>
+            </m:r>
+            <m:r>
+              <w:rPr>
+                <w:rFonts w:ascii="Cambria Math" w:hAnsi="Cambria Math" w:cs="Times New Roman"/>
+                <w:lang w:val="ru-RU"/>
+              </w:rPr>
+              <m:t xml:space="preserve"> </m:t>
+            </m:r>
+          </m:e>
+        </m:func>
+        <m:r>
+          <w:rPr>
+            <w:rFonts w:ascii="Cambria Math" w:hAnsi="Cambria Math" w:cs="Times New Roman"/>
+            <w:lang w:val="en-US"/>
+          </w:rPr>
+          <m:t>k</m:t>
+        </m:r>
+        <m:r>
+          <w:rPr>
+            <w:rFonts w:ascii="Cambria Math" w:hAnsi="Cambria Math" w:cs="Times New Roman"/>
+            <w:lang w:val="ru-RU"/>
+          </w:rPr>
+          <m:t>=</m:t>
+        </m:r>
+        <m:f>
+          <m:fPr>
+            <m:ctrlPr>
+              <w:rPr>
+                <w:rFonts w:ascii="Cambria Math" w:hAnsi="Cambria Math" w:cs="Times New Roman"/>
+                <w:i/>
+                <w:iCs/>
+                <w:lang w:val="en-US"/>
+              </w:rPr>
+            </m:ctrlPr>
+          </m:fPr>
+          <m:num>
+            <m:r>
+              <w:rPr>
+                <w:rFonts w:ascii="Cambria Math" w:hAnsi="Cambria Math" w:cs="Times New Roman"/>
+                <w:lang w:val="en-US"/>
+              </w:rPr>
+              <m:t>m</m:t>
+            </m:r>
+          </m:num>
+          <m:den>
+            <m:r>
+              <w:rPr>
+                <w:rFonts w:ascii="Cambria Math" w:hAnsi="Cambria Math" w:cs="Times New Roman"/>
+                <w:lang w:val="en-US"/>
+              </w:rPr>
+              <m:t>n</m:t>
+            </m:r>
+          </m:den>
+        </m:f>
+        <m:func>
+          <m:funcPr>
+            <m:ctrlPr>
+              <w:rPr>
+                <w:rFonts w:ascii="Cambria Math" w:hAnsi="Cambria Math" w:cs="Times New Roman"/>
+                <w:i/>
+                <w:iCs/>
+                <w:lang w:val="en-US"/>
+              </w:rPr>
+            </m:ctrlPr>
+          </m:funcPr>
+          <m:fName>
+            <m:r>
+              <m:rPr>
+                <m:sty m:val="p"/>
+              </m:rPr>
+              <w:rPr>
+                <w:rFonts w:ascii="Cambria Math" w:hAnsi="Cambria Math" w:cs="Times New Roman"/>
+                <w:lang w:val="en-US"/>
+              </w:rPr>
+              <m:t>ln</m:t>
+            </m:r>
+          </m:fName>
+          <m:e>
+            <m:r>
+              <w:rPr>
+                <w:rFonts w:ascii="Cambria Math" w:hAnsi="Cambria Math" w:cs="Times New Roman"/>
+                <w:lang w:val="ru-RU"/>
+              </w:rPr>
+              <m:t>2</m:t>
+            </m:r>
+          </m:e>
+        </m:func>
+      </m:oMath>
+      <w:r>
+        <w:rPr>
+          <w:rFonts w:ascii="Times New Roman" w:hAnsi="Times New Roman" w:cs="Times New Roman"/>
+          <w:i/>
+          <w:iCs/>
+          <w:lang w:val="ru-RU"/>
+        </w:rPr>
+        <w:t xml:space="preserve">  =&gt; </w:t>
+      </w:r>
+      <w:r>
+        <w:rPr>
+          <w:rFonts w:ascii="Times New Roman" w:hAnsi="Times New Roman" w:cs="Times New Roman"/>
+          <w:i/>
+          <w:iCs/>
+          <w:lang w:val="en-US"/>
+        </w:rPr>
+        <w:t>k</w:t>
+      </w:r>
+      <w:r>
+        <w:rPr>
+          <w:rFonts w:ascii="Times New Roman" w:hAnsi="Times New Roman" w:cs="Times New Roman"/>
+          <w:i/>
+          <w:iCs/>
+          <w:lang w:val="ru-RU"/>
+        </w:rPr>
+        <w:t xml:space="preserve"> — </w:t>
+      </w:r>
+      <w:r>
+        <w:rPr>
+          <w:rFonts w:ascii="Times New Roman" w:hAnsi="Times New Roman" w:cs="Times New Roman"/>
+          <w:lang w:val="ru-RU"/>
+        </w:rPr>
+        <w:t>оптимальное</w:t>
+      </w:r>
+      <w:r>
+        <w:rPr>
+          <w:rFonts w:ascii="Times New Roman" w:hAnsi="Times New Roman" w:cs="Times New Roman"/>
+          <w:i/>
+          <w:iCs/>
+          <w:lang w:val="ru-RU"/>
+        </w:rPr>
+        <w:t xml:space="preserve"> </w:t>
+      </w:r>
+      <w:r>
+        <w:rPr>
+          <w:rFonts w:ascii="Times New Roman" w:hAnsi="Times New Roman" w:cs="Times New Roman"/>
+          <w:lang w:val="ru-RU"/>
+        </w:rPr>
+        <w:t>количество хеш-функций, минимизирующее ложноположительные срабатывания</w:t>
+      </w:r>
+      <w:r>
+        <w:rPr>
+          <w:rFonts w:ascii="Times New Roman" w:hAnsi="Times New Roman" w:cs="Times New Roman"/>
+          <w:lang w:val="ru-RU"/>
+        </w:rPr>
+        <w:t xml:space="preserve"> ( </w:t>
+      </w:r>
+      <m:oMath>
+        <m:f>
+          <m:fPr>
+            <m:ctrlPr>
+              <w:rPr>
+                <w:rFonts w:ascii="Cambria Math" w:hAnsi="Cambria Math" w:cs="Times New Roman"/>
+                <w:i/>
+                <w:lang w:val="ru-RU"/>
+              </w:rPr>
+            </m:ctrlPr>
+          </m:fPr>
+          <m:num>
+            <m:r>
+              <w:rPr>
+                <w:rFonts w:ascii="Cambria Math" w:hAnsi="Cambria Math" w:cs="Times New Roman"/>
+                <w:lang w:val="ru-RU"/>
+              </w:rPr>
+              <m:t>m</m:t>
+            </m:r>
+          </m:num>
+          <m:den>
+            <m:r>
+              <w:rPr>
+                <w:rFonts w:ascii="Cambria Math" w:hAnsi="Cambria Math" w:cs="Times New Roman"/>
+                <w:lang w:val="ru-RU"/>
+              </w:rPr>
+              <m:t>n</m:t>
+            </m:r>
+          </m:den>
+        </m:f>
+      </m:oMath>
+      <w:r>
+        <w:rPr>
+          <w:rFonts w:ascii="Times New Roman" w:hAnsi="Times New Roman" w:cs="Times New Roman"/>
+          <w:lang w:val="ru-RU"/>
+        </w:rPr>
+        <w:t xml:space="preserve"> – </w:t>
+      </w:r>
+      <w:r>
+        <w:rPr>
+          <w:rFonts w:ascii="Times New Roman" w:hAnsi="Times New Roman" w:cs="Times New Roman"/>
+          <w:lang w:val="ru-RU"/>
+        </w:rPr>
+        <w:t>количество битов на один элемент</w:t>
+      </w:r>
+      <w:r>
+        <w:rPr>
+          <w:rFonts w:ascii="Times New Roman" w:hAnsi="Times New Roman" w:cs="Times New Roman"/>
+          <w:lang w:val="ru-RU"/>
+        </w:rPr>
+        <w:t>)</w:t>
+      </w:r>
+      <w:r>
+        <w:rPr>
+          <w:rFonts w:ascii="Times New Roman" w:hAnsi="Times New Roman" w:cs="Times New Roman"/>
+          <w:lang w:val="ru-RU"/>
+        </w:rPr>
+        <w:t xml:space="preserve"> =</w:t>
+      </w:r>
+      <w:r>
+        <w:rPr>
+          <w:rFonts w:ascii="Times New Roman" w:hAnsi="Times New Roman" w:cs="Times New Roman"/>
+          <w:lang w:val="ru-RU"/>
+        </w:rPr>
+        <w:t xml:space="preserve">&gt; </w:t>
+      </w:r>
+      <w:r>
+        <w:rPr>
+          <w:rFonts w:ascii="Times New Roman" w:hAnsi="Times New Roman" w:cs="Times New Roman"/>
+          <w:lang w:val="ru-RU"/>
+        </w:rPr>
+        <w:t>подстановка</w:t>
+      </w:r>
+      <w:r>
+        <w:rPr>
+          <w:rFonts w:ascii="Times New Roman" w:hAnsi="Times New Roman" w:cs="Times New Roman"/>
+          <w:lang w:val="ru-RU"/>
+        </w:rPr>
+        <w:t xml:space="preserve">: </w:t>
+      </w:r>
+      <m:oMath>
+        <m:r>
+          <w:rPr>
+            <w:rFonts w:ascii="Cambria Math" w:hAnsi="Cambria Math" w:cs="Times New Roman"/>
+            <w:lang w:val="ru-RU"/>
+          </w:rPr>
+          <m:t>p=</m:t>
+        </m:r>
+        <m:sSup>
+          <m:sSupPr>
+            <m:ctrlPr>
+              <w:rPr>
+                <w:rFonts w:ascii="Cambria Math" w:hAnsi="Cambria Math" w:cs="Times New Roman"/>
+                <w:i/>
+                <w:lang w:val="ru-RU"/>
+              </w:rPr>
+            </m:ctrlPr>
+          </m:sSupPr>
+          <m:e>
+            <m:d>
+              <m:dPr>
+                <m:ctrlPr>
+                  <w:rPr>
+                    <w:rFonts w:ascii="Cambria Math" w:hAnsi="Cambria Math" w:cs="Times New Roman"/>
+                    <w:i/>
+                    <w:lang w:val="ru-RU"/>
+                  </w:rPr>
+                </m:ctrlPr>
+              </m:dPr>
+              <m:e>
+                <m:r>
+                  <w:rPr>
+                    <w:rFonts w:ascii="Cambria Math" w:hAnsi="Cambria Math" w:cs="Times New Roman"/>
+                    <w:lang w:val="ru-RU"/>
+                  </w:rPr>
+                  <m:t>1-</m:t>
+                </m:r>
+                <m:sSup>
+                  <m:sSupPr>
+                    <m:ctrlPr>
+                      <w:rPr>
+                        <w:rFonts w:ascii="Cambria Math" w:hAnsi="Cambria Math" w:cs="Times New Roman"/>
+                        <w:i/>
+                        <w:lang w:val="ru-RU"/>
+                      </w:rPr>
+                    </m:ctrlPr>
+                  </m:sSupPr>
+                  <m:e>
+                    <m:r>
+                      <w:rPr>
+                        <w:rFonts w:ascii="Cambria Math" w:hAnsi="Cambria Math" w:cs="Times New Roman"/>
+                        <w:lang w:val="ru-RU"/>
+                      </w:rPr>
+                      <m:t>e</m:t>
+                    </m:r>
+                  </m:e>
+                  <m:sup>
+                    <m:r>
+                      <w:rPr>
+                        <w:rFonts w:ascii="Cambria Math" w:hAnsi="Cambria Math" w:cs="Times New Roman"/>
+                        <w:lang w:val="ru-RU"/>
+                      </w:rPr>
+                      <m:t>-</m:t>
+                    </m:r>
+                    <m:d>
+                      <m:dPr>
+                        <m:ctrlPr>
+                          <w:rPr>
+                            <w:rFonts w:ascii="Cambria Math" w:hAnsi="Cambria Math" w:cs="Times New Roman"/>
+                            <w:i/>
+                            <w:lang w:val="ru-RU"/>
+                          </w:rPr>
+                        </m:ctrlPr>
+                      </m:dPr>
+                      <m:e>
+                        <m:f>
+                          <m:fPr>
+                            <m:ctrlPr>
+                              <w:rPr>
+                                <w:rFonts w:ascii="Cambria Math" w:hAnsi="Cambria Math" w:cs="Times New Roman"/>
+                                <w:i/>
+                                <w:lang w:val="ru-RU"/>
+                              </w:rPr>
+                            </m:ctrlPr>
+                          </m:fPr>
+                          <m:num>
+                            <m:r>
+                              <w:rPr>
+                                <w:rFonts w:ascii="Cambria Math" w:hAnsi="Cambria Math" w:cs="Times New Roman"/>
+                                <w:lang w:val="ru-RU"/>
+                              </w:rPr>
+                              <m:t>m</m:t>
+                            </m:r>
+                          </m:num>
+                          <m:den>
+                            <m:r>
+                              <w:rPr>
+                                <w:rFonts w:ascii="Cambria Math" w:hAnsi="Cambria Math" w:cs="Times New Roman"/>
+                                <w:lang w:val="ru-RU"/>
+                              </w:rPr>
+                              <m:t>n</m:t>
+                            </m:r>
+                          </m:den>
+                        </m:f>
+                        <m:func>
+                          <m:funcPr>
+                            <m:ctrlPr>
+                              <w:rPr>
+                                <w:rFonts w:ascii="Cambria Math" w:hAnsi="Cambria Math" w:cs="Times New Roman"/>
+                                <w:i/>
+                                <w:lang w:val="ru-RU"/>
+                              </w:rPr>
+                            </m:ctrlPr>
+                          </m:funcPr>
+                          <m:fName>
+                            <m:r>
+                              <m:rPr>
+                                <m:sty m:val="p"/>
+                              </m:rPr>
+                              <w:rPr>
+                                <w:rFonts w:ascii="Cambria Math" w:hAnsi="Cambria Math" w:cs="Times New Roman"/>
+                                <w:lang w:val="ru-RU"/>
+                              </w:rPr>
+                              <m:t>ln</m:t>
+                            </m:r>
+                          </m:fName>
+                          <m:e>
+                            <m:r>
+                              <w:rPr>
+                                <w:rFonts w:ascii="Cambria Math" w:hAnsi="Cambria Math" w:cs="Times New Roman"/>
+                                <w:lang w:val="ru-RU"/>
+                              </w:rPr>
+                              <m:t>2</m:t>
+                            </m:r>
+                          </m:e>
+                        </m:func>
+                      </m:e>
+                    </m:d>
+                    <m:f>
+                      <m:fPr>
+                        <m:ctrlPr>
+                          <w:rPr>
+                            <w:rFonts w:ascii="Cambria Math" w:hAnsi="Cambria Math" w:cs="Times New Roman"/>
+                            <w:i/>
+                            <w:lang w:val="ru-RU"/>
+                          </w:rPr>
+                        </m:ctrlPr>
+                      </m:fPr>
+                      <m:num>
+                        <m:r>
+                          <w:rPr>
+                            <w:rFonts w:ascii="Cambria Math" w:hAnsi="Cambria Math" w:cs="Times New Roman"/>
+                            <w:lang w:val="ru-RU"/>
+                          </w:rPr>
+                          <m:t>n</m:t>
+                        </m:r>
+                      </m:num>
+                      <m:den>
+                        <m:r>
+                          <w:rPr>
+                            <w:rFonts w:ascii="Cambria Math" w:hAnsi="Cambria Math" w:cs="Times New Roman"/>
+                            <w:lang w:val="ru-RU"/>
+                          </w:rPr>
+                          <m:t>m</m:t>
+                        </m:r>
+                      </m:den>
+                    </m:f>
+                    <m:r>
+                      <w:rPr>
+                        <w:rFonts w:ascii="Cambria Math" w:hAnsi="Cambria Math" w:cs="Times New Roman"/>
+                        <w:lang w:val="ru-RU"/>
+                      </w:rPr>
+                      <m:t xml:space="preserve"> </m:t>
+                    </m:r>
+                  </m:sup>
+                </m:sSup>
+              </m:e>
+            </m:d>
+          </m:e>
+          <m:sup>
+            <m:f>
+              <m:fPr>
+                <m:ctrlPr>
+                  <w:rPr>
+                    <w:rFonts w:ascii="Cambria Math" w:hAnsi="Cambria Math" w:cs="Times New Roman"/>
+                    <w:i/>
+                    <w:lang w:val="ru-RU"/>
+                  </w:rPr>
+                </m:ctrlPr>
+              </m:fPr>
+              <m:num>
+                <m:r>
+                  <w:rPr>
+                    <w:rFonts w:ascii="Cambria Math" w:hAnsi="Cambria Math" w:cs="Times New Roman"/>
+                    <w:lang w:val="ru-RU"/>
+                  </w:rPr>
+                  <m:t>m</m:t>
+                </m:r>
+              </m:num>
+              <m:den>
+                <m:r>
+                  <w:rPr>
+                    <w:rFonts w:ascii="Cambria Math" w:hAnsi="Cambria Math" w:cs="Times New Roman"/>
+                    <w:lang w:val="ru-RU"/>
+                  </w:rPr>
+                  <m:t>n</m:t>
+                </m:r>
+              </m:den>
+            </m:f>
+            <m:func>
+              <m:funcPr>
+                <m:ctrlPr>
+                  <w:rPr>
+                    <w:rFonts w:ascii="Cambria Math" w:hAnsi="Cambria Math" w:cs="Times New Roman"/>
+                    <w:i/>
+                    <w:lang w:val="ru-RU"/>
+                  </w:rPr>
+                </m:ctrlPr>
+              </m:funcPr>
+              <m:fName>
+                <m:r>
+                  <m:rPr>
+                    <m:sty m:val="p"/>
+                  </m:rPr>
+                  <w:rPr>
+                    <w:rFonts w:ascii="Cambria Math" w:hAnsi="Cambria Math" w:cs="Times New Roman"/>
+                    <w:lang w:val="ru-RU"/>
+                  </w:rPr>
+                  <m:t>ln</m:t>
+                </m:r>
+              </m:fName>
+              <m:e>
+                <m:r>
+                  <w:rPr>
+                    <w:rFonts w:ascii="Cambria Math" w:hAnsi="Cambria Math" w:cs="Times New Roman"/>
+                    <w:lang w:val="ru-RU"/>
+                  </w:rPr>
+                  <m:t>2</m:t>
+                </m:r>
+              </m:e>
+            </m:func>
+          </m:sup>
+        </m:sSup>
+      </m:oMath>
+      <w:r>
+        <w:rPr>
+          <w:rFonts w:ascii="Times New Roman" w:hAnsi="Times New Roman" w:cs="Times New Roman"/>
+          <w:lang w:val="ru-RU"/>
+        </w:rPr>
+        <w:t xml:space="preserve">=&gt; </w:t>
+      </w:r>
+      <m:oMath>
+        <m:func>
+          <m:funcPr>
+            <m:ctrlPr>
+              <w:rPr>
+                <w:rFonts w:ascii="Cambria Math" w:hAnsi="Cambria Math" w:cs="Times New Roman"/>
+                <w:i/>
+                <w:lang w:val="ru-RU"/>
+              </w:rPr>
+            </m:ctrlPr>
+          </m:funcPr>
+          <m:fName>
+            <m:r>
+              <m:rPr>
+                <m:sty m:val="p"/>
+              </m:rPr>
+              <w:rPr>
+                <w:rFonts w:ascii="Cambria Math" w:hAnsi="Cambria Math" w:cs="Times New Roman"/>
+                <w:lang w:val="ru-RU"/>
+              </w:rPr>
+              <m:t>ln</m:t>
+            </m:r>
+          </m:fName>
+          <m:e>
+            <m:r>
+              <w:rPr>
+                <w:rFonts w:ascii="Cambria Math" w:hAnsi="Cambria Math" w:cs="Times New Roman"/>
+                <w:lang w:val="ru-RU"/>
+              </w:rPr>
+              <m:t>p</m:t>
+            </m:r>
+          </m:e>
+        </m:func>
+        <m:r>
+          <w:rPr>
+            <w:rFonts w:ascii="Cambria Math" w:hAnsi="Cambria Math" w:cs="Times New Roman"/>
+            <w:lang w:val="ru-RU"/>
+          </w:rPr>
+          <m:t>=-</m:t>
+        </m:r>
+        <m:f>
+          <m:fPr>
+            <m:ctrlPr>
+              <w:rPr>
+                <w:rFonts w:ascii="Cambria Math" w:hAnsi="Cambria Math" w:cs="Times New Roman"/>
+                <w:i/>
+                <w:lang w:val="ru-RU"/>
+              </w:rPr>
+            </m:ctrlPr>
+          </m:fPr>
+          <m:num>
+            <m:r>
+              <w:rPr>
+                <w:rFonts w:ascii="Cambria Math" w:hAnsi="Cambria Math" w:cs="Times New Roman"/>
+                <w:lang w:val="ru-RU"/>
+              </w:rPr>
+              <m:t>m</m:t>
+            </m:r>
+          </m:num>
+          <m:den>
+            <m:r>
+              <w:rPr>
+                <w:rFonts w:ascii="Cambria Math" w:hAnsi="Cambria Math" w:cs="Times New Roman"/>
+                <w:lang w:val="ru-RU"/>
+              </w:rPr>
+              <m:t>n</m:t>
+            </m:r>
+          </m:den>
+        </m:f>
+        <m:sSup>
+          <m:sSupPr>
+            <m:ctrlPr>
+              <w:rPr>
+                <w:rFonts w:ascii="Cambria Math" w:hAnsi="Cambria Math" w:cs="Times New Roman"/>
+                <w:i/>
+                <w:lang w:val="ru-RU"/>
+              </w:rPr>
+            </m:ctrlPr>
+          </m:sSupPr>
+          <m:e>
+            <m:d>
+              <m:dPr>
+                <m:ctrlPr>
+                  <w:rPr>
+                    <w:rFonts w:ascii="Cambria Math" w:hAnsi="Cambria Math" w:cs="Times New Roman"/>
+                    <w:i/>
+                    <w:lang w:val="ru-RU"/>
+                  </w:rPr>
+                </m:ctrlPr>
+              </m:dPr>
+              <m:e>
+                <m:func>
+                  <m:funcPr>
+                    <m:ctrlPr>
+                      <w:rPr>
+                        <w:rFonts w:ascii="Cambria Math" w:hAnsi="Cambria Math" w:cs="Times New Roman"/>
+                        <w:i/>
+                        <w:lang w:val="ru-RU"/>
+                      </w:rPr>
+                    </m:ctrlPr>
+                  </m:funcPr>
+                  <m:fName>
+                    <m:r>
+                      <m:rPr>
+                        <m:sty m:val="p"/>
+                      </m:rPr>
+                      <w:rPr>
+                        <w:rFonts w:ascii="Cambria Math" w:hAnsi="Cambria Math" w:cs="Times New Roman"/>
+                        <w:lang w:val="ru-RU"/>
+                      </w:rPr>
+                      <m:t>ln</m:t>
+                    </m:r>
+                  </m:fName>
+                  <m:e>
+                    <m:r>
+                      <w:rPr>
+                        <w:rFonts w:ascii="Cambria Math" w:hAnsi="Cambria Math" w:cs="Times New Roman"/>
+                        <w:lang w:val="ru-RU"/>
+                      </w:rPr>
+                      <m:t>2</m:t>
+                    </m:r>
+                  </m:e>
+                </m:func>
+              </m:e>
+            </m:d>
+          </m:e>
+          <m:sup>
+            <m:r>
+              <w:rPr>
+                <w:rFonts w:ascii="Cambria Math" w:hAnsi="Cambria Math" w:cs="Times New Roman"/>
+                <w:lang w:val="ru-RU"/>
+              </w:rPr>
+              <m:t>2</m:t>
+            </m:r>
+          </m:sup>
+        </m:sSup>
+      </m:oMath>
+    </w:p>
+    <w:p>
+      <w:pPr>
+        <w:pStyle w:val="ReportText"/>
+        <w:jc w:val="left"/>
+        <w:rPr>
+          <w:rFonts w:ascii="Times New Roman" w:hAnsi="Times New Roman" w:cs="Times New Roman"/>
+          <w:lang w:val="ru-RU"/>
+        </w:rPr>
+      </w:pPr>
+      <w:r>
+        <w:rPr>
+          <w:rFonts w:ascii="Times New Roman" w:hAnsi="Times New Roman" w:cs="Times New Roman"/>
+          <w:lang w:val="ru-RU"/>
+        </w:rPr>
+        <w:t xml:space="preserve">Выражаем </w:t>
+      </w:r>
+      <m:oMath>
+        <m:f>
+          <m:fPr>
+            <m:ctrlPr>
+              <w:rPr>
+                <w:rFonts w:ascii="Cambria Math" w:hAnsi="Cambria Math" w:cs="Times New Roman"/>
+                <w:i/>
+                <w:lang w:val="ru-RU"/>
+              </w:rPr>
+            </m:ctrlPr>
+          </m:fPr>
+          <m:num>
+            <m:r>
+              <w:rPr>
+                <w:rFonts w:ascii="Cambria Math" w:hAnsi="Cambria Math" w:cs="Times New Roman"/>
+                <w:lang w:val="ru-RU"/>
+              </w:rPr>
+              <m:t>m</m:t>
+            </m:r>
+          </m:num>
+          <m:den>
+            <m:r>
+              <w:rPr>
+                <w:rFonts w:ascii="Cambria Math" w:hAnsi="Cambria Math" w:cs="Times New Roman"/>
+                <w:lang w:val="ru-RU"/>
+              </w:rPr>
+              <m:t>n</m:t>
+            </m:r>
+          </m:den>
+        </m:f>
+      </m:oMath>
+      <w:r>
+        <w:rPr>
+          <w:rFonts w:ascii="Times New Roman" w:hAnsi="Times New Roman" w:cs="Times New Roman"/>
+          <w:lang w:val="ru-RU"/>
+        </w:rPr>
+        <w:t xml:space="preserve"> (</w:t>
+      </w:r>
+      <w:r>
+        <w:rPr>
+          <w:rFonts w:ascii="Times New Roman" w:hAnsi="Times New Roman" w:cs="Times New Roman"/>
+          <w:lang w:val="ru-RU"/>
+        </w:rPr>
+        <w:t>количество битов на элемент</w:t>
+      </w:r>
+      <w:r>
+        <w:rPr>
+          <w:rFonts w:ascii="Times New Roman" w:hAnsi="Times New Roman" w:cs="Times New Roman"/>
+          <w:lang w:val="ru-RU"/>
+        </w:rPr>
+        <w:t xml:space="preserve">): </w:t>
+      </w:r>
+      <m:oMath>
+        <m:f>
+          <m:fPr>
+            <m:ctrlPr>
+              <w:rPr>
+                <w:rFonts w:ascii="Cambria Math" w:hAnsi="Cambria Math" w:cs="Times New Roman"/>
+                <w:i/>
+                <w:lang w:val="ru-RU"/>
+              </w:rPr>
+            </m:ctrlPr>
+          </m:fPr>
+          <m:num>
+            <m:r>
+              <w:rPr>
+                <w:rFonts w:ascii="Cambria Math" w:hAnsi="Cambria Math" w:cs="Times New Roman"/>
+                <w:lang w:val="ru-RU"/>
+              </w:rPr>
+              <m:t>m</m:t>
+            </m:r>
+          </m:num>
+          <m:den>
+            <m:r>
+              <w:rPr>
+                <w:rFonts w:ascii="Cambria Math" w:hAnsi="Cambria Math" w:cs="Times New Roman"/>
+                <w:lang w:val="ru-RU"/>
+              </w:rPr>
+              <m:t>n</m:t>
+            </m:r>
+          </m:den>
+        </m:f>
+        <m:r>
+          <w:rPr>
+            <w:rFonts w:ascii="Cambria Math" w:hAnsi="Cambria Math" w:cs="Times New Roman"/>
+            <w:lang w:val="ru-RU"/>
+          </w:rPr>
+          <m:t>=-</m:t>
+        </m:r>
+        <m:f>
+          <m:fPr>
+            <m:ctrlPr>
+              <w:rPr>
+                <w:rFonts w:ascii="Cambria Math" w:hAnsi="Cambria Math" w:cs="Times New Roman"/>
+                <w:i/>
+                <w:lang w:val="ru-RU"/>
+              </w:rPr>
+            </m:ctrlPr>
+          </m:fPr>
+          <m:num>
+            <m:func>
+              <m:funcPr>
+                <m:ctrlPr>
+                  <w:rPr>
+                    <w:rFonts w:ascii="Cambria Math" w:hAnsi="Cambria Math" w:cs="Times New Roman"/>
+                    <w:i/>
+                    <w:lang w:val="ru-RU"/>
+                  </w:rPr>
+                </m:ctrlPr>
+              </m:funcPr>
+              <m:fName>
+                <m:r>
+                  <m:rPr>
+                    <m:sty m:val="p"/>
+                  </m:rPr>
+                  <w:rPr>
+                    <w:rFonts w:ascii="Cambria Math" w:hAnsi="Cambria Math" w:cs="Times New Roman"/>
+                    <w:lang w:val="ru-RU"/>
+                  </w:rPr>
+                  <m:t>ln</m:t>
+                </m:r>
+              </m:fName>
+              <m:e>
+                <m:r>
+                  <w:rPr>
+                    <w:rFonts w:ascii="Cambria Math" w:hAnsi="Cambria Math" w:cs="Times New Roman"/>
+                    <w:lang w:val="ru-RU"/>
+                  </w:rPr>
+                  <m:t>p</m:t>
+                </m:r>
+              </m:e>
+            </m:func>
+          </m:num>
+          <m:den>
+            <m:r>
+              <w:rPr>
+                <w:rFonts w:ascii="Cambria Math" w:hAnsi="Cambria Math" w:cs="Times New Roman"/>
+                <w:lang w:val="ru-RU"/>
+              </w:rPr>
+              <m:t>(</m:t>
+            </m:r>
+            <m:sSup>
+              <m:sSupPr>
+                <m:ctrlPr>
+                  <w:rPr>
+                    <w:rFonts w:ascii="Cambria Math" w:hAnsi="Cambria Math" w:cs="Times New Roman"/>
+                    <w:i/>
+                    <w:lang w:val="ru-RU"/>
+                  </w:rPr>
+                </m:ctrlPr>
+              </m:sSupPr>
+              <m:e>
+                <m:func>
+                  <m:funcPr>
+                    <m:ctrlPr>
+                      <w:rPr>
+                        <w:rFonts w:ascii="Cambria Math" w:hAnsi="Cambria Math" w:cs="Times New Roman"/>
+                        <w:i/>
+                        <w:lang w:val="ru-RU"/>
+                      </w:rPr>
+                    </m:ctrlPr>
+                  </m:funcPr>
+                  <m:fName>
+                    <m:r>
+                      <m:rPr>
+                        <m:sty m:val="p"/>
+                      </m:rPr>
+                      <w:rPr>
+                        <w:rFonts w:ascii="Cambria Math" w:hAnsi="Cambria Math" w:cs="Times New Roman"/>
+                        <w:lang w:val="ru-RU"/>
+                      </w:rPr>
+                      <m:t>ln</m:t>
+                    </m:r>
+                  </m:fName>
+                  <m:e>
+                    <m:r>
+                      <w:rPr>
+                        <w:rFonts w:ascii="Cambria Math" w:hAnsi="Cambria Math" w:cs="Times New Roman"/>
+                        <w:lang w:val="ru-RU"/>
+                      </w:rPr>
+                      <m:t>2)</m:t>
+                    </m:r>
+                  </m:e>
+                </m:func>
+              </m:e>
+              <m:sup>
+                <m:r>
+                  <w:rPr>
+                    <w:rFonts w:ascii="Cambria Math" w:hAnsi="Cambria Math" w:cs="Times New Roman"/>
+                    <w:lang w:val="ru-RU"/>
+                  </w:rPr>
+                  <m:t>2</m:t>
+                </m:r>
+              </m:sup>
+            </m:sSup>
+          </m:den>
+        </m:f>
+      </m:oMath>
+      <w:r>
+        <w:rPr>
+          <w:rFonts w:ascii="Times New Roman" w:hAnsi="Times New Roman" w:cs="Times New Roman"/>
+          <w:lang w:val="ru-RU"/>
+        </w:rPr>
+        <w:t xml:space="preserve"> , </w:t>
+      </w:r>
+      <w:r>
+        <w:rPr>
+          <w:rFonts w:ascii="Times New Roman" w:hAnsi="Times New Roman" w:cs="Times New Roman"/>
+          <w:lang w:val="ru-RU"/>
+        </w:rPr>
+        <w:t xml:space="preserve">а далее выражаем </w:t>
+      </w:r>
+      <w:r>
+        <w:rPr>
+          <w:rFonts w:ascii="Times New Roman" w:hAnsi="Times New Roman" w:cs="Times New Roman"/>
+          <w:i/>
+          <w:iCs/>
+          <w:lang w:val="en-US"/>
+        </w:rPr>
+        <w:t>m</w:t>
+      </w:r>
+      <w:r>
+        <w:rPr>
+          <w:rFonts w:ascii="Times New Roman" w:hAnsi="Times New Roman" w:cs="Times New Roman"/>
+          <w:lang w:val="ru-RU"/>
+        </w:rPr>
+        <w:t xml:space="preserve"> (</w:t>
+      </w:r>
+      <w:r>
+        <w:rPr>
+          <w:rFonts w:ascii="Times New Roman" w:hAnsi="Times New Roman" w:cs="Times New Roman"/>
+          <w:lang w:val="ru-RU"/>
+        </w:rPr>
+        <w:t>размер фильтра)</w:t>
+      </w:r>
+      <w:r>
+        <w:rPr>
+          <w:rFonts w:ascii="Times New Roman" w:hAnsi="Times New Roman" w:cs="Times New Roman"/>
+          <w:lang w:val="ru-RU"/>
+        </w:rPr>
+        <w:t xml:space="preserve">: </w:t>
+      </w:r>
+      <m:oMath>
+        <m:r>
+          <w:rPr>
+            <w:rFonts w:ascii="Cambria Math" w:hAnsi="Cambria Math" w:cs="Times New Roman"/>
+            <w:lang w:val="ru-RU"/>
+          </w:rPr>
+          <m:t>m=-</m:t>
+        </m:r>
+        <m:f>
+          <m:fPr>
+            <m:ctrlPr>
+              <w:rPr>
+                <w:rFonts w:ascii="Cambria Math" w:hAnsi="Cambria Math" w:cs="Times New Roman"/>
+                <w:i/>
+                <w:lang w:val="ru-RU"/>
+              </w:rPr>
+            </m:ctrlPr>
+          </m:fPr>
+          <m:num>
+            <m:r>
+              <w:rPr>
+                <w:rFonts w:ascii="Cambria Math" w:hAnsi="Cambria Math" w:cs="Times New Roman"/>
+                <w:lang w:val="ru-RU"/>
+              </w:rPr>
+              <m:t>n</m:t>
+            </m:r>
+            <m:func>
+              <m:funcPr>
+                <m:ctrlPr>
+                  <w:rPr>
+                    <w:rFonts w:ascii="Cambria Math" w:hAnsi="Cambria Math" w:cs="Times New Roman"/>
+                    <w:i/>
+                    <w:lang w:val="ru-RU"/>
+                  </w:rPr>
+                </m:ctrlPr>
+              </m:funcPr>
+              <m:fName>
+                <m:r>
+                  <m:rPr>
+                    <m:sty m:val="p"/>
+                  </m:rPr>
+                  <w:rPr>
+                    <w:rFonts w:ascii="Cambria Math" w:hAnsi="Cambria Math" w:cs="Times New Roman"/>
+                    <w:lang w:val="ru-RU"/>
+                  </w:rPr>
+                  <m:t>ln</m:t>
+                </m:r>
+              </m:fName>
+              <m:e>
+                <m:r>
+                  <w:rPr>
+                    <w:rFonts w:ascii="Cambria Math" w:hAnsi="Cambria Math" w:cs="Times New Roman"/>
+                    <w:lang w:val="ru-RU"/>
+                  </w:rPr>
+                  <m:t>p</m:t>
+                </m:r>
+              </m:e>
+            </m:func>
+          </m:num>
+          <m:den>
+            <m:sSup>
+              <m:sSupPr>
+                <m:ctrlPr>
+                  <w:rPr>
+                    <w:rFonts w:ascii="Cambria Math" w:hAnsi="Cambria Math" w:cs="Times New Roman"/>
+                    <w:i/>
+                    <w:lang w:val="ru-RU"/>
+                  </w:rPr>
+                </m:ctrlPr>
+              </m:sSupPr>
+              <m:e>
+                <m:func>
+                  <m:funcPr>
+                    <m:ctrlPr>
+                      <w:rPr>
+                        <w:rFonts w:ascii="Cambria Math" w:hAnsi="Cambria Math" w:cs="Times New Roman"/>
+                        <w:i/>
+                        <w:lang w:val="ru-RU"/>
+                      </w:rPr>
+                    </m:ctrlPr>
+                  </m:funcPr>
+                  <m:fName>
+                    <m:r>
+                      <m:rPr>
+                        <m:sty m:val="p"/>
+                      </m:rPr>
+                      <w:rPr>
+                        <w:rFonts w:ascii="Cambria Math" w:hAnsi="Cambria Math" w:cs="Times New Roman"/>
+                        <w:lang w:val="ru-RU"/>
+                      </w:rPr>
+                      <m:t>(ln</m:t>
+                    </m:r>
+                  </m:fName>
+                  <m:e>
+                    <m:r>
+                      <w:rPr>
+                        <w:rFonts w:ascii="Cambria Math" w:hAnsi="Cambria Math" w:cs="Times New Roman"/>
+                        <w:lang w:val="ru-RU"/>
+                      </w:rPr>
+                      <m:t>2)</m:t>
+                    </m:r>
+                  </m:e>
+                </m:func>
+              </m:e>
+              <m:sup>
+                <m:r>
+                  <w:rPr>
+                    <w:rFonts w:ascii="Cambria Math" w:hAnsi="Cambria Math" w:cs="Times New Roman"/>
+                    <w:lang w:val="ru-RU"/>
+                  </w:rPr>
+                  <m:t>2</m:t>
+                </m:r>
+              </m:sup>
+            </m:sSup>
+          </m:den>
+        </m:f>
+      </m:oMath>
+      <w:r>
+        <w:rPr>
+          <w:rFonts w:ascii="Times New Roman" w:hAnsi="Times New Roman" w:cs="Times New Roman"/>
+          <w:lang w:val="ru-RU"/>
+        </w:rPr>
+        <w:t xml:space="preserve"> .</w:t>
+      </w:r>
+    </w:p>
+    <w:p>
+      <w:pPr>
+        <w:pStyle w:val="ReportText"/>
+        <w:jc w:val="left"/>
+        <w:rPr>
+          <w:rFonts w:ascii="Times New Roman" w:hAnsi="Times New Roman" w:cs="Times New Roman"/>
+          <w:lang w:val="ru-RU"/>
+        </w:rPr>
+      </w:pPr>
+      <w:r>
+        <w:rPr>
+          <w:rFonts w:ascii="Times New Roman" w:hAnsi="Times New Roman" w:cs="Times New Roman"/>
+          <w:lang w:val="ru-RU"/>
+        </w:rPr>
+        <w:t>Мы нашли оптимальные значения параметров для фильтра Блума с любым количеством элементов и вероятностью ложноположительного срабатывания.</w:t>
+      </w:r>
+    </w:p>
+    <w:p>
+      <w:pPr>
+        <w:pStyle w:val="ReportText"/>
+        <w:ind w:firstLine="0"/>
+        <w:rPr>
+          <w:rFonts w:ascii="Times New Roman" w:hAnsi="Times New Roman" w:cs="Times New Roman"/>
+          <w:lang w:val="ru-RU"/>
         </w:rPr>
       </w:pPr>
     </w:p>
@@ -2369,6 +4621,7 @@
         <w:pStyle w:val="ReportSubsection"/>
         <w:rPr>
           <w:rFonts w:ascii="Times New Roman" w:hAnsi="Times New Roman" w:cs="Times New Roman"/>
+          <w:lang w:val="ru-RU"/>
         </w:rPr>
       </w:pPr>
       <w:bookmarkStart w:id="4" w:name="__RefHeading___Toc4335_3153689509"/>
@@ -2376,7 +4629,20 @@
         <w:rPr>
           <w:rFonts w:ascii="Times New Roman" w:hAnsi="Times New Roman" w:cs="Times New Roman"/>
         </w:rPr>
-        <w:t>1.3 Выводы</w:t>
+        <w:t>1.</w:t>
+      </w:r>
+      <w:r>
+        <w:rPr>
+          <w:rFonts w:ascii="Times New Roman" w:hAnsi="Times New Roman" w:cs="Times New Roman"/>
+          <w:lang w:val="ru-RU"/>
+        </w:rPr>
+        <w:t>4</w:t>
+      </w:r>
+      <w:r>
+        <w:rPr>
+          <w:rFonts w:ascii="Times New Roman" w:hAnsi="Times New Roman" w:cs="Times New Roman"/>
+        </w:rPr>
+        <w:t> Выводы</w:t>
       </w:r>
       <w:bookmarkEnd w:id="4"/>
     </w:p>
@@ -2385,18 +4651,195 @@
         <w:pStyle w:val="ReportText"/>
         <w:rPr>
           <w:rFonts w:ascii="Times New Roman" w:hAnsi="Times New Roman" w:cs="Times New Roman"/>
+          <w:lang w:val="ru-RU"/>
+        </w:rPr>
+      </w:pPr>
+      <w:r>
+        <w:rPr>
+          <w:rFonts w:ascii="Times New Roman" w:hAnsi="Times New Roman" w:cs="Times New Roman"/>
+          <w:lang w:val="ru-RU"/>
+        </w:rPr>
+        <w:t>Опе</w:t>
+      </w:r>
+      <w:r>
+        <w:rPr>
+          <w:rFonts w:ascii="Times New Roman" w:hAnsi="Times New Roman" w:cs="Times New Roman"/>
+          <w:lang w:val="ru-RU"/>
+        </w:rPr>
+        <w:t xml:space="preserve">рации добавления и </w:t>
+      </w:r>
+      <w:r>
+        <w:rPr>
+          <w:rFonts w:ascii="Times New Roman" w:hAnsi="Times New Roman" w:cs="Times New Roman"/>
+          <w:lang w:val="ru-RU"/>
+        </w:rPr>
+        <w:t>«</w:t>
+      </w:r>
+      <w:r>
+        <w:rPr>
+          <w:rFonts w:ascii="Times New Roman" w:hAnsi="Times New Roman" w:cs="Times New Roman"/>
+          <w:lang w:val="ru-RU"/>
+        </w:rPr>
+        <w:t>поиска</w:t>
+      </w:r>
+      <w:r>
+        <w:rPr>
+          <w:rFonts w:ascii="Times New Roman" w:hAnsi="Times New Roman" w:cs="Times New Roman"/>
+          <w:lang w:val="ru-RU"/>
+        </w:rPr>
+        <w:t>» (на самом же деле — проверки на отсутствие в фильтре)</w:t>
+      </w:r>
+      <w:r>
+        <w:rPr>
+          <w:rFonts w:ascii="Times New Roman" w:hAnsi="Times New Roman" w:cs="Times New Roman"/>
+          <w:lang w:val="ru-RU"/>
+        </w:rPr>
+        <w:t xml:space="preserve"> некоторого ключа в фильтре Блума сопоставимы с теми же операциями в хеш-таблицах</w:t>
+      </w:r>
+      <w:r>
+        <w:rPr>
+          <w:rFonts w:ascii="Times New Roman" w:hAnsi="Times New Roman" w:cs="Times New Roman"/>
+          <w:lang w:val="ru-RU"/>
+        </w:rPr>
+        <w:t xml:space="preserve">: </w:t>
+      </w:r>
+      <w:r>
+        <w:rPr>
+          <w:rFonts w:ascii="Times New Roman" w:hAnsi="Times New Roman" w:cs="Times New Roman"/>
+          <w:lang w:val="ru-RU"/>
+        </w:rPr>
+        <w:t xml:space="preserve">они задействуют только хеш-функции, чья вычислительная сложность равна </w:t>
+      </w:r>
+      <w:proofErr w:type="gramStart"/>
+      <w:r>
+        <w:rPr>
+          <w:rFonts w:ascii="Times New Roman" w:hAnsi="Times New Roman" w:cs="Times New Roman"/>
+          <w:b/>
+          <w:bCs/>
           <w:lang w:val="en-US"/>
         </w:rPr>
-      </w:pPr>
-      <w:proofErr w:type="spellStart"/>
-      <w:r>
-        <w:rPr>
-          <w:rFonts w:ascii="Times New Roman" w:hAnsi="Times New Roman" w:cs="Times New Roman"/>
+        <w:t>O</w:t>
+      </w:r>
+      <w:r>
+        <w:rPr>
+          <w:rFonts w:ascii="Times New Roman" w:hAnsi="Times New Roman" w:cs="Times New Roman"/>
+          <w:b/>
+          <w:bCs/>
           <w:lang w:val="ru-RU"/>
         </w:rPr>
-        <w:t>Опе</w:t>
-      </w:r>
-      <w:proofErr w:type="spellEnd"/>
+        <w:t>(</w:t>
+      </w:r>
+      <w:proofErr w:type="gramEnd"/>
+      <w:r>
+        <w:rPr>
+          <w:rFonts w:ascii="Times New Roman" w:hAnsi="Times New Roman" w:cs="Times New Roman"/>
+          <w:b/>
+          <w:bCs/>
+          <w:lang w:val="ru-RU"/>
+        </w:rPr>
+        <w:t>1)</w:t>
+      </w:r>
+      <w:r>
+        <w:rPr>
+          <w:rFonts w:ascii="Times New Roman" w:hAnsi="Times New Roman" w:cs="Times New Roman"/>
+          <w:lang w:val="ru-RU"/>
+        </w:rPr>
+        <w:t xml:space="preserve"> </w:t>
+      </w:r>
+      <w:r>
+        <w:rPr>
+          <w:rFonts w:ascii="Times New Roman" w:hAnsi="Times New Roman" w:cs="Times New Roman"/>
+          <w:lang w:val="ru-RU"/>
+        </w:rPr>
+        <w:t xml:space="preserve">или, если более точно, </w:t>
+      </w:r>
+      <w:r>
+        <w:rPr>
+          <w:rFonts w:ascii="Times New Roman" w:hAnsi="Times New Roman" w:cs="Times New Roman"/>
+          <w:b/>
+          <w:bCs/>
+          <w:lang w:val="en-US"/>
+        </w:rPr>
+        <w:t>O</w:t>
+      </w:r>
+      <w:r>
+        <w:rPr>
+          <w:rFonts w:ascii="Times New Roman" w:hAnsi="Times New Roman" w:cs="Times New Roman"/>
+          <w:b/>
+          <w:bCs/>
+          <w:lang w:val="ru-RU"/>
+        </w:rPr>
+        <w:t>(</w:t>
+      </w:r>
+      <w:r>
+        <w:rPr>
+          <w:rFonts w:ascii="Times New Roman" w:hAnsi="Times New Roman" w:cs="Times New Roman"/>
+          <w:b/>
+          <w:bCs/>
+          <w:lang w:val="en-US"/>
+        </w:rPr>
+        <w:t>m</w:t>
+      </w:r>
+      <w:r>
+        <w:rPr>
+          <w:rFonts w:ascii="Times New Roman" w:hAnsi="Times New Roman" w:cs="Times New Roman"/>
+          <w:b/>
+          <w:bCs/>
+          <w:lang w:val="ru-RU"/>
+        </w:rPr>
+        <w:t>)</w:t>
+      </w:r>
+      <w:r>
+        <w:rPr>
+          <w:rFonts w:ascii="Times New Roman" w:hAnsi="Times New Roman" w:cs="Times New Roman"/>
+          <w:lang w:val="ru-RU"/>
+        </w:rPr>
+        <w:t xml:space="preserve">, </w:t>
+      </w:r>
+      <w:r>
+        <w:rPr>
+          <w:rFonts w:ascii="Times New Roman" w:hAnsi="Times New Roman" w:cs="Times New Roman"/>
+          <w:lang w:val="ru-RU"/>
+        </w:rPr>
+        <w:t xml:space="preserve">где </w:t>
+      </w:r>
+      <w:r>
+        <w:rPr>
+          <w:rFonts w:ascii="Times New Roman" w:hAnsi="Times New Roman" w:cs="Times New Roman"/>
+          <w:b/>
+          <w:bCs/>
+          <w:lang w:val="en-US"/>
+        </w:rPr>
+        <w:t>m</w:t>
+      </w:r>
+      <w:r>
+        <w:rPr>
+          <w:rFonts w:ascii="Times New Roman" w:hAnsi="Times New Roman" w:cs="Times New Roman"/>
+          <w:lang w:val="ru-RU"/>
+        </w:rPr>
+        <w:t xml:space="preserve"> </w:t>
+      </w:r>
+      <w:r>
+        <w:rPr>
+          <w:rFonts w:ascii="Times New Roman" w:hAnsi="Times New Roman" w:cs="Times New Roman"/>
+          <w:lang w:val="ru-RU"/>
+        </w:rPr>
+        <w:t>–</w:t>
+      </w:r>
+      <w:r>
+        <w:rPr>
+          <w:rFonts w:ascii="Times New Roman" w:hAnsi="Times New Roman" w:cs="Times New Roman"/>
+          <w:lang w:val="ru-RU"/>
+        </w:rPr>
+        <w:t xml:space="preserve"> </w:t>
+      </w:r>
+      <w:r>
+        <w:rPr>
+          <w:rFonts w:ascii="Times New Roman" w:hAnsi="Times New Roman" w:cs="Times New Roman"/>
+          <w:lang w:val="ru-RU"/>
+        </w:rPr>
+        <w:t>длина строкового ключа.</w:t>
+      </w:r>
     </w:p>
     <w:p>
       <w:pPr>
@@ -2437,13 +4880,15 @@
         <w:pStyle w:val="ReportText"/>
         <w:rPr>
           <w:rFonts w:ascii="Times New Roman" w:hAnsi="Times New Roman" w:cs="Times New Roman"/>
+          <w:lang w:val="ru-RU"/>
         </w:rPr>
       </w:pPr>
       <w:r>
         <w:rPr>
           <w:rFonts w:ascii="Times New Roman" w:hAnsi="Times New Roman" w:cs="Times New Roman"/>
-        </w:rPr>
-        <w:t>Т</w:t>
+          <w:lang w:val="ru-RU"/>
+        </w:rPr>
+        <w:t xml:space="preserve">Хеш-функция, вариации которой </w:t>
       </w:r>
     </w:p>
     <w:p>
@@ -2517,7 +4962,7 @@
                     <pic:cNvPicPr/>
                   </pic:nvPicPr>
                   <pic:blipFill>
-                    <a:blip r:embed="rId9" cstate="print">
+                    <a:blip r:embed="rId8" cstate="print">
                       <a:extLst>
                         <a:ext uri="{28A0092B-C50C-407E-A947-70E740481C1C}">
                           <a14:useLocalDpi xmlns:a14="http://schemas.microsoft.com/office/drawing/2010/main" val="0"/>
@@ -2575,7 +5020,7 @@
                     <pic:cNvPicPr/>
                   </pic:nvPicPr>
                   <pic:blipFill>
-                    <a:blip r:embed="rId10">
+                    <a:blip r:embed="rId9">
                       <a:extLst>
                         <a:ext uri="{28A0092B-C50C-407E-A947-70E740481C1C}">
                           <a14:useLocalDpi xmlns:a14="http://schemas.microsoft.com/office/drawing/2010/main" val="0"/>
@@ -20912,7 +23357,7 @@
       </w:pPr>
     </w:p>
     <w:sectPr>
-      <w:footerReference w:type="default" r:id="rId11"/>
+      <w:footerReference w:type="default" r:id="rId10"/>
       <w:pgSz w:w="12240" w:h="15840"/>
       <w:pgMar w:top="1134" w:right="1134" w:bottom="1134" w:left="1134" w:header="720" w:footer="720" w:gutter="0"/>
       <w:cols w:space="720"/>
@@ -21888,6 +24333,16 @@
       <w:shd w:val="clear" w:color="auto" w:fill="E1DFDD"/>
     </w:rPr>
   </w:style>
+  <w:style w:type="character" w:styleId="PlaceholderText">
+    <w:name w:val="Placeholder Text"/>
+    <w:basedOn w:val="DefaultParagraphFont"/>
+    <w:uiPriority w:val="99"/>
+    <w:semiHidden/>
+    <w:rsid w:val="004235BD"/>
+    <w:rPr>
+      <w:color w:val="808080"/>
+    </w:rPr>
+  </w:style>
 </w:styles>
 </file>
 

</xml_diff>

<commit_message>
Add modelling process description to the report
</commit_message>
<xml_diff>
--- a/report-dsa-course.docx
+++ b/report-dsa-course.docx
@@ -1511,6 +1511,7 @@
         <w:jc w:val="left"/>
         <w:rPr>
           <w:rFonts w:ascii="Times New Roman" w:hAnsi="Times New Roman" w:cs="Times New Roman"/>
+          <w:lang w:val="en-US"/>
         </w:rPr>
       </w:pPr>
       <w:r>
@@ -4612,7 +4613,7 @@
         <w:ind w:firstLine="0"/>
         <w:rPr>
           <w:rFonts w:ascii="Times New Roman" w:hAnsi="Times New Roman" w:cs="Times New Roman"/>
-          <w:lang w:val="ru-RU"/>
+          <w:lang w:val="en-US"/>
         </w:rPr>
       </w:pPr>
     </w:p>
@@ -4776,6 +4777,8 @@
           <w:rFonts w:ascii="Times New Roman" w:hAnsi="Times New Roman" w:cs="Times New Roman"/>
           <w:b/>
           <w:bCs/>
+          <w:i/>
+          <w:iCs/>
           <w:lang w:val="en-US"/>
         </w:rPr>
         <w:t>m</w:t>
@@ -4806,8 +4809,8 @@
       <w:r>
         <w:rPr>
           <w:rFonts w:ascii="Times New Roman" w:hAnsi="Times New Roman" w:cs="Times New Roman"/>
-          <w:b/>
-          <w:bCs/>
+          <w:i/>
+          <w:iCs/>
           <w:lang w:val="en-US"/>
         </w:rPr>
         <w:t>m</w:t>
@@ -4890,12 +4893,1295 @@
         </w:rPr>
         <w:t xml:space="preserve">Хеш-функция, вариации которой </w:t>
       </w:r>
+      <w:r>
+        <w:rPr>
+          <w:rFonts w:ascii="Times New Roman" w:hAnsi="Times New Roman" w:cs="Times New Roman"/>
+          <w:lang w:val="ru-RU"/>
+        </w:rPr>
+        <w:t xml:space="preserve">используются для получения индексов в массив битов </w:t>
+      </w:r>
+      <w:r>
+        <w:rPr>
+          <w:rFonts w:ascii="Times New Roman" w:hAnsi="Times New Roman" w:cs="Times New Roman"/>
+          <w:lang w:val="ru-RU"/>
+        </w:rPr>
+        <w:t xml:space="preserve">— </w:t>
+      </w:r>
+      <w:r>
+        <w:rPr>
+          <w:rFonts w:ascii="Times New Roman" w:hAnsi="Times New Roman" w:cs="Times New Roman"/>
+          <w:lang w:val="en-US"/>
+        </w:rPr>
+        <w:t>FNV</w:t>
+      </w:r>
+      <w:r>
+        <w:rPr>
+          <w:rFonts w:ascii="Times New Roman" w:hAnsi="Times New Roman" w:cs="Times New Roman"/>
+          <w:lang w:val="ru-RU"/>
+        </w:rPr>
+        <w:t>-1</w:t>
+      </w:r>
+      <w:r>
+        <w:rPr>
+          <w:rFonts w:ascii="Times New Roman" w:hAnsi="Times New Roman" w:cs="Times New Roman"/>
+          <w:lang w:val="en-US"/>
+        </w:rPr>
+        <w:t>a</w:t>
+      </w:r>
+      <w:r>
+        <w:rPr>
+          <w:rFonts w:ascii="Times New Roman" w:hAnsi="Times New Roman" w:cs="Times New Roman"/>
+          <w:lang w:val="ru-RU"/>
+        </w:rPr>
+        <w:t>. Она не является криптографической (что в нашем случае и не требуется</w:t>
+      </w:r>
+      <w:r>
+        <w:rPr>
+          <w:rFonts w:ascii="Times New Roman" w:hAnsi="Times New Roman" w:cs="Times New Roman"/>
+          <w:lang w:val="ru-RU"/>
+        </w:rPr>
+        <w:t xml:space="preserve">: </w:t>
+      </w:r>
+      <w:r>
+        <w:rPr>
+          <w:rFonts w:ascii="Times New Roman" w:hAnsi="Times New Roman" w:cs="Times New Roman"/>
+          <w:lang w:val="ru-RU"/>
+        </w:rPr>
+        <w:t xml:space="preserve">вряд ли кто-то будет взламывать фильтр Блума, ведь его единственное назначение — проверка строкового ключа на отсутствие в фильтре) и показывает хорошие результаты в равномерном распределении значений, а соответственно и в меньшем количестве коллизий. Также </w:t>
+      </w:r>
+      <w:r>
+        <w:rPr>
+          <w:rFonts w:ascii="Times New Roman" w:hAnsi="Times New Roman" w:cs="Times New Roman"/>
+          <w:lang w:val="en-US"/>
+        </w:rPr>
+        <w:t>FNV</w:t>
+      </w:r>
+      <w:r>
+        <w:rPr>
+          <w:rFonts w:ascii="Times New Roman" w:hAnsi="Times New Roman" w:cs="Times New Roman"/>
+          <w:lang w:val="ru-RU"/>
+        </w:rPr>
+        <w:t>-1</w:t>
+      </w:r>
+      <w:r>
+        <w:rPr>
+          <w:rFonts w:ascii="Times New Roman" w:hAnsi="Times New Roman" w:cs="Times New Roman"/>
+          <w:lang w:val="en-US"/>
+        </w:rPr>
+        <w:t>a</w:t>
+      </w:r>
+      <w:r>
+        <w:rPr>
+          <w:rFonts w:ascii="Times New Roman" w:hAnsi="Times New Roman" w:cs="Times New Roman"/>
+          <w:lang w:val="ru-RU"/>
+        </w:rPr>
+        <w:t xml:space="preserve"> </w:t>
+      </w:r>
+      <w:r>
+        <w:rPr>
+          <w:rFonts w:ascii="Times New Roman" w:hAnsi="Times New Roman" w:cs="Times New Roman"/>
+          <w:lang w:val="ru-RU"/>
+        </w:rPr>
+        <w:t xml:space="preserve">более адаптивна к изменению её базового значения </w:t>
+      </w:r>
+      <w:r>
+        <w:rPr>
+          <w:rFonts w:ascii="Times New Roman" w:hAnsi="Times New Roman" w:cs="Times New Roman"/>
+          <w:lang w:val="ru-RU"/>
+        </w:rPr>
+        <w:t>(</w:t>
+      </w:r>
+      <w:r>
+        <w:rPr>
+          <w:rFonts w:ascii="Times New Roman" w:hAnsi="Times New Roman" w:cs="Times New Roman"/>
+          <w:i/>
+          <w:iCs/>
+          <w:lang w:val="en-US"/>
+        </w:rPr>
+        <w:t>hash</w:t>
+      </w:r>
+      <w:r>
+        <w:rPr>
+          <w:rFonts w:ascii="Times New Roman" w:hAnsi="Times New Roman" w:cs="Times New Roman"/>
+          <w:i/>
+          <w:iCs/>
+          <w:lang w:val="ru-RU"/>
+        </w:rPr>
+        <w:t>_</w:t>
+      </w:r>
+      <w:r>
+        <w:rPr>
+          <w:rFonts w:ascii="Times New Roman" w:hAnsi="Times New Roman" w:cs="Times New Roman"/>
+          <w:i/>
+          <w:iCs/>
+          <w:lang w:val="en-US"/>
+        </w:rPr>
+        <w:t>base</w:t>
+      </w:r>
+      <w:r>
+        <w:rPr>
+          <w:rFonts w:ascii="Times New Roman" w:hAnsi="Times New Roman" w:cs="Times New Roman"/>
+          <w:lang w:val="ru-RU"/>
+        </w:rPr>
+        <w:t xml:space="preserve"> </w:t>
+      </w:r>
+      <w:r>
+        <w:rPr>
+          <w:rFonts w:ascii="Times New Roman" w:hAnsi="Times New Roman" w:cs="Times New Roman"/>
+          <w:lang w:val="ru-RU"/>
+        </w:rPr>
+        <w:t xml:space="preserve">или </w:t>
+      </w:r>
+      <w:r>
+        <w:rPr>
+          <w:rFonts w:ascii="Times New Roman" w:hAnsi="Times New Roman" w:cs="Times New Roman"/>
+          <w:i/>
+          <w:iCs/>
+          <w:lang w:val="en-US"/>
+        </w:rPr>
+        <w:t>hash</w:t>
+      </w:r>
+      <w:r>
+        <w:rPr>
+          <w:rFonts w:ascii="Times New Roman" w:hAnsi="Times New Roman" w:cs="Times New Roman"/>
+          <w:i/>
+          <w:iCs/>
+          <w:lang w:val="ru-RU"/>
+        </w:rPr>
+        <w:t>_</w:t>
+      </w:r>
+      <w:r>
+        <w:rPr>
+          <w:rFonts w:ascii="Times New Roman" w:hAnsi="Times New Roman" w:cs="Times New Roman"/>
+          <w:i/>
+          <w:iCs/>
+          <w:lang w:val="en-US"/>
+        </w:rPr>
+        <w:t>value</w:t>
+      </w:r>
+      <w:r>
+        <w:rPr>
+          <w:rFonts w:ascii="Times New Roman" w:hAnsi="Times New Roman" w:cs="Times New Roman"/>
+          <w:lang w:val="ru-RU"/>
+        </w:rPr>
+        <w:t xml:space="preserve">), </w:t>
+      </w:r>
+      <w:r>
+        <w:rPr>
+          <w:rFonts w:ascii="Times New Roman" w:hAnsi="Times New Roman" w:cs="Times New Roman"/>
+          <w:lang w:val="ru-RU"/>
+        </w:rPr>
+        <w:t xml:space="preserve">что позволяет нам, например, отнимать от этого значения наш итератор без ухудшения лавинного эффекта функции и распределения её </w:t>
+      </w:r>
+      <w:proofErr w:type="spellStart"/>
+      <w:r>
+        <w:rPr>
+          <w:rFonts w:ascii="Times New Roman" w:hAnsi="Times New Roman" w:cs="Times New Roman"/>
+          <w:lang w:val="ru-RU"/>
+        </w:rPr>
+        <w:t>хеша</w:t>
+      </w:r>
+      <w:proofErr w:type="spellEnd"/>
+      <w:r>
+        <w:rPr>
+          <w:rFonts w:ascii="Times New Roman" w:hAnsi="Times New Roman" w:cs="Times New Roman"/>
+          <w:lang w:val="ru-RU"/>
+        </w:rPr>
+        <w:t xml:space="preserve"> (главную роль в </w:t>
+      </w:r>
+      <w:r>
+        <w:rPr>
+          <w:rFonts w:ascii="Times New Roman" w:hAnsi="Times New Roman" w:cs="Times New Roman"/>
+          <w:lang w:val="en-US"/>
+        </w:rPr>
+        <w:t>FNV</w:t>
+      </w:r>
+      <w:r>
+        <w:rPr>
+          <w:rFonts w:ascii="Times New Roman" w:hAnsi="Times New Roman" w:cs="Times New Roman"/>
+          <w:lang w:val="ru-RU"/>
+        </w:rPr>
+        <w:t>-1</w:t>
+      </w:r>
+      <w:r>
+        <w:rPr>
+          <w:rFonts w:ascii="Times New Roman" w:hAnsi="Times New Roman" w:cs="Times New Roman"/>
+          <w:lang w:val="en-US"/>
+        </w:rPr>
+        <w:t>a</w:t>
+      </w:r>
+      <w:r>
+        <w:rPr>
+          <w:rFonts w:ascii="Times New Roman" w:hAnsi="Times New Roman" w:cs="Times New Roman"/>
+          <w:lang w:val="ru-RU"/>
+        </w:rPr>
+        <w:t xml:space="preserve"> </w:t>
+      </w:r>
+      <w:r>
+        <w:rPr>
+          <w:rFonts w:ascii="Times New Roman" w:hAnsi="Times New Roman" w:cs="Times New Roman"/>
+          <w:lang w:val="ru-RU"/>
+        </w:rPr>
+        <w:t xml:space="preserve">всё же играет простое число </w:t>
+      </w:r>
+      <w:r>
+        <w:rPr>
+          <w:rFonts w:ascii="Times New Roman" w:hAnsi="Times New Roman" w:cs="Times New Roman"/>
+          <w:i/>
+          <w:iCs/>
+          <w:lang w:val="en-US"/>
+        </w:rPr>
+        <w:t>FNV</w:t>
+      </w:r>
+      <w:r>
+        <w:rPr>
+          <w:rFonts w:ascii="Times New Roman" w:hAnsi="Times New Roman" w:cs="Times New Roman"/>
+          <w:i/>
+          <w:iCs/>
+          <w:lang w:val="ru-RU"/>
+        </w:rPr>
+        <w:t>_32_</w:t>
+      </w:r>
+      <w:r>
+        <w:rPr>
+          <w:rFonts w:ascii="Times New Roman" w:hAnsi="Times New Roman" w:cs="Times New Roman"/>
+          <w:i/>
+          <w:iCs/>
+          <w:lang w:val="en-US"/>
+        </w:rPr>
+        <w:t>PRIME</w:t>
+      </w:r>
+      <w:r>
+        <w:rPr>
+          <w:rFonts w:ascii="Times New Roman" w:hAnsi="Times New Roman" w:cs="Times New Roman"/>
+          <w:lang w:val="ru-RU"/>
+        </w:rPr>
+        <w:t>).</w:t>
+      </w:r>
     </w:p>
     <w:p>
       <w:pPr>
         <w:pStyle w:val="ReportText"/>
         <w:rPr>
           <w:rFonts w:ascii="Times New Roman" w:hAnsi="Times New Roman" w:cs="Times New Roman"/>
+          <w:lang w:val="ru-RU"/>
+        </w:rPr>
+      </w:pPr>
+      <w:r>
+        <w:rPr>
+          <w:rFonts w:ascii="Times New Roman" w:hAnsi="Times New Roman" w:cs="Times New Roman"/>
+          <w:lang w:val="ru-RU"/>
+        </w:rPr>
+        <w:t xml:space="preserve">Для работы с битами был создан отдельный модуль </w:t>
+      </w:r>
+      <w:r>
+        <w:rPr>
+          <w:rFonts w:ascii="Times New Roman" w:hAnsi="Times New Roman" w:cs="Times New Roman"/>
+          <w:lang w:val="en-US"/>
+        </w:rPr>
+        <w:t>bits</w:t>
+      </w:r>
+      <w:r>
+        <w:rPr>
+          <w:rFonts w:ascii="Times New Roman" w:hAnsi="Times New Roman" w:cs="Times New Roman"/>
+          <w:lang w:val="ru-RU"/>
+        </w:rPr>
+        <w:t>.</w:t>
+      </w:r>
+      <w:r>
+        <w:rPr>
+          <w:rFonts w:ascii="Times New Roman" w:hAnsi="Times New Roman" w:cs="Times New Roman"/>
+          <w:lang w:val="en-US"/>
+        </w:rPr>
+        <w:t>c</w:t>
+      </w:r>
+      <w:r>
+        <w:rPr>
+          <w:rFonts w:ascii="Times New Roman" w:hAnsi="Times New Roman" w:cs="Times New Roman"/>
+          <w:lang w:val="ru-RU"/>
+        </w:rPr>
+        <w:t xml:space="preserve">, </w:t>
+      </w:r>
+      <w:r>
+        <w:rPr>
+          <w:rFonts w:ascii="Times New Roman" w:hAnsi="Times New Roman" w:cs="Times New Roman"/>
+          <w:lang w:val="ru-RU"/>
+        </w:rPr>
+        <w:t>в котором обозначены функции задания конкретного бита в 1 (</w:t>
+      </w:r>
+      <w:r>
+        <w:rPr>
+          <w:rFonts w:ascii="Times New Roman" w:hAnsi="Times New Roman" w:cs="Times New Roman"/>
+          <w:i/>
+          <w:iCs/>
+          <w:lang w:val="en-US"/>
+        </w:rPr>
+        <w:t>set</w:t>
+      </w:r>
+      <w:r>
+        <w:rPr>
+          <w:rFonts w:ascii="Times New Roman" w:hAnsi="Times New Roman" w:cs="Times New Roman"/>
+          <w:i/>
+          <w:iCs/>
+          <w:lang w:val="ru-RU"/>
+        </w:rPr>
+        <w:t>_</w:t>
+      </w:r>
+      <w:proofErr w:type="gramStart"/>
+      <w:r>
+        <w:rPr>
+          <w:rFonts w:ascii="Times New Roman" w:hAnsi="Times New Roman" w:cs="Times New Roman"/>
+          <w:i/>
+          <w:iCs/>
+          <w:lang w:val="en-US"/>
+        </w:rPr>
+        <w:t>bit</w:t>
+      </w:r>
+      <w:r>
+        <w:rPr>
+          <w:rFonts w:ascii="Times New Roman" w:hAnsi="Times New Roman" w:cs="Times New Roman"/>
+          <w:i/>
+          <w:iCs/>
+          <w:lang w:val="ru-RU"/>
+        </w:rPr>
+        <w:t>(</w:t>
+      </w:r>
+      <w:proofErr w:type="gramEnd"/>
+      <w:r>
+        <w:rPr>
+          <w:rFonts w:ascii="Times New Roman" w:hAnsi="Times New Roman" w:cs="Times New Roman"/>
+          <w:i/>
+          <w:iCs/>
+          <w:lang w:val="ru-RU"/>
+        </w:rPr>
+        <w:t>)</w:t>
+      </w:r>
+      <w:r>
+        <w:rPr>
+          <w:rFonts w:ascii="Times New Roman" w:hAnsi="Times New Roman" w:cs="Times New Roman"/>
+          <w:lang w:val="ru-RU"/>
+        </w:rPr>
+        <w:t xml:space="preserve">), проверки его значения </w:t>
+      </w:r>
+      <w:r>
+        <w:rPr>
+          <w:rFonts w:ascii="Times New Roman" w:hAnsi="Times New Roman" w:cs="Times New Roman"/>
+          <w:lang w:val="ru-RU"/>
+        </w:rPr>
+        <w:t>(</w:t>
+      </w:r>
+      <w:r>
+        <w:rPr>
+          <w:rFonts w:ascii="Times New Roman" w:hAnsi="Times New Roman" w:cs="Times New Roman"/>
+          <w:i/>
+          <w:iCs/>
+          <w:lang w:val="en-US"/>
+        </w:rPr>
+        <w:t>get</w:t>
+      </w:r>
+      <w:r>
+        <w:rPr>
+          <w:rFonts w:ascii="Times New Roman" w:hAnsi="Times New Roman" w:cs="Times New Roman"/>
+          <w:i/>
+          <w:iCs/>
+          <w:lang w:val="ru-RU"/>
+        </w:rPr>
+        <w:t>_</w:t>
+      </w:r>
+      <w:r>
+        <w:rPr>
+          <w:rFonts w:ascii="Times New Roman" w:hAnsi="Times New Roman" w:cs="Times New Roman"/>
+          <w:i/>
+          <w:iCs/>
+          <w:lang w:val="en-US"/>
+        </w:rPr>
+        <w:t>bit</w:t>
+      </w:r>
+      <w:r>
+        <w:rPr>
+          <w:rFonts w:ascii="Times New Roman" w:hAnsi="Times New Roman" w:cs="Times New Roman"/>
+          <w:i/>
+          <w:iCs/>
+          <w:lang w:val="ru-RU"/>
+        </w:rPr>
+        <w:t>()</w:t>
+      </w:r>
+      <w:r>
+        <w:rPr>
+          <w:rFonts w:ascii="Times New Roman" w:hAnsi="Times New Roman" w:cs="Times New Roman"/>
+          <w:lang w:val="ru-RU"/>
+        </w:rPr>
+        <w:t xml:space="preserve">) </w:t>
+      </w:r>
+      <w:r>
+        <w:rPr>
+          <w:rFonts w:ascii="Times New Roman" w:hAnsi="Times New Roman" w:cs="Times New Roman"/>
+          <w:lang w:val="ru-RU"/>
+        </w:rPr>
+        <w:t>и очистки (установки в 0)</w:t>
+      </w:r>
+      <w:r>
+        <w:rPr>
+          <w:rFonts w:ascii="Times New Roman" w:hAnsi="Times New Roman" w:cs="Times New Roman"/>
+          <w:lang w:val="ru-RU"/>
+        </w:rPr>
+        <w:t xml:space="preserve"> (</w:t>
+      </w:r>
+      <w:r>
+        <w:rPr>
+          <w:rFonts w:ascii="Times New Roman" w:hAnsi="Times New Roman" w:cs="Times New Roman"/>
+          <w:i/>
+          <w:iCs/>
+          <w:lang w:val="en-US"/>
+        </w:rPr>
+        <w:t>clear</w:t>
+      </w:r>
+      <w:r>
+        <w:rPr>
+          <w:rFonts w:ascii="Times New Roman" w:hAnsi="Times New Roman" w:cs="Times New Roman"/>
+          <w:i/>
+          <w:iCs/>
+          <w:lang w:val="ru-RU"/>
+        </w:rPr>
+        <w:t>_</w:t>
+      </w:r>
+      <w:r>
+        <w:rPr>
+          <w:rFonts w:ascii="Times New Roman" w:hAnsi="Times New Roman" w:cs="Times New Roman"/>
+          <w:i/>
+          <w:iCs/>
+          <w:lang w:val="en-US"/>
+        </w:rPr>
+        <w:t>bit</w:t>
+      </w:r>
+      <w:r>
+        <w:rPr>
+          <w:rFonts w:ascii="Times New Roman" w:hAnsi="Times New Roman" w:cs="Times New Roman"/>
+          <w:i/>
+          <w:iCs/>
+          <w:lang w:val="ru-RU"/>
+        </w:rPr>
+        <w:t>()</w:t>
+      </w:r>
+      <w:r>
+        <w:rPr>
+          <w:rFonts w:ascii="Times New Roman" w:hAnsi="Times New Roman" w:cs="Times New Roman"/>
+          <w:lang w:val="ru-RU"/>
+        </w:rPr>
+        <w:t>)</w:t>
+      </w:r>
+      <w:r>
+        <w:rPr>
+          <w:rFonts w:ascii="Times New Roman" w:hAnsi="Times New Roman" w:cs="Times New Roman"/>
+          <w:lang w:val="ru-RU"/>
+        </w:rPr>
+        <w:t>.</w:t>
+      </w:r>
+      <w:r>
+        <w:rPr>
+          <w:rFonts w:ascii="Times New Roman" w:hAnsi="Times New Roman" w:cs="Times New Roman"/>
+          <w:lang w:val="ru-RU"/>
+        </w:rPr>
+        <w:t xml:space="preserve"> </w:t>
+      </w:r>
+      <w:r>
+        <w:rPr>
+          <w:rFonts w:ascii="Times New Roman" w:hAnsi="Times New Roman" w:cs="Times New Roman"/>
+          <w:lang w:val="ru-RU"/>
+        </w:rPr>
+        <w:t xml:space="preserve">Базой для работы с битами установлен тип </w:t>
+      </w:r>
+      <w:proofErr w:type="spellStart"/>
+      <w:r>
+        <w:rPr>
+          <w:rFonts w:ascii="Times New Roman" w:hAnsi="Times New Roman" w:cs="Times New Roman"/>
+          <w:i/>
+          <w:iCs/>
+          <w:lang w:val="en-US"/>
+        </w:rPr>
+        <w:t>uint</w:t>
+      </w:r>
+      <w:proofErr w:type="spellEnd"/>
+      <w:r>
+        <w:rPr>
+          <w:rFonts w:ascii="Times New Roman" w:hAnsi="Times New Roman" w:cs="Times New Roman"/>
+          <w:i/>
+          <w:iCs/>
+          <w:lang w:val="ru-RU"/>
+        </w:rPr>
+        <w:t>_8</w:t>
+      </w:r>
+      <w:r>
+        <w:rPr>
+          <w:rFonts w:ascii="Times New Roman" w:hAnsi="Times New Roman" w:cs="Times New Roman"/>
+          <w:i/>
+          <w:iCs/>
+          <w:lang w:val="en-US"/>
+        </w:rPr>
+        <w:t>t</w:t>
+      </w:r>
+      <w:r>
+        <w:rPr>
+          <w:rFonts w:ascii="Times New Roman" w:hAnsi="Times New Roman" w:cs="Times New Roman"/>
+          <w:lang w:val="ru-RU"/>
+        </w:rPr>
+        <w:t xml:space="preserve">, </w:t>
+      </w:r>
+      <w:r>
+        <w:rPr>
+          <w:rFonts w:ascii="Times New Roman" w:hAnsi="Times New Roman" w:cs="Times New Roman"/>
+          <w:lang w:val="ru-RU"/>
+        </w:rPr>
+        <w:t xml:space="preserve">который содержит в записи натурального числа ровно 8 бит. Соответственно, битовый массив на от 1 до 8 элементов будет содержать лишь одно такое число, от 9 до 16 — 2 числа типа </w:t>
+      </w:r>
+      <w:proofErr w:type="spellStart"/>
+      <w:r>
+        <w:rPr>
+          <w:rFonts w:ascii="Times New Roman" w:hAnsi="Times New Roman" w:cs="Times New Roman"/>
+          <w:i/>
+          <w:iCs/>
+          <w:lang w:val="en-US"/>
+        </w:rPr>
+        <w:t>uint</w:t>
+      </w:r>
+      <w:proofErr w:type="spellEnd"/>
+      <w:r>
+        <w:rPr>
+          <w:rFonts w:ascii="Times New Roman" w:hAnsi="Times New Roman" w:cs="Times New Roman"/>
+          <w:i/>
+          <w:iCs/>
+          <w:lang w:val="ru-RU"/>
+        </w:rPr>
+        <w:t>8_</w:t>
+      </w:r>
+      <w:r>
+        <w:rPr>
+          <w:rFonts w:ascii="Times New Roman" w:hAnsi="Times New Roman" w:cs="Times New Roman"/>
+          <w:i/>
+          <w:iCs/>
+          <w:lang w:val="en-US"/>
+        </w:rPr>
+        <w:t>t</w:t>
+      </w:r>
+      <w:r>
+        <w:rPr>
+          <w:rFonts w:ascii="Times New Roman" w:hAnsi="Times New Roman" w:cs="Times New Roman"/>
+          <w:lang w:val="ru-RU"/>
+        </w:rPr>
+        <w:t xml:space="preserve"> и т.д.</w:t>
+      </w:r>
+    </w:p>
+    <w:p>
+      <w:pPr>
+        <w:pStyle w:val="ReportText"/>
+        <w:rPr>
+          <w:rFonts w:ascii="Times New Roman" w:hAnsi="Times New Roman" w:cs="Times New Roman"/>
+          <w:lang w:val="ru-RU"/>
+        </w:rPr>
+      </w:pPr>
+      <w:r>
+        <w:rPr>
+          <w:rFonts w:ascii="Times New Roman" w:hAnsi="Times New Roman" w:cs="Times New Roman"/>
+          <w:lang w:val="ru-RU"/>
+        </w:rPr>
+        <w:t>Модуль для работы с фильтром Блума — </w:t>
+      </w:r>
+      <w:r>
+        <w:rPr>
+          <w:rFonts w:ascii="Times New Roman" w:hAnsi="Times New Roman" w:cs="Times New Roman"/>
+          <w:i/>
+          <w:iCs/>
+          <w:lang w:val="en-US"/>
+        </w:rPr>
+        <w:t>bloom</w:t>
+      </w:r>
+      <w:r>
+        <w:rPr>
+          <w:rFonts w:ascii="Times New Roman" w:hAnsi="Times New Roman" w:cs="Times New Roman"/>
+          <w:i/>
+          <w:iCs/>
+          <w:lang w:val="ru-RU"/>
+        </w:rPr>
+        <w:t>.</w:t>
+      </w:r>
+      <w:r>
+        <w:rPr>
+          <w:rFonts w:ascii="Times New Roman" w:hAnsi="Times New Roman" w:cs="Times New Roman"/>
+          <w:i/>
+          <w:iCs/>
+          <w:lang w:val="en-US"/>
+        </w:rPr>
+        <w:t>c</w:t>
+      </w:r>
+      <w:r>
+        <w:rPr>
+          <w:rFonts w:ascii="Times New Roman" w:hAnsi="Times New Roman" w:cs="Times New Roman"/>
+          <w:lang w:val="ru-RU"/>
+        </w:rPr>
+        <w:t xml:space="preserve">, </w:t>
+      </w:r>
+      <w:r>
+        <w:rPr>
+          <w:rFonts w:ascii="Times New Roman" w:hAnsi="Times New Roman" w:cs="Times New Roman"/>
+          <w:lang w:val="ru-RU"/>
+        </w:rPr>
+        <w:t xml:space="preserve">в котором описана структура фильтра (массив битов — </w:t>
+      </w:r>
+      <w:proofErr w:type="spellStart"/>
+      <w:r>
+        <w:rPr>
+          <w:rFonts w:ascii="Times New Roman" w:hAnsi="Times New Roman" w:cs="Times New Roman"/>
+          <w:i/>
+          <w:iCs/>
+          <w:lang w:val="en-US"/>
+        </w:rPr>
+        <w:t>uint</w:t>
+      </w:r>
+      <w:proofErr w:type="spellEnd"/>
+      <w:r>
+        <w:rPr>
+          <w:rFonts w:ascii="Times New Roman" w:hAnsi="Times New Roman" w:cs="Times New Roman"/>
+          <w:i/>
+          <w:iCs/>
+          <w:lang w:val="ru-RU"/>
+        </w:rPr>
+        <w:t>8_</w:t>
+      </w:r>
+      <w:r>
+        <w:rPr>
+          <w:rFonts w:ascii="Times New Roman" w:hAnsi="Times New Roman" w:cs="Times New Roman"/>
+          <w:i/>
+          <w:iCs/>
+          <w:lang w:val="en-US"/>
+        </w:rPr>
+        <w:t>t</w:t>
+      </w:r>
+      <w:r>
+        <w:rPr>
+          <w:rFonts w:ascii="Times New Roman" w:hAnsi="Times New Roman" w:cs="Times New Roman"/>
+          <w:i/>
+          <w:iCs/>
+          <w:lang w:val="ru-RU"/>
+        </w:rPr>
+        <w:t xml:space="preserve"> *</w:t>
+      </w:r>
+      <w:r>
+        <w:rPr>
+          <w:rFonts w:ascii="Times New Roman" w:hAnsi="Times New Roman" w:cs="Times New Roman"/>
+          <w:i/>
+          <w:iCs/>
+          <w:lang w:val="en-US"/>
+        </w:rPr>
+        <w:t>bits</w:t>
+      </w:r>
+      <w:r>
+        <w:rPr>
+          <w:rFonts w:ascii="Times New Roman" w:hAnsi="Times New Roman" w:cs="Times New Roman"/>
+          <w:lang w:val="ru-RU"/>
+        </w:rPr>
+        <w:t xml:space="preserve">, </w:t>
+      </w:r>
+      <w:r>
+        <w:rPr>
+          <w:rFonts w:ascii="Times New Roman" w:hAnsi="Times New Roman" w:cs="Times New Roman"/>
+          <w:lang w:val="ru-RU"/>
+        </w:rPr>
+        <w:t xml:space="preserve">размер фильтра </w:t>
+      </w:r>
+      <w:r>
+        <w:rPr>
+          <w:rFonts w:ascii="Times New Roman" w:hAnsi="Times New Roman" w:cs="Times New Roman"/>
+          <w:i/>
+          <w:iCs/>
+          <w:lang w:val="en-US"/>
+        </w:rPr>
+        <w:t>m</w:t>
+      </w:r>
+      <w:r>
+        <w:rPr>
+          <w:rFonts w:ascii="Times New Roman" w:hAnsi="Times New Roman" w:cs="Times New Roman"/>
+          <w:lang w:val="ru-RU"/>
+        </w:rPr>
+        <w:t xml:space="preserve">, </w:t>
+      </w:r>
+      <w:r>
+        <w:rPr>
+          <w:rFonts w:ascii="Times New Roman" w:hAnsi="Times New Roman" w:cs="Times New Roman"/>
+          <w:lang w:val="ru-RU"/>
+        </w:rPr>
+        <w:t xml:space="preserve">количество хеш-функций </w:t>
+      </w:r>
+      <w:r>
+        <w:rPr>
+          <w:rFonts w:ascii="Times New Roman" w:hAnsi="Times New Roman" w:cs="Times New Roman"/>
+          <w:i/>
+          <w:iCs/>
+          <w:lang w:val="en-US"/>
+        </w:rPr>
+        <w:t>k</w:t>
+      </w:r>
+      <w:r>
+        <w:rPr>
+          <w:rFonts w:ascii="Times New Roman" w:hAnsi="Times New Roman" w:cs="Times New Roman"/>
+          <w:lang w:val="ru-RU"/>
+        </w:rPr>
+        <w:t>) и функции для работы с ним</w:t>
+      </w:r>
+      <w:r>
+        <w:rPr>
+          <w:rFonts w:ascii="Times New Roman" w:hAnsi="Times New Roman" w:cs="Times New Roman"/>
+          <w:lang w:val="ru-RU"/>
+        </w:rPr>
+        <w:t xml:space="preserve">: </w:t>
+      </w:r>
+      <w:r>
+        <w:rPr>
+          <w:rFonts w:ascii="Times New Roman" w:hAnsi="Times New Roman" w:cs="Times New Roman"/>
+          <w:i/>
+          <w:iCs/>
+          <w:lang w:val="en-US"/>
+        </w:rPr>
+        <w:t>bloom</w:t>
+      </w:r>
+      <w:r>
+        <w:rPr>
+          <w:rFonts w:ascii="Times New Roman" w:hAnsi="Times New Roman" w:cs="Times New Roman"/>
+          <w:i/>
+          <w:iCs/>
+          <w:lang w:val="ru-RU"/>
+        </w:rPr>
+        <w:t>_</w:t>
+      </w:r>
+      <w:proofErr w:type="spellStart"/>
+      <w:r>
+        <w:rPr>
+          <w:rFonts w:ascii="Times New Roman" w:hAnsi="Times New Roman" w:cs="Times New Roman"/>
+          <w:i/>
+          <w:iCs/>
+          <w:lang w:val="en-US"/>
+        </w:rPr>
+        <w:t>init</w:t>
+      </w:r>
+      <w:proofErr w:type="spellEnd"/>
+      <w:r>
+        <w:rPr>
+          <w:rFonts w:ascii="Times New Roman" w:hAnsi="Times New Roman" w:cs="Times New Roman"/>
+          <w:i/>
+          <w:iCs/>
+          <w:lang w:val="ru-RU"/>
+        </w:rPr>
+        <w:t>()</w:t>
+      </w:r>
+      <w:r>
+        <w:rPr>
+          <w:rFonts w:ascii="Times New Roman" w:hAnsi="Times New Roman" w:cs="Times New Roman"/>
+          <w:lang w:val="ru-RU"/>
+        </w:rPr>
+        <w:t xml:space="preserve"> </w:t>
+      </w:r>
+      <w:r>
+        <w:rPr>
+          <w:rFonts w:ascii="Times New Roman" w:hAnsi="Times New Roman" w:cs="Times New Roman"/>
+          <w:lang w:val="ru-RU"/>
+        </w:rPr>
+        <w:t>для инициализации фильтра Блума, принимающая на вход количество элементов и желаемую вероятность получения ложноположительного результата</w:t>
+      </w:r>
+      <w:r>
+        <w:rPr>
+          <w:rFonts w:ascii="Times New Roman" w:hAnsi="Times New Roman" w:cs="Times New Roman"/>
+          <w:lang w:val="ru-RU"/>
+        </w:rPr>
+        <w:t xml:space="preserve"> — </w:t>
+      </w:r>
+      <w:r>
+        <w:rPr>
+          <w:rFonts w:ascii="Times New Roman" w:hAnsi="Times New Roman" w:cs="Times New Roman"/>
+          <w:lang w:val="ru-RU"/>
+        </w:rPr>
+        <w:t xml:space="preserve">в ней также используются функции </w:t>
+      </w:r>
+      <w:r>
+        <w:rPr>
+          <w:rFonts w:ascii="Times New Roman" w:hAnsi="Times New Roman" w:cs="Times New Roman"/>
+          <w:i/>
+          <w:iCs/>
+          <w:lang w:val="en-US"/>
+        </w:rPr>
+        <w:t>bloom</w:t>
+      </w:r>
+      <w:r>
+        <w:rPr>
+          <w:rFonts w:ascii="Times New Roman" w:hAnsi="Times New Roman" w:cs="Times New Roman"/>
+          <w:i/>
+          <w:iCs/>
+          <w:lang w:val="ru-RU"/>
+        </w:rPr>
+        <w:t>_</w:t>
+      </w:r>
+      <w:proofErr w:type="spellStart"/>
+      <w:r>
+        <w:rPr>
+          <w:rFonts w:ascii="Times New Roman" w:hAnsi="Times New Roman" w:cs="Times New Roman"/>
+          <w:i/>
+          <w:iCs/>
+          <w:lang w:val="en-US"/>
+        </w:rPr>
+        <w:t>optimalFilterSize</w:t>
+      </w:r>
+      <w:proofErr w:type="spellEnd"/>
+      <w:r>
+        <w:rPr>
+          <w:rFonts w:ascii="Times New Roman" w:hAnsi="Times New Roman" w:cs="Times New Roman"/>
+          <w:i/>
+          <w:iCs/>
+          <w:lang w:val="ru-RU"/>
+        </w:rPr>
+        <w:t>()</w:t>
+      </w:r>
+      <w:r>
+        <w:rPr>
+          <w:rFonts w:ascii="Times New Roman" w:hAnsi="Times New Roman" w:cs="Times New Roman"/>
+          <w:lang w:val="ru-RU"/>
+        </w:rPr>
+        <w:t xml:space="preserve"> </w:t>
+      </w:r>
+      <w:r>
+        <w:rPr>
+          <w:rFonts w:ascii="Times New Roman" w:hAnsi="Times New Roman" w:cs="Times New Roman"/>
+          <w:lang w:val="ru-RU"/>
+        </w:rPr>
+        <w:t xml:space="preserve">и </w:t>
+      </w:r>
+      <w:r>
+        <w:rPr>
+          <w:rFonts w:ascii="Times New Roman" w:hAnsi="Times New Roman" w:cs="Times New Roman"/>
+          <w:i/>
+          <w:iCs/>
+          <w:lang w:val="en-US"/>
+        </w:rPr>
+        <w:t>bloom</w:t>
+      </w:r>
+      <w:r>
+        <w:rPr>
+          <w:rFonts w:ascii="Times New Roman" w:hAnsi="Times New Roman" w:cs="Times New Roman"/>
+          <w:i/>
+          <w:iCs/>
+          <w:lang w:val="ru-RU"/>
+        </w:rPr>
+        <w:t>_</w:t>
+      </w:r>
+      <w:proofErr w:type="spellStart"/>
+      <w:r>
+        <w:rPr>
+          <w:rFonts w:ascii="Times New Roman" w:hAnsi="Times New Roman" w:cs="Times New Roman"/>
+          <w:i/>
+          <w:iCs/>
+          <w:lang w:val="en-US"/>
+        </w:rPr>
+        <w:t>optimalHashNumber</w:t>
+      </w:r>
+      <w:proofErr w:type="spellEnd"/>
+      <w:r>
+        <w:rPr>
+          <w:rFonts w:ascii="Times New Roman" w:hAnsi="Times New Roman" w:cs="Times New Roman"/>
+          <w:i/>
+          <w:iCs/>
+          <w:lang w:val="ru-RU"/>
+        </w:rPr>
+        <w:t>()</w:t>
+      </w:r>
+      <w:r>
+        <w:rPr>
+          <w:rFonts w:ascii="Times New Roman" w:hAnsi="Times New Roman" w:cs="Times New Roman"/>
+          <w:lang w:val="ru-RU"/>
+        </w:rPr>
+        <w:t xml:space="preserve"> для нахождения оптимальных значений размера фильтра и количества хеш-функций (максимального итератора) соответственно</w:t>
+      </w:r>
+      <w:r>
+        <w:rPr>
+          <w:rFonts w:ascii="Times New Roman" w:hAnsi="Times New Roman" w:cs="Times New Roman"/>
+          <w:lang w:val="ru-RU"/>
+        </w:rPr>
+        <w:t xml:space="preserve">, </w:t>
+      </w:r>
+      <w:r>
+        <w:rPr>
+          <w:rFonts w:ascii="Times New Roman" w:hAnsi="Times New Roman" w:cs="Times New Roman"/>
+          <w:i/>
+          <w:iCs/>
+          <w:lang w:val="en-US"/>
+        </w:rPr>
+        <w:t>bloom</w:t>
+      </w:r>
+      <w:r>
+        <w:rPr>
+          <w:rFonts w:ascii="Times New Roman" w:hAnsi="Times New Roman" w:cs="Times New Roman"/>
+          <w:i/>
+          <w:iCs/>
+          <w:lang w:val="ru-RU"/>
+        </w:rPr>
+        <w:t>_</w:t>
+      </w:r>
+      <w:r>
+        <w:rPr>
+          <w:rFonts w:ascii="Times New Roman" w:hAnsi="Times New Roman" w:cs="Times New Roman"/>
+          <w:i/>
+          <w:iCs/>
+          <w:lang w:val="en-US"/>
+        </w:rPr>
+        <w:t>lookup</w:t>
+      </w:r>
+      <w:r>
+        <w:rPr>
+          <w:rFonts w:ascii="Times New Roman" w:hAnsi="Times New Roman" w:cs="Times New Roman"/>
+          <w:i/>
+          <w:iCs/>
+          <w:lang w:val="ru-RU"/>
+        </w:rPr>
+        <w:t>()</w:t>
+      </w:r>
+      <w:r>
+        <w:rPr>
+          <w:rFonts w:ascii="Times New Roman" w:hAnsi="Times New Roman" w:cs="Times New Roman"/>
+          <w:lang w:val="ru-RU"/>
+        </w:rPr>
+        <w:t xml:space="preserve"> — для «поиска» строкового ключа в </w:t>
+      </w:r>
+      <w:r>
+        <w:rPr>
+          <w:rFonts w:ascii="Times New Roman" w:hAnsi="Times New Roman" w:cs="Times New Roman"/>
+          <w:lang w:val="ru-RU"/>
+        </w:rPr>
+        <w:lastRenderedPageBreak/>
+        <w:t>фильтре Блума (проверки на его отсутствие)</w:t>
+      </w:r>
+      <w:r>
+        <w:rPr>
+          <w:rFonts w:ascii="Times New Roman" w:hAnsi="Times New Roman" w:cs="Times New Roman"/>
+          <w:lang w:val="ru-RU"/>
+        </w:rPr>
+        <w:t xml:space="preserve">, </w:t>
+      </w:r>
+      <w:r>
+        <w:rPr>
+          <w:rFonts w:ascii="Times New Roman" w:hAnsi="Times New Roman" w:cs="Times New Roman"/>
+          <w:i/>
+          <w:iCs/>
+          <w:lang w:val="en-US"/>
+        </w:rPr>
+        <w:t>bloom</w:t>
+      </w:r>
+      <w:r>
+        <w:rPr>
+          <w:rFonts w:ascii="Times New Roman" w:hAnsi="Times New Roman" w:cs="Times New Roman"/>
+          <w:i/>
+          <w:iCs/>
+          <w:lang w:val="ru-RU"/>
+        </w:rPr>
+        <w:t>_</w:t>
+      </w:r>
+      <w:r>
+        <w:rPr>
+          <w:rFonts w:ascii="Times New Roman" w:hAnsi="Times New Roman" w:cs="Times New Roman"/>
+          <w:i/>
+          <w:iCs/>
+          <w:lang w:val="en-US"/>
+        </w:rPr>
+        <w:t>insert</w:t>
+      </w:r>
+      <w:r>
+        <w:rPr>
+          <w:rFonts w:ascii="Times New Roman" w:hAnsi="Times New Roman" w:cs="Times New Roman"/>
+          <w:i/>
+          <w:iCs/>
+          <w:lang w:val="ru-RU"/>
+        </w:rPr>
+        <w:t>()</w:t>
+      </w:r>
+      <w:r>
+        <w:rPr>
+          <w:rFonts w:ascii="Times New Roman" w:hAnsi="Times New Roman" w:cs="Times New Roman"/>
+          <w:lang w:val="ru-RU"/>
+        </w:rPr>
+        <w:t xml:space="preserve"> для вставки в фильтр</w:t>
+      </w:r>
+      <w:r>
+        <w:rPr>
+          <w:rFonts w:ascii="Times New Roman" w:hAnsi="Times New Roman" w:cs="Times New Roman"/>
+          <w:lang w:val="ru-RU"/>
+        </w:rPr>
+        <w:t xml:space="preserve"> </w:t>
+      </w:r>
+      <w:r>
+        <w:rPr>
+          <w:rFonts w:ascii="Times New Roman" w:hAnsi="Times New Roman" w:cs="Times New Roman"/>
+          <w:lang w:val="ru-RU"/>
+        </w:rPr>
+        <w:t xml:space="preserve">и </w:t>
+      </w:r>
+      <w:r>
+        <w:rPr>
+          <w:rFonts w:ascii="Times New Roman" w:hAnsi="Times New Roman" w:cs="Times New Roman"/>
+          <w:i/>
+          <w:iCs/>
+          <w:lang w:val="en-US"/>
+        </w:rPr>
+        <w:t>bloom</w:t>
+      </w:r>
+      <w:r>
+        <w:rPr>
+          <w:rFonts w:ascii="Times New Roman" w:hAnsi="Times New Roman" w:cs="Times New Roman"/>
+          <w:i/>
+          <w:iCs/>
+          <w:lang w:val="ru-RU"/>
+        </w:rPr>
+        <w:t>_</w:t>
+      </w:r>
+      <w:proofErr w:type="spellStart"/>
+      <w:r>
+        <w:rPr>
+          <w:rFonts w:ascii="Times New Roman" w:hAnsi="Times New Roman" w:cs="Times New Roman"/>
+          <w:i/>
+          <w:iCs/>
+          <w:lang w:val="en-US"/>
+        </w:rPr>
+        <w:t>FNVHash</w:t>
+      </w:r>
+      <w:proofErr w:type="spellEnd"/>
+      <w:r>
+        <w:rPr>
+          <w:rFonts w:ascii="Times New Roman" w:hAnsi="Times New Roman" w:cs="Times New Roman"/>
+          <w:i/>
+          <w:iCs/>
+          <w:lang w:val="ru-RU"/>
+        </w:rPr>
+        <w:t>()</w:t>
+      </w:r>
+      <w:r>
+        <w:rPr>
+          <w:rFonts w:ascii="Times New Roman" w:hAnsi="Times New Roman" w:cs="Times New Roman"/>
+          <w:lang w:val="ru-RU"/>
+        </w:rPr>
+        <w:t xml:space="preserve"> для получения </w:t>
+      </w:r>
+      <w:proofErr w:type="spellStart"/>
+      <w:r>
+        <w:rPr>
+          <w:rFonts w:ascii="Times New Roman" w:hAnsi="Times New Roman" w:cs="Times New Roman"/>
+          <w:lang w:val="ru-RU"/>
+        </w:rPr>
+        <w:t>хеша</w:t>
+      </w:r>
+      <w:proofErr w:type="spellEnd"/>
+      <w:r>
+        <w:rPr>
+          <w:rFonts w:ascii="Times New Roman" w:hAnsi="Times New Roman" w:cs="Times New Roman"/>
+          <w:lang w:val="ru-RU"/>
+        </w:rPr>
+        <w:t xml:space="preserve"> от заданного ключа и итератора.</w:t>
+      </w:r>
+    </w:p>
+    <w:p>
+      <w:pPr>
+        <w:pStyle w:val="ReportText"/>
+        <w:rPr>
+          <w:rFonts w:ascii="Times New Roman" w:hAnsi="Times New Roman" w:cs="Times New Roman"/>
+          <w:lang w:val="ru-RU"/>
+        </w:rPr>
+      </w:pPr>
+      <w:r>
+        <w:rPr>
+          <w:rFonts w:ascii="Times New Roman" w:hAnsi="Times New Roman" w:cs="Times New Roman"/>
+          <w:lang w:val="ru-RU"/>
+        </w:rPr>
+        <w:t>В файле тестовой программы (</w:t>
+      </w:r>
+      <w:r>
+        <w:rPr>
+          <w:rFonts w:ascii="Times New Roman" w:hAnsi="Times New Roman" w:cs="Times New Roman"/>
+          <w:i/>
+          <w:iCs/>
+          <w:lang w:val="en-US"/>
+        </w:rPr>
+        <w:t>main</w:t>
+      </w:r>
+      <w:r>
+        <w:rPr>
+          <w:rFonts w:ascii="Times New Roman" w:hAnsi="Times New Roman" w:cs="Times New Roman"/>
+          <w:i/>
+          <w:iCs/>
+          <w:lang w:val="ru-RU"/>
+        </w:rPr>
+        <w:t>.</w:t>
+      </w:r>
+      <w:r>
+        <w:rPr>
+          <w:rFonts w:ascii="Times New Roman" w:hAnsi="Times New Roman" w:cs="Times New Roman"/>
+          <w:i/>
+          <w:iCs/>
+          <w:lang w:val="en-US"/>
+        </w:rPr>
+        <w:t>c</w:t>
+      </w:r>
+      <w:r>
+        <w:rPr>
+          <w:rFonts w:ascii="Times New Roman" w:hAnsi="Times New Roman" w:cs="Times New Roman"/>
+          <w:lang w:val="ru-RU"/>
+        </w:rPr>
+        <w:t>)</w:t>
+      </w:r>
+      <w:r>
+        <w:rPr>
+          <w:rFonts w:ascii="Times New Roman" w:hAnsi="Times New Roman" w:cs="Times New Roman"/>
+          <w:lang w:val="ru-RU"/>
+        </w:rPr>
+        <w:t xml:space="preserve"> </w:t>
+      </w:r>
+      <w:r>
+        <w:rPr>
+          <w:rFonts w:ascii="Times New Roman" w:hAnsi="Times New Roman" w:cs="Times New Roman"/>
+          <w:lang w:val="ru-RU"/>
+        </w:rPr>
+        <w:t>происходит следующее</w:t>
+      </w:r>
+      <w:r>
+        <w:rPr>
+          <w:rFonts w:ascii="Times New Roman" w:hAnsi="Times New Roman" w:cs="Times New Roman"/>
+          <w:lang w:val="ru-RU"/>
+        </w:rPr>
+        <w:t xml:space="preserve">: </w:t>
+      </w:r>
+      <w:r>
+        <w:rPr>
+          <w:rFonts w:ascii="Times New Roman" w:hAnsi="Times New Roman" w:cs="Times New Roman"/>
+          <w:lang w:val="ru-RU"/>
+        </w:rPr>
+        <w:t>инициализация нового фильтра Блума для 10 элементов и вероятностью ложноположительного результата в</w:t>
+      </w:r>
+      <w:r>
+        <w:rPr>
+          <w:rFonts w:ascii="Times New Roman" w:hAnsi="Times New Roman" w:cs="Times New Roman"/>
+          <w:lang w:val="ru-RU"/>
+        </w:rPr>
+        <w:t xml:space="preserve"> 1% (0,01), </w:t>
+      </w:r>
+      <w:r>
+        <w:rPr>
+          <w:rFonts w:ascii="Times New Roman" w:hAnsi="Times New Roman" w:cs="Times New Roman"/>
+          <w:lang w:val="ru-RU"/>
+        </w:rPr>
+        <w:t xml:space="preserve">далее цикл </w:t>
+      </w:r>
+      <w:r>
+        <w:rPr>
+          <w:rFonts w:ascii="Times New Roman" w:hAnsi="Times New Roman" w:cs="Times New Roman"/>
+          <w:lang w:val="en-US"/>
+        </w:rPr>
+        <w:t>for</w:t>
+      </w:r>
+      <w:r>
+        <w:rPr>
+          <w:rFonts w:ascii="Times New Roman" w:hAnsi="Times New Roman" w:cs="Times New Roman"/>
+          <w:lang w:val="ru-RU"/>
+        </w:rPr>
+        <w:t xml:space="preserve"> на 2 итерации, в котором добавляются строковые ключи. Вторая итерация смоделирована для того, чтобы проверить, добавит ли фильтр один и тот же ключ 2 раза подряд. Как мы можем видеть из результатов, фильтр Блума сообщает нам, что данные элементы уже возможно находятся в фильтре</w:t>
+      </w:r>
+      <w:r>
+        <w:rPr>
+          <w:rFonts w:ascii="Times New Roman" w:hAnsi="Times New Roman" w:cs="Times New Roman"/>
+          <w:lang w:val="ru-RU"/>
+        </w:rPr>
+        <w:t xml:space="preserve">, </w:t>
+      </w:r>
+      <w:r>
+        <w:rPr>
+          <w:rFonts w:ascii="Times New Roman" w:hAnsi="Times New Roman" w:cs="Times New Roman"/>
+          <w:lang w:val="ru-RU"/>
+        </w:rPr>
+        <w:t xml:space="preserve">так как при добавлении также используется функция </w:t>
+      </w:r>
+      <w:r>
+        <w:rPr>
+          <w:rFonts w:ascii="Times New Roman" w:hAnsi="Times New Roman" w:cs="Times New Roman"/>
+          <w:i/>
+          <w:iCs/>
+          <w:lang w:val="en-US"/>
+        </w:rPr>
+        <w:t>bloom</w:t>
+      </w:r>
+      <w:r>
+        <w:rPr>
+          <w:rFonts w:ascii="Times New Roman" w:hAnsi="Times New Roman" w:cs="Times New Roman"/>
+          <w:i/>
+          <w:iCs/>
+          <w:lang w:val="ru-RU"/>
+        </w:rPr>
+        <w:t>_</w:t>
+      </w:r>
+      <w:proofErr w:type="gramStart"/>
+      <w:r>
+        <w:rPr>
+          <w:rFonts w:ascii="Times New Roman" w:hAnsi="Times New Roman" w:cs="Times New Roman"/>
+          <w:i/>
+          <w:iCs/>
+          <w:lang w:val="en-US"/>
+        </w:rPr>
+        <w:t>lookup</w:t>
+      </w:r>
+      <w:r>
+        <w:rPr>
+          <w:rFonts w:ascii="Times New Roman" w:hAnsi="Times New Roman" w:cs="Times New Roman"/>
+          <w:i/>
+          <w:iCs/>
+          <w:lang w:val="ru-RU"/>
+        </w:rPr>
+        <w:t>(</w:t>
+      </w:r>
+      <w:proofErr w:type="gramEnd"/>
+      <w:r>
+        <w:rPr>
+          <w:rFonts w:ascii="Times New Roman" w:hAnsi="Times New Roman" w:cs="Times New Roman"/>
+          <w:i/>
+          <w:iCs/>
+          <w:lang w:val="ru-RU"/>
+        </w:rPr>
+        <w:t>)</w:t>
+      </w:r>
+      <w:r>
+        <w:rPr>
+          <w:rFonts w:ascii="Times New Roman" w:hAnsi="Times New Roman" w:cs="Times New Roman"/>
+          <w:lang w:val="ru-RU"/>
+        </w:rPr>
+        <w:t xml:space="preserve">. </w:t>
+      </w:r>
+      <w:r>
+        <w:rPr>
+          <w:rFonts w:ascii="Times New Roman" w:hAnsi="Times New Roman" w:cs="Times New Roman"/>
+          <w:lang w:val="ru-RU"/>
+        </w:rPr>
+        <w:t>После проверки всех уже находящихся в фильтре элементов, программа проверяет сторонний ключ на вхождение в фильтр. Результат ожидаем</w:t>
+      </w:r>
+      <w:r>
+        <w:rPr>
+          <w:rFonts w:ascii="Times New Roman" w:hAnsi="Times New Roman" w:cs="Times New Roman"/>
+          <w:lang w:val="ru-RU"/>
+        </w:rPr>
+        <w:t xml:space="preserve"> — </w:t>
+      </w:r>
+      <w:r>
+        <w:rPr>
+          <w:rFonts w:ascii="Times New Roman" w:hAnsi="Times New Roman" w:cs="Times New Roman"/>
+          <w:lang w:val="ru-RU"/>
+        </w:rPr>
+        <w:t>программа сообщает, что данного строкового ключа точно нет в фильтре. Для всех операций над фильтром Блума в терминал выводится лог его работы со специальным префиксом.</w:t>
+      </w:r>
+    </w:p>
+    <w:p>
+      <w:pPr>
+        <w:pStyle w:val="ReportText"/>
+        <w:rPr>
+          <w:rFonts w:ascii="Times New Roman" w:hAnsi="Times New Roman" w:cs="Times New Roman"/>
+          <w:lang w:val="ru-RU"/>
         </w:rPr>
       </w:pPr>
     </w:p>
@@ -4946,6 +6232,7 @@
           <w:noProof/>
           <w:lang w:val="ru-RU"/>
         </w:rPr>
+        <w:lastRenderedPageBreak/>
         <w:drawing>
           <wp:inline distT="0" distB="0" distL="0" distR="0" wp14:anchorId="58C71467" wp14:editId="489029CE">
             <wp:extent cx="3736109" cy="6259286"/>

</xml_diff>

<commit_message>
Implement the summary of the report
</commit_message>
<xml_diff>
--- a/report-dsa-course.docx
+++ b/report-dsa-course.docx
@@ -5986,7 +5986,7 @@
         <w:pStyle w:val="ReportText"/>
         <w:rPr>
           <w:rFonts w:ascii="Times New Roman" w:hAnsi="Times New Roman" w:cs="Times New Roman"/>
-          <w:lang w:val="ru-RU"/>
+          <w:lang w:val="en-US"/>
         </w:rPr>
       </w:pPr>
       <w:r>
@@ -6379,27 +6379,238 @@
         <w:pStyle w:val="ReportText"/>
         <w:rPr>
           <w:rFonts w:ascii="Times New Roman" w:hAnsi="Times New Roman" w:cs="Times New Roman"/>
+          <w:lang w:val="ru-RU"/>
+        </w:rPr>
+      </w:pPr>
+      <w:r>
+        <w:rPr>
+          <w:rFonts w:ascii="Times New Roman" w:hAnsi="Times New Roman" w:cs="Times New Roman"/>
+        </w:rPr>
+        <w:t xml:space="preserve">Осуществлено моделирование </w:t>
+      </w:r>
+      <w:r>
+        <w:rPr>
+          <w:rFonts w:ascii="Times New Roman" w:hAnsi="Times New Roman" w:cs="Times New Roman"/>
+          <w:lang w:val="ru-RU"/>
+        </w:rPr>
+        <w:t>структуры данных</w:t>
+      </w:r>
+      <w:r>
+        <w:rPr>
+          <w:rFonts w:ascii="Times New Roman" w:hAnsi="Times New Roman" w:cs="Times New Roman"/>
+        </w:rPr>
+        <w:t xml:space="preserve">. Показано, что </w:t>
+      </w:r>
+      <w:r>
+        <w:rPr>
+          <w:rFonts w:ascii="Times New Roman" w:hAnsi="Times New Roman" w:cs="Times New Roman"/>
+          <w:lang w:val="ru-RU"/>
+        </w:rPr>
+        <w:t>фильтр Блума временно- и пространственно-эффективен в задаче на гарантированное отсутствие строкового ключа в множестве. Также стоит заметить, что это вероятностная структура данных с возможным получением от неё ложноположительного результата, которая применяется в основном как предварительный фильтр запросов, и для последующего поиска возможно существующего элемента применяются «медленные» и точные алгоритмы поиска. Фильтр Блума создаётся исходя из количества элементов множества и желаемой вероятности ошибки (ложноположительного результата). Он не поддерживает операцию удаления строкового ключа из фильтра, т.к. это может затронуть результаты хеширования других элементов, а значит при их поиске может быть выдан результат «гарантированного отсутствия в фильтре».</w:t>
+      </w:r>
+    </w:p>
+    <w:p>
+      <w:pPr>
+        <w:pStyle w:val="ReportText"/>
+        <w:rPr>
+          <w:rFonts w:ascii="Times New Roman" w:hAnsi="Times New Roman" w:cs="Times New Roman"/>
+          <w:lang w:val="ru-RU"/>
+        </w:rPr>
+      </w:pPr>
+      <w:r>
+        <w:rPr>
+          <w:rFonts w:ascii="Times New Roman" w:hAnsi="Times New Roman" w:cs="Times New Roman"/>
+          <w:lang w:val="ru-RU"/>
+        </w:rPr>
+        <w:t>Фильтр Блума используется во многих продуктах, связанных с хранением данных (</w:t>
+      </w:r>
+      <w:r>
+        <w:rPr>
+          <w:rFonts w:ascii="Times New Roman" w:hAnsi="Times New Roman" w:cs="Times New Roman"/>
           <w:lang w:val="en-US"/>
         </w:rPr>
-      </w:pPr>
-      <w:r>
-        <w:rPr>
-          <w:rFonts w:ascii="Times New Roman" w:hAnsi="Times New Roman" w:cs="Times New Roman"/>
-        </w:rPr>
-        <w:t xml:space="preserve">Осуществлено моделирование </w:t>
-      </w:r>
-      <w:r>
-        <w:rPr>
-          <w:rFonts w:ascii="Times New Roman" w:hAnsi="Times New Roman" w:cs="Times New Roman"/>
-          <w:lang w:val="ru-RU"/>
-        </w:rPr>
-        <w:t>структуры данных</w:t>
-      </w:r>
-      <w:r>
-        <w:rPr>
-          <w:rFonts w:ascii="Times New Roman" w:hAnsi="Times New Roman" w:cs="Times New Roman"/>
-        </w:rPr>
-        <w:t xml:space="preserve">. Показано, что </w:t>
+        <w:t>Google</w:t>
+      </w:r>
+      <w:r>
+        <w:rPr>
+          <w:rFonts w:ascii="Times New Roman" w:hAnsi="Times New Roman" w:cs="Times New Roman"/>
+          <w:lang w:val="ru-RU"/>
+        </w:rPr>
+        <w:t xml:space="preserve"> </w:t>
+      </w:r>
+      <w:proofErr w:type="spellStart"/>
+      <w:r>
+        <w:rPr>
+          <w:rFonts w:ascii="Times New Roman" w:hAnsi="Times New Roman" w:cs="Times New Roman"/>
+          <w:lang w:val="en-US"/>
+        </w:rPr>
+        <w:t>BigTable</w:t>
+      </w:r>
+      <w:proofErr w:type="spellEnd"/>
+      <w:r>
+        <w:rPr>
+          <w:rFonts w:ascii="Times New Roman" w:hAnsi="Times New Roman" w:cs="Times New Roman"/>
+          <w:lang w:val="ru-RU"/>
+        </w:rPr>
+        <w:t xml:space="preserve">, </w:t>
+      </w:r>
+      <w:r>
+        <w:rPr>
+          <w:rFonts w:ascii="Times New Roman" w:hAnsi="Times New Roman" w:cs="Times New Roman"/>
+          <w:lang w:val="en-US"/>
+        </w:rPr>
+        <w:t>Apache</w:t>
+      </w:r>
+      <w:r>
+        <w:rPr>
+          <w:rFonts w:ascii="Times New Roman" w:hAnsi="Times New Roman" w:cs="Times New Roman"/>
+          <w:lang w:val="ru-RU"/>
+        </w:rPr>
+        <w:t xml:space="preserve"> </w:t>
+      </w:r>
+      <w:r>
+        <w:rPr>
+          <w:rFonts w:ascii="Times New Roman" w:hAnsi="Times New Roman" w:cs="Times New Roman"/>
+          <w:lang w:val="en-US"/>
+        </w:rPr>
+        <w:t>HBase</w:t>
+      </w:r>
+      <w:r>
+        <w:rPr>
+          <w:rFonts w:ascii="Times New Roman" w:hAnsi="Times New Roman" w:cs="Times New Roman"/>
+          <w:lang w:val="ru-RU"/>
+        </w:rPr>
+        <w:t xml:space="preserve">, </w:t>
+      </w:r>
+      <w:r>
+        <w:rPr>
+          <w:rFonts w:ascii="Times New Roman" w:hAnsi="Times New Roman" w:cs="Times New Roman"/>
+          <w:lang w:val="en-US"/>
+        </w:rPr>
+        <w:t>Apache</w:t>
+      </w:r>
+      <w:r>
+        <w:rPr>
+          <w:rFonts w:ascii="Times New Roman" w:hAnsi="Times New Roman" w:cs="Times New Roman"/>
+          <w:lang w:val="ru-RU"/>
+        </w:rPr>
+        <w:t xml:space="preserve"> </w:t>
+      </w:r>
+      <w:r>
+        <w:rPr>
+          <w:rFonts w:ascii="Times New Roman" w:hAnsi="Times New Roman" w:cs="Times New Roman"/>
+          <w:lang w:val="en-US"/>
+        </w:rPr>
+        <w:t>Cassandra</w:t>
+      </w:r>
+      <w:r>
+        <w:rPr>
+          <w:rFonts w:ascii="Times New Roman" w:hAnsi="Times New Roman" w:cs="Times New Roman"/>
+          <w:lang w:val="ru-RU"/>
+        </w:rPr>
+        <w:t xml:space="preserve">, </w:t>
+      </w:r>
+      <w:r>
+        <w:rPr>
+          <w:rFonts w:ascii="Times New Roman" w:hAnsi="Times New Roman" w:cs="Times New Roman"/>
+          <w:lang w:val="en-US"/>
+        </w:rPr>
+        <w:t>PostgreSQL</w:t>
+      </w:r>
+      <w:r>
+        <w:rPr>
+          <w:rFonts w:ascii="Times New Roman" w:hAnsi="Times New Roman" w:cs="Times New Roman"/>
+          <w:lang w:val="ru-RU"/>
+        </w:rPr>
+        <w:t>)</w:t>
+      </w:r>
+      <w:r>
+        <w:rPr>
+          <w:rFonts w:ascii="Times New Roman" w:hAnsi="Times New Roman" w:cs="Times New Roman"/>
+          <w:lang w:val="ru-RU"/>
+        </w:rPr>
+        <w:t xml:space="preserve">, </w:t>
+      </w:r>
+      <w:r>
+        <w:rPr>
+          <w:rFonts w:ascii="Times New Roman" w:hAnsi="Times New Roman" w:cs="Times New Roman"/>
+          <w:lang w:val="ru-RU"/>
+        </w:rPr>
+        <w:t>системами архивного хранения (</w:t>
+      </w:r>
+      <w:r>
+        <w:rPr>
+          <w:rFonts w:ascii="Times New Roman" w:hAnsi="Times New Roman" w:cs="Times New Roman"/>
+          <w:lang w:val="en-US"/>
+        </w:rPr>
+        <w:t>Venti</w:t>
+      </w:r>
+      <w:r>
+        <w:rPr>
+          <w:rFonts w:ascii="Times New Roman" w:hAnsi="Times New Roman" w:cs="Times New Roman"/>
+          <w:lang w:val="ru-RU"/>
+        </w:rPr>
+        <w:t xml:space="preserve">, </w:t>
+      </w:r>
+      <w:proofErr w:type="spellStart"/>
+      <w:r>
+        <w:rPr>
+          <w:rFonts w:ascii="Times New Roman" w:hAnsi="Times New Roman" w:cs="Times New Roman"/>
+          <w:lang w:val="en-US"/>
+        </w:rPr>
+        <w:t>WebArchive</w:t>
+      </w:r>
+      <w:proofErr w:type="spellEnd"/>
+      <w:r>
+        <w:rPr>
+          <w:rFonts w:ascii="Times New Roman" w:hAnsi="Times New Roman" w:cs="Times New Roman"/>
+          <w:lang w:val="ru-RU"/>
+        </w:rPr>
+        <w:t>)</w:t>
+      </w:r>
+      <w:r>
+        <w:rPr>
+          <w:rFonts w:ascii="Times New Roman" w:hAnsi="Times New Roman" w:cs="Times New Roman"/>
+          <w:lang w:val="ru-RU"/>
+        </w:rPr>
+        <w:t xml:space="preserve">, </w:t>
+      </w:r>
+      <w:proofErr w:type="spellStart"/>
+      <w:r>
+        <w:rPr>
+          <w:rFonts w:ascii="Times New Roman" w:hAnsi="Times New Roman" w:cs="Times New Roman"/>
+          <w:lang w:val="ru-RU"/>
+        </w:rPr>
+        <w:t>блокчейн</w:t>
+      </w:r>
+      <w:proofErr w:type="spellEnd"/>
+      <w:r>
+        <w:rPr>
+          <w:rFonts w:ascii="Times New Roman" w:hAnsi="Times New Roman" w:cs="Times New Roman"/>
+          <w:lang w:val="ru-RU"/>
+        </w:rPr>
+        <w:t>-системах (</w:t>
+      </w:r>
+      <w:r>
+        <w:rPr>
+          <w:rFonts w:ascii="Times New Roman" w:hAnsi="Times New Roman" w:cs="Times New Roman"/>
+          <w:lang w:val="en-US"/>
+        </w:rPr>
+        <w:t>Ethereum</w:t>
+      </w:r>
+      <w:r>
+        <w:rPr>
+          <w:rFonts w:ascii="Times New Roman" w:hAnsi="Times New Roman" w:cs="Times New Roman"/>
+          <w:lang w:val="ru-RU"/>
+        </w:rPr>
+        <w:t>)</w:t>
+      </w:r>
+      <w:r>
+        <w:rPr>
+          <w:rFonts w:ascii="Times New Roman" w:hAnsi="Times New Roman" w:cs="Times New Roman"/>
+          <w:lang w:val="ru-RU"/>
+        </w:rPr>
+        <w:t>.</w:t>
       </w:r>
     </w:p>
     <w:p>

</xml_diff>

<commit_message>
Add verbal description of the algorithms
</commit_message>
<xml_diff>
--- a/report-dsa-course.docx
+++ b/report-dsa-course.docx
@@ -2196,6 +2196,22 @@
         </w:rPr>
         <w:t xml:space="preserve"> </w:t>
       </w:r>
+      <w:r>
+        <w:rPr>
+          <w:rFonts w:ascii="Times New Roman" w:hAnsi="Times New Roman" w:cs="Times New Roman"/>
+          <w:lang w:val="ru-RU"/>
+        </w:rPr>
+        <w:t>выделяется память под битовый массив некоторого размера, исходя из количества элементов и количества хеш-функций. Все биты в массиве битов приравниваются к 0.</w:t>
+      </w:r>
+    </w:p>
+    <w:p>
+      <w:pPr>
+        <w:pStyle w:val="ReportSubsection"/>
+        <w:rPr>
+          <w:rFonts w:ascii="Times New Roman" w:hAnsi="Times New Roman" w:cs="Times New Roman"/>
+          <w:lang w:val="ru-RU"/>
+        </w:rPr>
+      </w:pPr>
     </w:p>
     <w:p>
       <w:pPr>
@@ -2218,6 +2234,96 @@
           <w:lang w:val="ru-RU"/>
         </w:rPr>
         <w:t>:</w:t>
+      </w:r>
+      <w:r>
+        <w:rPr>
+          <w:rFonts w:ascii="Times New Roman" w:hAnsi="Times New Roman" w:cs="Times New Roman"/>
+          <w:lang w:val="ru-RU"/>
+        </w:rPr>
+        <w:t xml:space="preserve"> строковый ключ подаётся в хеш-функции, на выход программа получает результат в виде индексов в массиве битов. Биты на данных местах устанавливаются в 1.</w:t>
+      </w:r>
+      <w:r>
+        <w:rPr>
+          <w:rFonts w:ascii="Times New Roman" w:hAnsi="Times New Roman" w:cs="Times New Roman"/>
+          <w:lang w:val="ru-RU"/>
+        </w:rPr>
+        <w:t xml:space="preserve"> Модификация</w:t>
+      </w:r>
+      <w:r>
+        <w:rPr>
+          <w:rFonts w:ascii="Times New Roman" w:hAnsi="Times New Roman" w:cs="Times New Roman"/>
+          <w:lang w:val="ru-RU"/>
+        </w:rPr>
+        <w:t xml:space="preserve">: </w:t>
+      </w:r>
+      <w:r>
+        <w:rPr>
+          <w:rFonts w:ascii="Times New Roman" w:hAnsi="Times New Roman" w:cs="Times New Roman"/>
+          <w:lang w:val="ru-RU"/>
+        </w:rPr>
+        <w:t>перед добавлением проверить, нет ли данного элемента уже в множестве.</w:t>
+      </w:r>
+    </w:p>
+    <w:p>
+      <w:pPr>
+        <w:pStyle w:val="ReportText"/>
+        <w:rPr>
+          <w:rFonts w:ascii="Times New Roman" w:hAnsi="Times New Roman" w:cs="Times New Roman"/>
+          <w:lang w:val="ru-RU"/>
+        </w:rPr>
+      </w:pPr>
+    </w:p>
+    <w:p>
+      <w:pPr>
+        <w:pStyle w:val="ReportText"/>
+        <w:rPr>
+          <w:rFonts w:ascii="Times New Roman" w:hAnsi="Times New Roman" w:cs="Times New Roman"/>
+          <w:lang w:val="ru-RU"/>
+        </w:rPr>
+      </w:pPr>
+      <w:r>
+        <w:rPr>
+          <w:rFonts w:ascii="Times New Roman" w:hAnsi="Times New Roman" w:cs="Times New Roman"/>
+          <w:lang w:val="ru-RU"/>
+        </w:rPr>
+        <w:t>Проверка на вхождение в множество</w:t>
+      </w:r>
+      <w:r>
+        <w:rPr>
+          <w:rFonts w:ascii="Times New Roman" w:hAnsi="Times New Roman" w:cs="Times New Roman"/>
+          <w:lang w:val="ru-RU"/>
+        </w:rPr>
+        <w:t xml:space="preserve"> (поиск)</w:t>
+      </w:r>
+      <w:r>
+        <w:rPr>
+          <w:rFonts w:ascii="Times New Roman" w:hAnsi="Times New Roman" w:cs="Times New Roman"/>
+          <w:lang w:val="ru-RU"/>
+        </w:rPr>
+        <w:t>:</w:t>
+      </w:r>
+      <w:r>
+        <w:rPr>
+          <w:rFonts w:ascii="Times New Roman" w:hAnsi="Times New Roman" w:cs="Times New Roman"/>
+          <w:lang w:val="ru-RU"/>
+        </w:rPr>
+        <w:t xml:space="preserve"> строковый элемент подаётся в хеш-функции, на выход программа получает результат в виде индексов в массиве битов. Проверяется, все ли биты на соответствующих позициях равны 1. Если да, элемент возможно есть в фильтре. Если нет (хотя бы один из битов равен 0) — элемента гарантировано нет в фильтре, а на местах, где биты были равны 1, мы столкнулись с результатом </w:t>
+      </w:r>
+      <w:proofErr w:type="spellStart"/>
+      <w:r>
+        <w:rPr>
+          <w:rFonts w:ascii="Times New Roman" w:hAnsi="Times New Roman" w:cs="Times New Roman"/>
+          <w:lang w:val="ru-RU"/>
+        </w:rPr>
+        <w:t>хеша</w:t>
+      </w:r>
+      <w:proofErr w:type="spellEnd"/>
+      <w:r>
+        <w:rPr>
+          <w:rFonts w:ascii="Times New Roman" w:hAnsi="Times New Roman" w:cs="Times New Roman"/>
+          <w:lang w:val="ru-RU"/>
+        </w:rPr>
+        <w:t xml:space="preserve"> для других элементов (коллизия).</w:t>
       </w:r>
     </w:p>
     <w:p>
@@ -2437,6 +2543,7 @@
             <w:rFonts w:ascii="Cambria Math" w:hAnsi="Cambria Math" w:cs="Times New Roman"/>
             <w:lang w:val="ru-RU"/>
           </w:rPr>
+          <w:lastRenderedPageBreak/>
           <m:t>1-</m:t>
         </m:r>
         <m:f>
@@ -3496,16 +3603,7 @@
           <w:iCs/>
           <w:lang w:val="ru-RU"/>
         </w:rPr>
-        <w:t xml:space="preserve">вероятность ложноположительного срабатывания «поиска» в фильтре Блума (вероятность того, </w:t>
-      </w:r>
-      <w:r>
-        <w:rPr>
-          <w:rFonts w:ascii="Times New Roman" w:hAnsi="Times New Roman" w:cs="Times New Roman"/>
-          <w:iCs/>
-          <w:lang w:val="ru-RU"/>
-        </w:rPr>
-        <w:lastRenderedPageBreak/>
-        <w:t xml:space="preserve">что для отсутствующего элемента каждая позиция (бит), вычисленная </w:t>
+        <w:t xml:space="preserve">вероятность ложноположительного срабатывания «поиска» в фильтре Блума (вероятность того, что для отсутствующего элемента каждая позиция (бит), вычисленная </w:t>
       </w:r>
       <w:r>
         <w:rPr>
@@ -3542,6 +3640,13 @@
         </w:rPr>
       </w:pPr>
       <m:oMath>
+        <m:r>
+          <w:rPr>
+            <w:rFonts w:ascii="Cambria Math" w:hAnsi="Cambria Math" w:cs="Times New Roman"/>
+            <w:lang w:val="ru-RU"/>
+          </w:rPr>
+          <m:t>(</m:t>
+        </m:r>
         <m:r>
           <w:rPr>
             <w:rFonts w:ascii="Cambria Math" w:hAnsi="Cambria Math" w:cs="Times New Roman"/>
@@ -3577,6 +3682,16 @@
                 <w:lang w:val="en-US"/>
               </w:rPr>
               <m:t>min</m:t>
+            </m:r>
+            <m:r>
+              <m:rPr>
+                <m:sty m:val="p"/>
+              </m:rPr>
+              <w:rPr>
+                <w:rFonts w:ascii="Cambria Math" w:hAnsi="Cambria Math" w:cs="Times New Roman"/>
+                <w:lang w:val="en-US"/>
+              </w:rPr>
+              <m:t>)</m:t>
             </m:r>
           </m:fName>
           <m:e>
@@ -4695,7 +4810,15 @@
           <w:rFonts w:ascii="Times New Roman" w:hAnsi="Times New Roman" w:cs="Times New Roman"/>
           <w:lang w:val="ru-RU"/>
         </w:rPr>
-        <w:t xml:space="preserve"> некоторого ключа в фильтре Блума сопоставимы с теми же операциями в хеш-таблицах</w:t>
+        <w:t xml:space="preserve"> некоторого ключа в фильтре Блума сопоставимы с теми же операциями </w:t>
+      </w:r>
+      <w:r>
+        <w:rPr>
+          <w:rFonts w:ascii="Times New Roman" w:hAnsi="Times New Roman" w:cs="Times New Roman"/>
+          <w:lang w:val="ru-RU"/>
+        </w:rPr>
+        <w:lastRenderedPageBreak/>
+        <w:t>в хеш-таблицах</w:t>
       </w:r>
       <w:r>
         <w:rPr>

</xml_diff>

<commit_message>
Add pictures for algorithms description
</commit_message>
<xml_diff>
--- a/report-dsa-course.docx
+++ b/report-dsa-course.docx
@@ -2201,8 +2201,31 @@
           <w:rFonts w:ascii="Times New Roman" w:hAnsi="Times New Roman" w:cs="Times New Roman"/>
           <w:lang w:val="ru-RU"/>
         </w:rPr>
-        <w:t>выделяется память под битовый массив некоторого размера, исходя из количества элементов и количества хеш-функций. Все биты в массиве битов приравниваются к 0.</w:t>
-      </w:r>
+        <w:t>выделяется память под битовый массив некоторого размера, исходя из количества элементов и количества хеш-функций. Все биты в массиве битов приравниваются к 0</w:t>
+      </w:r>
+      <w:r>
+        <w:rPr>
+          <w:rFonts w:ascii="Times New Roman" w:hAnsi="Times New Roman" w:cs="Times New Roman"/>
+          <w:lang w:val="ru-RU"/>
+        </w:rPr>
+        <w:t xml:space="preserve"> (демонстрация созданного фильтра Блума — рис.1.1)</w:t>
+      </w:r>
+      <w:r>
+        <w:rPr>
+          <w:rFonts w:ascii="Times New Roman" w:hAnsi="Times New Roman" w:cs="Times New Roman"/>
+          <w:lang w:val="ru-RU"/>
+        </w:rPr>
+        <w:t>.</w:t>
+      </w:r>
+    </w:p>
+    <w:p>
+      <w:pPr>
+        <w:pStyle w:val="ReportSubsection"/>
+        <w:rPr>
+          <w:rFonts w:ascii="Times New Roman" w:hAnsi="Times New Roman" w:cs="Times New Roman"/>
+          <w:lang w:val="ru-RU"/>
+        </w:rPr>
+      </w:pPr>
     </w:p>
     <w:p>
       <w:pPr>
@@ -2224,6 +2247,68 @@
       <w:r>
         <w:rPr>
           <w:rFonts w:ascii="Times New Roman" w:hAnsi="Times New Roman" w:cs="Times New Roman"/>
+          <w:noProof/>
+          <w:lang w:val="ru-RU"/>
+        </w:rPr>
+        <w:drawing>
+          <wp:anchor distT="0" distB="0" distL="114300" distR="114300" simplePos="0" relativeHeight="251658240" behindDoc="0" locked="0" layoutInCell="1" allowOverlap="1" wp14:anchorId="78C8243D" wp14:editId="785F7C2D">
+            <wp:simplePos x="0" y="0"/>
+            <wp:positionH relativeFrom="column">
+              <wp:posOffset>-252368</wp:posOffset>
+            </wp:positionH>
+            <wp:positionV relativeFrom="paragraph">
+              <wp:posOffset>1307828</wp:posOffset>
+            </wp:positionV>
+            <wp:extent cx="6950075" cy="1590675"/>
+            <wp:effectExtent l="0" t="0" r="0" b="0"/>
+            <wp:wrapTopAndBottom/>
+            <wp:docPr id="15" name="Picture 15"/>
+            <wp:cNvGraphicFramePr>
+              <a:graphicFrameLocks xmlns:a="http://schemas.openxmlformats.org/drawingml/2006/main" noChangeAspect="1"/>
+            </wp:cNvGraphicFramePr>
+            <a:graphic xmlns:a="http://schemas.openxmlformats.org/drawingml/2006/main">
+              <a:graphicData uri="http://schemas.openxmlformats.org/drawingml/2006/picture">
+                <pic:pic xmlns:pic="http://schemas.openxmlformats.org/drawingml/2006/picture">
+                  <pic:nvPicPr>
+                    <pic:cNvPr id="15" name="Picture 15"/>
+                    <pic:cNvPicPr/>
+                  </pic:nvPicPr>
+                  <pic:blipFill>
+                    <a:blip r:embed="rId8" cstate="print">
+                      <a:extLst>
+                        <a:ext uri="{28A0092B-C50C-407E-A947-70E740481C1C}">
+                          <a14:useLocalDpi xmlns:a14="http://schemas.microsoft.com/office/drawing/2010/main" val="0"/>
+                        </a:ext>
+                      </a:extLst>
+                    </a:blip>
+                    <a:stretch>
+                      <a:fillRect/>
+                    </a:stretch>
+                  </pic:blipFill>
+                  <pic:spPr>
+                    <a:xfrm>
+                      <a:off x="0" y="0"/>
+                      <a:ext cx="6950075" cy="1590675"/>
+                    </a:xfrm>
+                    <a:prstGeom prst="rect">
+                      <a:avLst/>
+                    </a:prstGeom>
+                  </pic:spPr>
+                </pic:pic>
+              </a:graphicData>
+            </a:graphic>
+            <wp14:sizeRelH relativeFrom="page">
+              <wp14:pctWidth>0</wp14:pctWidth>
+            </wp14:sizeRelH>
+            <wp14:sizeRelV relativeFrom="page">
+              <wp14:pctHeight>0</wp14:pctHeight>
+            </wp14:sizeRelV>
+          </wp:anchor>
+        </w:drawing>
+      </w:r>
+      <w:r>
+        <w:rPr>
+          <w:rFonts w:ascii="Times New Roman" w:hAnsi="Times New Roman" w:cs="Times New Roman"/>
           <w:lang w:val="ru-RU"/>
         </w:rPr>
         <w:t>Добавление элемента</w:t>
@@ -2267,6 +2352,24 @@
     <w:p>
       <w:pPr>
         <w:pStyle w:val="ReportText"/>
+        <w:jc w:val="center"/>
+        <w:rPr>
+          <w:rFonts w:ascii="Times New Roman" w:hAnsi="Times New Roman" w:cs="Times New Roman"/>
+          <w:lang w:val="ru-RU"/>
+        </w:rPr>
+      </w:pPr>
+      <w:r>
+        <w:rPr>
+          <w:rFonts w:ascii="Times New Roman" w:hAnsi="Times New Roman" w:cs="Times New Roman"/>
+          <w:lang w:val="ru-RU"/>
+        </w:rPr>
+        <w:t>Рисунок 1.2 — добавление элементов в фильтр Блума</w:t>
+      </w:r>
+    </w:p>
+    <w:p>
+      <w:pPr>
+        <w:pStyle w:val="ReportText"/>
+        <w:jc w:val="left"/>
         <w:rPr>
           <w:rFonts w:ascii="Times New Roman" w:hAnsi="Times New Roman" w:cs="Times New Roman"/>
           <w:lang w:val="ru-RU"/>
@@ -2276,59 +2379,7 @@
     <w:p>
       <w:pPr>
         <w:pStyle w:val="ReportText"/>
-        <w:rPr>
-          <w:rFonts w:ascii="Times New Roman" w:hAnsi="Times New Roman" w:cs="Times New Roman"/>
-          <w:lang w:val="ru-RU"/>
-        </w:rPr>
-      </w:pPr>
-      <w:r>
-        <w:rPr>
-          <w:rFonts w:ascii="Times New Roman" w:hAnsi="Times New Roman" w:cs="Times New Roman"/>
-          <w:lang w:val="ru-RU"/>
-        </w:rPr>
-        <w:t>Проверка на вхождение в множество</w:t>
-      </w:r>
-      <w:r>
-        <w:rPr>
-          <w:rFonts w:ascii="Times New Roman" w:hAnsi="Times New Roman" w:cs="Times New Roman"/>
-          <w:lang w:val="ru-RU"/>
-        </w:rPr>
-        <w:t xml:space="preserve"> (поиск)</w:t>
-      </w:r>
-      <w:r>
-        <w:rPr>
-          <w:rFonts w:ascii="Times New Roman" w:hAnsi="Times New Roman" w:cs="Times New Roman"/>
-          <w:lang w:val="ru-RU"/>
-        </w:rPr>
-        <w:t>:</w:t>
-      </w:r>
-      <w:r>
-        <w:rPr>
-          <w:rFonts w:ascii="Times New Roman" w:hAnsi="Times New Roman" w:cs="Times New Roman"/>
-          <w:lang w:val="ru-RU"/>
-        </w:rPr>
-        <w:t xml:space="preserve"> строковый элемент подаётся в хеш-функции, на выход программа получает результат в виде индексов в массиве битов. Проверяется, все ли биты на соответствующих позициях равны 1. Если да, элемент возможно есть в фильтре. Если нет (хотя бы один из битов равен 0) — элемента гарантировано нет в фильтре, а на местах, где биты были равны 1, мы столкнулись с результатом </w:t>
-      </w:r>
-      <w:proofErr w:type="spellStart"/>
-      <w:r>
-        <w:rPr>
-          <w:rFonts w:ascii="Times New Roman" w:hAnsi="Times New Roman" w:cs="Times New Roman"/>
-          <w:lang w:val="ru-RU"/>
-        </w:rPr>
-        <w:t>хеша</w:t>
-      </w:r>
-      <w:proofErr w:type="spellEnd"/>
-      <w:r>
-        <w:rPr>
-          <w:rFonts w:ascii="Times New Roman" w:hAnsi="Times New Roman" w:cs="Times New Roman"/>
-          <w:lang w:val="ru-RU"/>
-        </w:rPr>
-        <w:t xml:space="preserve"> для других элементов (коллизия).</w:t>
-      </w:r>
-    </w:p>
-    <w:p>
-      <w:pPr>
-        <w:pStyle w:val="ReportText"/>
+        <w:jc w:val="left"/>
         <w:rPr>
           <w:rFonts w:ascii="Times New Roman" w:hAnsi="Times New Roman" w:cs="Times New Roman"/>
           <w:lang w:val="ru-RU"/>
@@ -2348,6 +2399,277 @@
           <w:rFonts w:ascii="Times New Roman" w:hAnsi="Times New Roman" w:cs="Times New Roman"/>
           <w:lang w:val="ru-RU"/>
         </w:rPr>
+        <w:t>Проверка на вхождение в множество</w:t>
+      </w:r>
+      <w:r>
+        <w:rPr>
+          <w:rFonts w:ascii="Times New Roman" w:hAnsi="Times New Roman" w:cs="Times New Roman"/>
+          <w:lang w:val="ru-RU"/>
+        </w:rPr>
+        <w:t xml:space="preserve"> (поиск)</w:t>
+      </w:r>
+      <w:r>
+        <w:rPr>
+          <w:rFonts w:ascii="Times New Roman" w:hAnsi="Times New Roman" w:cs="Times New Roman"/>
+          <w:lang w:val="ru-RU"/>
+        </w:rPr>
+        <w:t>:</w:t>
+      </w:r>
+      <w:r>
+        <w:rPr>
+          <w:rFonts w:ascii="Times New Roman" w:hAnsi="Times New Roman" w:cs="Times New Roman"/>
+          <w:lang w:val="ru-RU"/>
+        </w:rPr>
+        <w:t xml:space="preserve"> строковый элемент подаётся в хеш-функции, на выход программа получает результат в виде индексов в массиве битов. Проверяется, все ли биты на соответствующих позициях равны 1. Если да, элемент возможно есть в фильтре. Если нет (хотя бы один из битов равен 0) — элемента гарантировано нет в фильтре</w:t>
+      </w:r>
+      <w:r>
+        <w:rPr>
+          <w:rFonts w:ascii="Times New Roman" w:hAnsi="Times New Roman" w:cs="Times New Roman"/>
+          <w:lang w:val="ru-RU"/>
+        </w:rPr>
+        <w:t xml:space="preserve"> (рис.1.3)</w:t>
+      </w:r>
+      <w:r>
+        <w:rPr>
+          <w:rFonts w:ascii="Times New Roman" w:hAnsi="Times New Roman" w:cs="Times New Roman"/>
+          <w:lang w:val="ru-RU"/>
+        </w:rPr>
+        <w:t xml:space="preserve">, а на местах, где биты были равны 1, мы столкнулись с результатом </w:t>
+      </w:r>
+      <w:proofErr w:type="spellStart"/>
+      <w:r>
+        <w:rPr>
+          <w:rFonts w:ascii="Times New Roman" w:hAnsi="Times New Roman" w:cs="Times New Roman"/>
+          <w:lang w:val="ru-RU"/>
+        </w:rPr>
+        <w:t>хеша</w:t>
+      </w:r>
+      <w:proofErr w:type="spellEnd"/>
+      <w:r>
+        <w:rPr>
+          <w:rFonts w:ascii="Times New Roman" w:hAnsi="Times New Roman" w:cs="Times New Roman"/>
+          <w:lang w:val="ru-RU"/>
+        </w:rPr>
+        <w:t xml:space="preserve"> для других элементов (коллизия)</w:t>
+      </w:r>
+      <w:r>
+        <w:rPr>
+          <w:rFonts w:ascii="Times New Roman" w:hAnsi="Times New Roman" w:cs="Times New Roman"/>
+          <w:lang w:val="ru-RU"/>
+        </w:rPr>
+        <w:t xml:space="preserve"> (рис.1.4)</w:t>
+      </w:r>
+      <w:r>
+        <w:rPr>
+          <w:rFonts w:ascii="Times New Roman" w:hAnsi="Times New Roman" w:cs="Times New Roman"/>
+          <w:lang w:val="ru-RU"/>
+        </w:rPr>
+        <w:t>.</w:t>
+      </w:r>
+    </w:p>
+    <w:p>
+      <w:pPr>
+        <w:pStyle w:val="ReportText"/>
+        <w:rPr>
+          <w:rFonts w:ascii="Times New Roman" w:hAnsi="Times New Roman" w:cs="Times New Roman"/>
+          <w:lang w:val="ru-RU"/>
+        </w:rPr>
+      </w:pPr>
+      <w:r>
+        <w:rPr>
+          <w:rFonts w:ascii="Times New Roman" w:hAnsi="Times New Roman" w:cs="Times New Roman"/>
+          <w:noProof/>
+          <w:lang w:val="ru-RU"/>
+        </w:rPr>
+        <w:lastRenderedPageBreak/>
+        <w:drawing>
+          <wp:anchor distT="0" distB="0" distL="114300" distR="114300" simplePos="0" relativeHeight="251659264" behindDoc="0" locked="0" layoutInCell="1" allowOverlap="1" wp14:anchorId="164C5F93" wp14:editId="3A17FB32">
+            <wp:simplePos x="0" y="0"/>
+            <wp:positionH relativeFrom="column">
+              <wp:posOffset>-316865</wp:posOffset>
+            </wp:positionH>
+            <wp:positionV relativeFrom="paragraph">
+              <wp:posOffset>241300</wp:posOffset>
+            </wp:positionV>
+            <wp:extent cx="6835775" cy="2868295"/>
+            <wp:effectExtent l="0" t="0" r="0" b="1905"/>
+            <wp:wrapTopAndBottom/>
+            <wp:docPr id="16" name="Picture 16"/>
+            <wp:cNvGraphicFramePr>
+              <a:graphicFrameLocks xmlns:a="http://schemas.openxmlformats.org/drawingml/2006/main" noChangeAspect="1"/>
+            </wp:cNvGraphicFramePr>
+            <a:graphic xmlns:a="http://schemas.openxmlformats.org/drawingml/2006/main">
+              <a:graphicData uri="http://schemas.openxmlformats.org/drawingml/2006/picture">
+                <pic:pic xmlns:pic="http://schemas.openxmlformats.org/drawingml/2006/picture">
+                  <pic:nvPicPr>
+                    <pic:cNvPr id="16" name="Picture 16"/>
+                    <pic:cNvPicPr/>
+                  </pic:nvPicPr>
+                  <pic:blipFill>
+                    <a:blip r:embed="rId9" cstate="print">
+                      <a:extLst>
+                        <a:ext uri="{28A0092B-C50C-407E-A947-70E740481C1C}">
+                          <a14:useLocalDpi xmlns:a14="http://schemas.microsoft.com/office/drawing/2010/main" val="0"/>
+                        </a:ext>
+                      </a:extLst>
+                    </a:blip>
+                    <a:stretch>
+                      <a:fillRect/>
+                    </a:stretch>
+                  </pic:blipFill>
+                  <pic:spPr>
+                    <a:xfrm>
+                      <a:off x="0" y="0"/>
+                      <a:ext cx="6835775" cy="2868295"/>
+                    </a:xfrm>
+                    <a:prstGeom prst="rect">
+                      <a:avLst/>
+                    </a:prstGeom>
+                  </pic:spPr>
+                </pic:pic>
+              </a:graphicData>
+            </a:graphic>
+            <wp14:sizeRelH relativeFrom="page">
+              <wp14:pctWidth>0</wp14:pctWidth>
+            </wp14:sizeRelH>
+            <wp14:sizeRelV relativeFrom="page">
+              <wp14:pctHeight>0</wp14:pctHeight>
+            </wp14:sizeRelV>
+          </wp:anchor>
+        </w:drawing>
+      </w:r>
+    </w:p>
+    <w:p>
+      <w:pPr>
+        <w:pStyle w:val="ReportText"/>
+        <w:ind w:firstLine="0"/>
+        <w:jc w:val="center"/>
+        <w:rPr>
+          <w:rFonts w:ascii="Times New Roman" w:hAnsi="Times New Roman" w:cs="Times New Roman"/>
+          <w:lang w:val="ru-RU"/>
+        </w:rPr>
+      </w:pPr>
+      <w:r>
+        <w:rPr>
+          <w:rFonts w:ascii="Times New Roman" w:hAnsi="Times New Roman" w:cs="Times New Roman"/>
+          <w:lang w:val="ru-RU"/>
+        </w:rPr>
+        <w:t>Рисунок 1.3 — проверка строкового ключа на вхождение в множество (случай 1)</w:t>
+      </w:r>
+    </w:p>
+    <w:p>
+      <w:pPr>
+        <w:pStyle w:val="ReportText"/>
+        <w:rPr>
+          <w:rFonts w:ascii="Times New Roman" w:hAnsi="Times New Roman" w:cs="Times New Roman"/>
+          <w:lang w:val="ru-RU"/>
+        </w:rPr>
+      </w:pPr>
+      <w:r>
+        <w:rPr>
+          <w:rFonts w:ascii="Times New Roman" w:hAnsi="Times New Roman" w:cs="Times New Roman"/>
+          <w:noProof/>
+          <w:lang w:val="ru-RU"/>
+        </w:rPr>
+        <w:drawing>
+          <wp:anchor distT="0" distB="0" distL="114300" distR="114300" simplePos="0" relativeHeight="251660288" behindDoc="0" locked="0" layoutInCell="1" allowOverlap="1" wp14:anchorId="1C21B430" wp14:editId="228C4D9C">
+            <wp:simplePos x="0" y="0"/>
+            <wp:positionH relativeFrom="column">
+              <wp:posOffset>-317500</wp:posOffset>
+            </wp:positionH>
+            <wp:positionV relativeFrom="paragraph">
+              <wp:posOffset>221615</wp:posOffset>
+            </wp:positionV>
+            <wp:extent cx="7108190" cy="2935605"/>
+            <wp:effectExtent l="0" t="0" r="3810" b="0"/>
+            <wp:wrapTopAndBottom/>
+            <wp:docPr id="17" name="Picture 17"/>
+            <wp:cNvGraphicFramePr>
+              <a:graphicFrameLocks xmlns:a="http://schemas.openxmlformats.org/drawingml/2006/main" noChangeAspect="1"/>
+            </wp:cNvGraphicFramePr>
+            <a:graphic xmlns:a="http://schemas.openxmlformats.org/drawingml/2006/main">
+              <a:graphicData uri="http://schemas.openxmlformats.org/drawingml/2006/picture">
+                <pic:pic xmlns:pic="http://schemas.openxmlformats.org/drawingml/2006/picture">
+                  <pic:nvPicPr>
+                    <pic:cNvPr id="17" name="Picture 17"/>
+                    <pic:cNvPicPr/>
+                  </pic:nvPicPr>
+                  <pic:blipFill>
+                    <a:blip r:embed="rId10" cstate="print">
+                      <a:extLst>
+                        <a:ext uri="{28A0092B-C50C-407E-A947-70E740481C1C}">
+                          <a14:useLocalDpi xmlns:a14="http://schemas.microsoft.com/office/drawing/2010/main" val="0"/>
+                        </a:ext>
+                      </a:extLst>
+                    </a:blip>
+                    <a:stretch>
+                      <a:fillRect/>
+                    </a:stretch>
+                  </pic:blipFill>
+                  <pic:spPr>
+                    <a:xfrm>
+                      <a:off x="0" y="0"/>
+                      <a:ext cx="7108190" cy="2935605"/>
+                    </a:xfrm>
+                    <a:prstGeom prst="rect">
+                      <a:avLst/>
+                    </a:prstGeom>
+                  </pic:spPr>
+                </pic:pic>
+              </a:graphicData>
+            </a:graphic>
+            <wp14:sizeRelH relativeFrom="page">
+              <wp14:pctWidth>0</wp14:pctWidth>
+            </wp14:sizeRelH>
+            <wp14:sizeRelV relativeFrom="page">
+              <wp14:pctHeight>0</wp14:pctHeight>
+            </wp14:sizeRelV>
+          </wp:anchor>
+        </w:drawing>
+      </w:r>
+    </w:p>
+    <w:p>
+      <w:pPr>
+        <w:pStyle w:val="ReportText"/>
+        <w:ind w:firstLine="0"/>
+        <w:jc w:val="center"/>
+        <w:rPr>
+          <w:rFonts w:ascii="Times New Roman" w:hAnsi="Times New Roman" w:cs="Times New Roman"/>
+          <w:lang w:val="ru-RU"/>
+        </w:rPr>
+      </w:pPr>
+      <w:r>
+        <w:rPr>
+          <w:rFonts w:ascii="Times New Roman" w:hAnsi="Times New Roman" w:cs="Times New Roman"/>
+          <w:lang w:val="ru-RU"/>
+        </w:rPr>
+        <w:t>Рисунок 1.4 — проверка строкового ключа на вхождение в множество (случай 2)</w:t>
+      </w:r>
+    </w:p>
+    <w:p>
+      <w:pPr>
+        <w:pStyle w:val="ReportText"/>
+        <w:ind w:firstLine="0"/>
+        <w:jc w:val="center"/>
+        <w:rPr>
+          <w:rFonts w:ascii="Times New Roman" w:hAnsi="Times New Roman" w:cs="Times New Roman"/>
+          <w:lang w:val="ru-RU"/>
+        </w:rPr>
+      </w:pPr>
+    </w:p>
+    <w:p>
+      <w:pPr>
+        <w:pStyle w:val="ReportText"/>
+        <w:rPr>
+          <w:rFonts w:ascii="Times New Roman" w:hAnsi="Times New Roman" w:cs="Times New Roman"/>
+          <w:lang w:val="ru-RU"/>
+        </w:rPr>
+      </w:pPr>
+      <w:r>
+        <w:rPr>
+          <w:rFonts w:ascii="Times New Roman" w:hAnsi="Times New Roman" w:cs="Times New Roman"/>
+          <w:lang w:val="ru-RU"/>
+        </w:rPr>
         <w:t xml:space="preserve">1.3 </w:t>
       </w:r>
       <w:r>
@@ -2386,6 +2708,7 @@
           <w:rFonts w:ascii="Times New Roman" w:hAnsi="Times New Roman" w:cs="Times New Roman"/>
           <w:lang w:val="ru-RU"/>
         </w:rPr>
+        <w:lastRenderedPageBreak/>
         <w:t>даже если взять слишком много того и другого (что непременно даст положительный результат в уменьшении вероятности ложноположительного результата), программа задействует неоптимальный объём памяти и будет тратить больше времени на заполнение массива битов</w:t>
       </w:r>
       <w:r>
@@ -2543,7 +2866,6 @@
             <w:rFonts w:ascii="Cambria Math" w:hAnsi="Cambria Math" w:cs="Times New Roman"/>
             <w:lang w:val="ru-RU"/>
           </w:rPr>
-          <w:lastRenderedPageBreak/>
           <m:t>1-</m:t>
         </m:r>
         <m:f>
@@ -3049,7 +3371,7 @@
           <w:iCs/>
           <w:lang w:val="ru-RU"/>
         </w:rPr>
-        <w:t xml:space="preserve"> — </w:t>
+        <w:t xml:space="preserve"> —</w:t>
       </w:r>
       <w:r>
         <w:rPr>
@@ -4336,6 +4658,7 @@
           <w:rFonts w:ascii="Times New Roman" w:hAnsi="Times New Roman" w:cs="Times New Roman"/>
           <w:lang w:val="ru-RU"/>
         </w:rPr>
+        <w:lastRenderedPageBreak/>
         <w:t xml:space="preserve">Выражаем </w:t>
       </w:r>
       <m:oMath>
@@ -4810,15 +5133,7 @@
           <w:rFonts w:ascii="Times New Roman" w:hAnsi="Times New Roman" w:cs="Times New Roman"/>
           <w:lang w:val="ru-RU"/>
         </w:rPr>
-        <w:t xml:space="preserve"> некоторого ключа в фильтре Блума сопоставимы с теми же операциями </w:t>
-      </w:r>
-      <w:r>
-        <w:rPr>
-          <w:rFonts w:ascii="Times New Roman" w:hAnsi="Times New Roman" w:cs="Times New Roman"/>
-          <w:lang w:val="ru-RU"/>
-        </w:rPr>
-        <w:lastRenderedPageBreak/>
-        <w:t>в хеш-таблицах</w:t>
+        <w:t xml:space="preserve"> некоторого ключа в фильтре Блума сопоставимы с теми же операциями в хеш-таблицах</w:t>
       </w:r>
       <w:r>
         <w:rPr>
@@ -6335,32 +6650,22 @@
       <w:r>
         <w:rPr>
           <w:rFonts w:ascii="Times New Roman" w:hAnsi="Times New Roman" w:cs="Times New Roman"/>
-          <w:lang w:val="ru-RU"/>
-        </w:rPr>
-        <w:t>Скриншот результатов работы программы.</w:t>
-      </w:r>
-    </w:p>
-    <w:p>
-      <w:pPr>
-        <w:pStyle w:val="ReportText"/>
-        <w:jc w:val="left"/>
-        <w:rPr>
-          <w:rFonts w:ascii="Times New Roman" w:hAnsi="Times New Roman" w:cs="Times New Roman"/>
-          <w:lang w:val="en-US"/>
-        </w:rPr>
-      </w:pPr>
-      <w:r>
-        <w:rPr>
-          <w:rFonts w:ascii="Times New Roman" w:hAnsi="Times New Roman" w:cs="Times New Roman"/>
           <w:noProof/>
           <w:lang w:val="ru-RU"/>
         </w:rPr>
-        <w:lastRenderedPageBreak/>
         <w:drawing>
-          <wp:inline distT="0" distB="0" distL="0" distR="0" wp14:anchorId="58C71467" wp14:editId="489029CE">
-            <wp:extent cx="3736109" cy="6259286"/>
-            <wp:effectExtent l="0" t="0" r="0" b="1905"/>
-            <wp:docPr id="3" name="Picture 3"/>
+          <wp:anchor distT="0" distB="0" distL="114300" distR="114300" simplePos="0" relativeHeight="251663360" behindDoc="0" locked="0" layoutInCell="1" allowOverlap="1" wp14:anchorId="270A0272" wp14:editId="6C8CEB6E">
+            <wp:simplePos x="0" y="0"/>
+            <wp:positionH relativeFrom="column">
+              <wp:posOffset>3278064</wp:posOffset>
+            </wp:positionH>
+            <wp:positionV relativeFrom="paragraph">
+              <wp:posOffset>3038475</wp:posOffset>
+            </wp:positionV>
+            <wp:extent cx="2667000" cy="181610"/>
+            <wp:effectExtent l="0" t="0" r="0" b="0"/>
+            <wp:wrapTopAndBottom/>
+            <wp:docPr id="4" name="Picture 4"/>
             <wp:cNvGraphicFramePr>
               <a:graphicFrameLocks xmlns:a="http://schemas.openxmlformats.org/drawingml/2006/main" noChangeAspect="1"/>
             </wp:cNvGraphicFramePr>
@@ -6368,11 +6673,11 @@
               <a:graphicData uri="http://schemas.openxmlformats.org/drawingml/2006/picture">
                 <pic:pic xmlns:pic="http://schemas.openxmlformats.org/drawingml/2006/picture">
                   <pic:nvPicPr>
-                    <pic:cNvPr id="3" name="Picture 3"/>
+                    <pic:cNvPr id="4" name="Picture 4"/>
                     <pic:cNvPicPr/>
                   </pic:nvPicPr>
                   <pic:blipFill>
-                    <a:blip r:embed="rId8" cstate="print">
+                    <a:blip r:embed="rId11" cstate="print">
                       <a:extLst>
                         <a:ext uri="{28A0092B-C50C-407E-A947-70E740481C1C}">
                           <a14:useLocalDpi xmlns:a14="http://schemas.microsoft.com/office/drawing/2010/main" val="0"/>
@@ -6386,7 +6691,7 @@
                   <pic:spPr>
                     <a:xfrm>
                       <a:off x="0" y="0"/>
-                      <a:ext cx="3747864" cy="6278980"/>
+                      <a:ext cx="2667000" cy="181610"/>
                     </a:xfrm>
                     <a:prstGeom prst="rect">
                       <a:avLst/>
@@ -6395,19 +6700,15 @@
                 </pic:pic>
               </a:graphicData>
             </a:graphic>
-          </wp:inline>
+            <wp14:sizeRelH relativeFrom="page">
+              <wp14:pctWidth>0</wp14:pctWidth>
+            </wp14:sizeRelH>
+            <wp14:sizeRelV relativeFrom="page">
+              <wp14:pctHeight>0</wp14:pctHeight>
+            </wp14:sizeRelV>
+          </wp:anchor>
         </w:drawing>
       </w:r>
-    </w:p>
-    <w:p>
-      <w:pPr>
-        <w:pStyle w:val="ReportText"/>
-        <w:jc w:val="left"/>
-        <w:rPr>
-          <w:rFonts w:ascii="Times New Roman" w:hAnsi="Times New Roman" w:cs="Times New Roman"/>
-          <w:lang w:val="ru-RU"/>
-        </w:rPr>
-      </w:pPr>
       <w:r>
         <w:rPr>
           <w:rFonts w:ascii="Times New Roman" w:hAnsi="Times New Roman" w:cs="Times New Roman"/>
@@ -6415,10 +6716,18 @@
           <w:lang w:val="ru-RU"/>
         </w:rPr>
         <w:drawing>
-          <wp:inline distT="0" distB="0" distL="0" distR="0" wp14:anchorId="270A0272" wp14:editId="32E1C982">
-            <wp:extent cx="2895600" cy="197427"/>
-            <wp:effectExtent l="0" t="0" r="0" b="6350"/>
-            <wp:docPr id="4" name="Picture 4"/>
+          <wp:anchor distT="0" distB="0" distL="114300" distR="114300" simplePos="0" relativeHeight="251662336" behindDoc="0" locked="0" layoutInCell="1" allowOverlap="1" wp14:anchorId="58C71467" wp14:editId="6AA98524">
+            <wp:simplePos x="0" y="0"/>
+            <wp:positionH relativeFrom="column">
+              <wp:posOffset>3252560</wp:posOffset>
+            </wp:positionH>
+            <wp:positionV relativeFrom="paragraph">
+              <wp:posOffset>307884</wp:posOffset>
+            </wp:positionV>
+            <wp:extent cx="3548380" cy="2728595"/>
+            <wp:effectExtent l="0" t="0" r="0" b="1905"/>
+            <wp:wrapTopAndBottom/>
+            <wp:docPr id="3" name="Picture 3"/>
             <wp:cNvGraphicFramePr>
               <a:graphicFrameLocks xmlns:a="http://schemas.openxmlformats.org/drawingml/2006/main" noChangeAspect="1"/>
             </wp:cNvGraphicFramePr>
@@ -6426,34 +6735,154 @@
               <a:graphicData uri="http://schemas.openxmlformats.org/drawingml/2006/picture">
                 <pic:pic xmlns:pic="http://schemas.openxmlformats.org/drawingml/2006/picture">
                   <pic:nvPicPr>
-                    <pic:cNvPr id="4" name="Picture 4"/>
+                    <pic:cNvPr id="3" name="Picture 3"/>
                     <pic:cNvPicPr/>
                   </pic:nvPicPr>
-                  <pic:blipFill>
-                    <a:blip r:embed="rId9">
+                  <pic:blipFill rotWithShape="1">
+                    <a:blip r:embed="rId12" cstate="print">
                       <a:extLst>
                         <a:ext uri="{28A0092B-C50C-407E-A947-70E740481C1C}">
                           <a14:useLocalDpi xmlns:a14="http://schemas.microsoft.com/office/drawing/2010/main" val="0"/>
                         </a:ext>
                       </a:extLst>
                     </a:blip>
-                    <a:stretch>
-                      <a:fillRect/>
-                    </a:stretch>
+                    <a:srcRect t="54093"/>
+                    <a:stretch/>
                   </pic:blipFill>
-                  <pic:spPr>
+                  <pic:spPr bwMode="auto">
                     <a:xfrm>
                       <a:off x="0" y="0"/>
-                      <a:ext cx="3320313" cy="226385"/>
+                      <a:ext cx="3548380" cy="2728595"/>
                     </a:xfrm>
                     <a:prstGeom prst="rect">
                       <a:avLst/>
                     </a:prstGeom>
+                    <a:ln>
+                      <a:noFill/>
+                    </a:ln>
+                    <a:extLst>
+                      <a:ext uri="{53640926-AAD7-44D8-BBD7-CCE9431645EC}">
+                        <a14:shadowObscured xmlns:a14="http://schemas.microsoft.com/office/drawing/2010/main"/>
+                      </a:ext>
+                    </a:extLst>
                   </pic:spPr>
                 </pic:pic>
               </a:graphicData>
             </a:graphic>
-          </wp:inline>
+            <wp14:sizeRelH relativeFrom="page">
+              <wp14:pctWidth>0</wp14:pctWidth>
+            </wp14:sizeRelH>
+            <wp14:sizeRelV relativeFrom="page">
+              <wp14:pctHeight>0</wp14:pctHeight>
+            </wp14:sizeRelV>
+          </wp:anchor>
+        </w:drawing>
+      </w:r>
+      <w:r>
+        <w:rPr>
+          <w:rFonts w:ascii="Times New Roman" w:hAnsi="Times New Roman" w:cs="Times New Roman"/>
+          <w:lang w:val="ru-RU"/>
+        </w:rPr>
+        <w:t>Скриншот</w:t>
+      </w:r>
+      <w:r>
+        <w:rPr>
+          <w:rFonts w:ascii="Times New Roman" w:hAnsi="Times New Roman" w:cs="Times New Roman"/>
+          <w:lang w:val="ru-RU"/>
+        </w:rPr>
+        <w:t>ы</w:t>
+      </w:r>
+      <w:r>
+        <w:rPr>
+          <w:rFonts w:ascii="Times New Roman" w:hAnsi="Times New Roman" w:cs="Times New Roman"/>
+          <w:lang w:val="ru-RU"/>
+        </w:rPr>
+        <w:t xml:space="preserve"> результатов работы программы</w:t>
+      </w:r>
+      <w:r>
+        <w:rPr>
+          <w:rFonts w:ascii="Times New Roman" w:hAnsi="Times New Roman" w:cs="Times New Roman"/>
+          <w:lang w:val="en-US"/>
+        </w:rPr>
+        <w:t>:</w:t>
+      </w:r>
+    </w:p>
+    <w:p>
+      <w:pPr>
+        <w:pStyle w:val="ReportText"/>
+        <w:jc w:val="left"/>
+        <w:rPr>
+          <w:rFonts w:ascii="Times New Roman" w:hAnsi="Times New Roman" w:cs="Times New Roman"/>
+          <w:lang w:val="ru-RU"/>
+        </w:rPr>
+      </w:pPr>
+      <w:r>
+        <w:rPr>
+          <w:rFonts w:ascii="Times New Roman" w:hAnsi="Times New Roman" w:cs="Times New Roman"/>
+          <w:noProof/>
+          <w:lang w:val="ru-RU"/>
+        </w:rPr>
+        <w:drawing>
+          <wp:anchor distT="0" distB="0" distL="114300" distR="114300" simplePos="0" relativeHeight="251661312" behindDoc="0" locked="0" layoutInCell="1" allowOverlap="1" wp14:anchorId="50DAA7E8" wp14:editId="2E4A2C77">
+            <wp:simplePos x="0" y="0"/>
+            <wp:positionH relativeFrom="column">
+              <wp:posOffset>-197938</wp:posOffset>
+            </wp:positionH>
+            <wp:positionV relativeFrom="paragraph">
+              <wp:posOffset>363</wp:posOffset>
+            </wp:positionV>
+            <wp:extent cx="3450590" cy="3126740"/>
+            <wp:effectExtent l="0" t="0" r="3810" b="0"/>
+            <wp:wrapTopAndBottom/>
+            <wp:docPr id="18" name="Picture 18"/>
+            <wp:cNvGraphicFramePr>
+              <a:graphicFrameLocks xmlns:a="http://schemas.openxmlformats.org/drawingml/2006/main" noChangeAspect="1"/>
+            </wp:cNvGraphicFramePr>
+            <a:graphic xmlns:a="http://schemas.openxmlformats.org/drawingml/2006/main">
+              <a:graphicData uri="http://schemas.openxmlformats.org/drawingml/2006/picture">
+                <pic:pic xmlns:pic="http://schemas.openxmlformats.org/drawingml/2006/picture">
+                  <pic:nvPicPr>
+                    <pic:cNvPr id="3" name="Picture 3"/>
+                    <pic:cNvPicPr/>
+                  </pic:nvPicPr>
+                  <pic:blipFill rotWithShape="1">
+                    <a:blip r:embed="rId12" cstate="print">
+                      <a:extLst>
+                        <a:ext uri="{28A0092B-C50C-407E-A947-70E740481C1C}">
+                          <a14:useLocalDpi xmlns:a14="http://schemas.microsoft.com/office/drawing/2010/main" val="0"/>
+                        </a:ext>
+                      </a:extLst>
+                    </a:blip>
+                    <a:srcRect b="45907"/>
+                    <a:stretch/>
+                  </pic:blipFill>
+                  <pic:spPr bwMode="auto">
+                    <a:xfrm>
+                      <a:off x="0" y="0"/>
+                      <a:ext cx="3450590" cy="3126740"/>
+                    </a:xfrm>
+                    <a:prstGeom prst="rect">
+                      <a:avLst/>
+                    </a:prstGeom>
+                    <a:ln>
+                      <a:noFill/>
+                    </a:ln>
+                    <a:extLst>
+                      <a:ext uri="{53640926-AAD7-44D8-BBD7-CCE9431645EC}">
+                        <a14:shadowObscured xmlns:a14="http://schemas.microsoft.com/office/drawing/2010/main"/>
+                      </a:ext>
+                    </a:extLst>
+                  </pic:spPr>
+                </pic:pic>
+              </a:graphicData>
+            </a:graphic>
+            <wp14:sizeRelH relativeFrom="page">
+              <wp14:pctWidth>0</wp14:pctWidth>
+            </wp14:sizeRelH>
+            <wp14:sizeRelV relativeFrom="page">
+              <wp14:pctHeight>0</wp14:pctHeight>
+            </wp14:sizeRelV>
+          </wp:anchor>
         </w:drawing>
       </w:r>
     </w:p>
@@ -24978,7 +25407,7 @@
       </w:pPr>
     </w:p>
     <w:sectPr>
-      <w:footerReference w:type="default" r:id="rId10"/>
+      <w:footerReference w:type="default" r:id="rId13"/>
       <w:pgSz w:w="12240" w:h="15840"/>
       <w:pgMar w:top="1134" w:right="1134" w:bottom="1134" w:left="1134" w:header="720" w:footer="720" w:gutter="0"/>
       <w:cols w:space="720"/>

</xml_diff>